<commit_message>
Finished documentation + added poster
</commit_message>
<xml_diff>
--- a/2D Hra v Pythonu.docx
+++ b/2D Hra v Pythonu.docx
@@ -123,7 +123,7 @@
             <v:stroke joinstyle="miter"/>
             <v:path gradientshapeok="t" o:connecttype="rect"/>
           </v:shapetype>
-          <v:shape id="Text Box 18" o:spid="_x0000_s1029" type="#_x0000_t202" style="position:absolute;left:0;text-align:left;margin-left:7880.1pt;margin-top:0;width:312.5pt;height:64.2pt;z-index:251670528;visibility:visible;mso-height-percent:200;mso-position-horizontal:right;mso-position-horizontal-relative:margin;mso-position-vertical:top;mso-position-vertical-relative:margin;mso-height-percent:200;mso-width-relative:margin;mso-height-relative:margin" o:gfxdata="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" stroked="f">
+          <v:shape id="Text Box 18" o:spid="_x0000_s1029" type="#_x0000_t202" style="position:absolute;left:0;text-align:left;margin-left:8425.1pt;margin-top:0;width:312.5pt;height:64.2pt;z-index:251670528;visibility:visible;mso-height-percent:200;mso-position-horizontal:right;mso-position-horizontal-relative:margin;mso-position-vertical:top;mso-position-vertical-relative:margin;mso-height-percent:200;mso-width-relative:margin;mso-height-relative:margin" o:gfxdata="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" stroked="f">
             <v:textbox style="mso-next-textbox:#Text Box 18;mso-fit-shape-to-text:t">
               <w:txbxContent>
                 <w:p>
@@ -335,7 +335,7 @@
           <w:noProof/>
         </w:rPr>
         <w:pict>
-          <v:shape id="Text Box 43" o:spid="_x0000_s1028" type="#_x0000_t202" style="position:absolute;left:0;text-align:left;margin-left:13056.6pt;margin-top:568.85pt;width:491pt;height:119.05pt;z-index:251668480;visibility:visible;mso-position-horizontal:right;mso-position-horizontal-relative:margin;mso-position-vertical-relative:margin;mso-width-relative:margin;mso-height-relative:margin" o:gfxdata="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" filled="f" stroked="f">
+          <v:shape id="Text Box 43" o:spid="_x0000_s1028" type="#_x0000_t202" style="position:absolute;left:0;text-align:left;margin-left:13958.6pt;margin-top:568.85pt;width:491pt;height:119.05pt;z-index:251668480;visibility:visible;mso-position-horizontal:right;mso-position-horizontal-relative:margin;mso-position-vertical-relative:margin;mso-width-relative:margin;mso-height-relative:margin" o:gfxdata="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" filled="f" stroked="f">
             <v:textbox style="mso-next-textbox:#Text Box 43">
               <w:txbxContent>
                 <w:p>
@@ -695,11 +695,13 @@
       </w:pPr>
       <w:bookmarkStart w:id="1" w:name="_Toc525402556"/>
       <w:bookmarkStart w:id="2" w:name="_Toc450838574"/>
+      <w:bookmarkStart w:id="3" w:name="_Toc97572076"/>
       <w:r>
         <w:lastRenderedPageBreak/>
         <w:t>Abstrakt</w:t>
       </w:r>
       <w:bookmarkEnd w:id="1"/>
+      <w:bookmarkEnd w:id="3"/>
     </w:p>
     <w:p>
       <w:pPr>
@@ -974,53 +976,13 @@
       <w:pPr>
         <w:pStyle w:val="StylNadpis1Prvndek0cm"/>
       </w:pPr>
-      <w:bookmarkStart w:id="3" w:name="_Toc525402557"/>
+      <w:bookmarkStart w:id="4" w:name="_Toc97572077"/>
       <w:r>
         <w:lastRenderedPageBreak/>
         <w:t>Obsah</w:t>
       </w:r>
       <w:bookmarkEnd w:id="2"/>
-      <w:bookmarkEnd w:id="3"/>
-    </w:p>
-    <w:p>
-      <w:r>
-        <w:t xml:space="preserve">Obsah se vkládá až po napsání celé </w:t>
-      </w:r>
-      <w:proofErr w:type="gramStart"/>
-      <w:r>
-        <w:t>práce</w:t>
-      </w:r>
-      <w:r>
-        <w:t xml:space="preserve"> </w:t>
-      </w:r>
-      <w:r>
-        <w:t xml:space="preserve"> pomocí</w:t>
-      </w:r>
-      <w:proofErr w:type="gramEnd"/>
-      <w:r>
-        <w:t xml:space="preserve"> menu Odkaz</w:t>
-      </w:r>
-      <w:r>
-        <w:t>y</w:t>
-      </w:r>
-      <w:r>
-        <w:t xml:space="preserve"> / </w:t>
-      </w:r>
-      <w:r>
-        <w:t>Obsah</w:t>
-      </w:r>
-      <w:r>
-        <w:t>. Při </w:t>
-      </w:r>
-      <w:r>
-        <w:t xml:space="preserve">jakékoliv změně nadpisů v práci je třeba obsah aktualizovat – pravé tlačítko / </w:t>
-      </w:r>
-      <w:r>
-        <w:t>A</w:t>
-      </w:r>
-      <w:r>
-        <w:t>ktualizovat pole / celá tabulka.</w:t>
-      </w:r>
+      <w:bookmarkEnd w:id="4"/>
     </w:p>
     <w:p>
       <w:pPr>
@@ -1044,13 +1006,13 @@
       <w:r>
         <w:fldChar w:fldCharType="separate"/>
       </w:r>
-      <w:hyperlink w:anchor="_Toc525402557" w:history="1">
+      <w:hyperlink w:anchor="_Toc97572076" w:history="1">
         <w:r>
           <w:rPr>
             <w:rStyle w:val="Hypertextovodkaz"/>
             <w:noProof/>
           </w:rPr>
-          <w:t>Obsah</w:t>
+          <w:t>Abstrakt</w:t>
         </w:r>
         <w:r>
           <w:rPr>
@@ -1071,7 +1033,7 @@
             <w:noProof/>
             <w:webHidden/>
           </w:rPr>
-          <w:instrText xml:space="preserve"> PAGEREF _Toc525402557 \h </w:instrText>
+          <w:instrText xml:space="preserve"> PAGEREF _Toc97572076 \h </w:instrText>
         </w:r>
         <w:r>
           <w:rPr>
@@ -1115,13 +1077,13 @@
           <w:szCs w:val="22"/>
         </w:rPr>
       </w:pPr>
-      <w:hyperlink w:anchor="_Toc525402558" w:history="1">
+      <w:hyperlink w:anchor="_Toc97572077" w:history="1">
         <w:r>
           <w:rPr>
             <w:rStyle w:val="Hypertextovodkaz"/>
             <w:noProof/>
           </w:rPr>
-          <w:t>Úvod</w:t>
+          <w:t>Obsah</w:t>
         </w:r>
         <w:r>
           <w:rPr>
@@ -1142,7 +1104,7 @@
             <w:noProof/>
             <w:webHidden/>
           </w:rPr>
-          <w:instrText xml:space="preserve"> PAGEREF _Toc525402558 \h </w:instrText>
+          <w:instrText xml:space="preserve"> PAGEREF _Toc97572077 \h </w:instrText>
         </w:r>
         <w:r>
           <w:rPr>
@@ -1162,7 +1124,7 @@
             <w:noProof/>
             <w:webHidden/>
           </w:rPr>
-          <w:t>4</w:t>
+          <w:t>5</w:t>
         </w:r>
         <w:r>
           <w:rPr>
@@ -1177,7 +1139,6 @@
       <w:pPr>
         <w:pStyle w:val="Obsah1"/>
         <w:tabs>
-          <w:tab w:val="left" w:pos="1200"/>
           <w:tab w:val="right" w:leader="dot" w:pos="8495"/>
         </w:tabs>
         <w:rPr>
@@ -1187,39 +1148,23 @@
           <w:szCs w:val="22"/>
         </w:rPr>
       </w:pPr>
-      <w:hyperlink w:anchor="_Toc525402559" w:history="1">
+      <w:hyperlink w:anchor="_Toc97572078" w:history="1">
         <w:r>
           <w:rPr>
             <w:rStyle w:val="Hypertextovodkaz"/>
             <w:noProof/>
           </w:rPr>
-          <w:t>1.</w:t>
-        </w:r>
-        <w:r>
-          <w:rPr>
-            <w:rFonts w:asciiTheme="minorHAnsi" w:eastAsiaTheme="minorEastAsia" w:hAnsiTheme="minorHAnsi" w:cstheme="minorBidi"/>
-            <w:noProof/>
-            <w:sz w:val="22"/>
-            <w:szCs w:val="22"/>
+          <w:t>Úvod</w:t>
+        </w:r>
+        <w:r>
+          <w:rPr>
+            <w:noProof/>
+            <w:webHidden/>
           </w:rPr>
           <w:tab/>
         </w:r>
         <w:r>
           <w:rPr>
-            <w:rStyle w:val="Hypertextovodkaz"/>
-            <w:noProof/>
-          </w:rPr>
-          <w:t>Kapitola první</w:t>
-        </w:r>
-        <w:r>
-          <w:rPr>
-            <w:noProof/>
-            <w:webHidden/>
-          </w:rPr>
-          <w:tab/>
-        </w:r>
-        <w:r>
-          <w:rPr>
             <w:noProof/>
             <w:webHidden/>
           </w:rPr>
@@ -1230,7 +1175,7 @@
             <w:noProof/>
             <w:webHidden/>
           </w:rPr>
-          <w:instrText xml:space="preserve"> PAGEREF _Toc525402559 \h </w:instrText>
+          <w:instrText xml:space="preserve"> PAGEREF _Toc97572078 \h </w:instrText>
         </w:r>
         <w:r>
           <w:rPr>
@@ -1250,7 +1195,7 @@
             <w:noProof/>
             <w:webHidden/>
           </w:rPr>
-          <w:t>4</w:t>
+          <w:t>7</w:t>
         </w:r>
         <w:r>
           <w:rPr>
@@ -1263,9 +1208,9 @@
     </w:p>
     <w:p>
       <w:pPr>
-        <w:pStyle w:val="Obsah2"/>
-        <w:tabs>
-          <w:tab w:val="left" w:pos="1440"/>
+        <w:pStyle w:val="Obsah1"/>
+        <w:tabs>
+          <w:tab w:val="left" w:pos="480"/>
           <w:tab w:val="right" w:leader="dot" w:pos="8495"/>
         </w:tabs>
         <w:rPr>
@@ -1275,13 +1220,13 @@
           <w:szCs w:val="22"/>
         </w:rPr>
       </w:pPr>
-      <w:hyperlink w:anchor="_Toc525402560" w:history="1">
+      <w:hyperlink w:anchor="_Toc97572079" w:history="1">
         <w:r>
           <w:rPr>
             <w:rStyle w:val="Hypertextovodkaz"/>
             <w:noProof/>
           </w:rPr>
-          <w:t>1.1</w:t>
+          <w:t>1.</w:t>
         </w:r>
         <w:r>
           <w:rPr>
@@ -1297,7 +1242,7 @@
             <w:rStyle w:val="Hypertextovodkaz"/>
             <w:noProof/>
           </w:rPr>
-          <w:t>Ilustrace</w:t>
+          <w:t>Užitý software</w:t>
         </w:r>
         <w:r>
           <w:rPr>
@@ -1318,7 +1263,7 @@
             <w:noProof/>
             <w:webHidden/>
           </w:rPr>
-          <w:instrText xml:space="preserve"> PAGEREF _Toc525402560 \h </w:instrText>
+          <w:instrText xml:space="preserve"> PAGEREF _Toc97572079 \h </w:instrText>
         </w:r>
         <w:r>
           <w:rPr>
@@ -1338,7 +1283,7 @@
             <w:noProof/>
             <w:webHidden/>
           </w:rPr>
-          <w:t>4</w:t>
+          <w:t>8</w:t>
         </w:r>
         <w:r>
           <w:rPr>
@@ -1353,7 +1298,7 @@
       <w:pPr>
         <w:pStyle w:val="Obsah2"/>
         <w:tabs>
-          <w:tab w:val="left" w:pos="1440"/>
+          <w:tab w:val="left" w:pos="960"/>
           <w:tab w:val="right" w:leader="dot" w:pos="8495"/>
         </w:tabs>
         <w:rPr>
@@ -1363,13 +1308,13 @@
           <w:szCs w:val="22"/>
         </w:rPr>
       </w:pPr>
-      <w:hyperlink w:anchor="_Toc525402561" w:history="1">
+      <w:hyperlink w:anchor="_Toc97572080" w:history="1">
         <w:r>
           <w:rPr>
             <w:rStyle w:val="Hypertextovodkaz"/>
             <w:noProof/>
           </w:rPr>
-          <w:t>1.2</w:t>
+          <w:t>1.1</w:t>
         </w:r>
         <w:r>
           <w:rPr>
@@ -1385,7 +1330,7 @@
             <w:rStyle w:val="Hypertextovodkaz"/>
             <w:noProof/>
           </w:rPr>
-          <w:t>Tabulky</w:t>
+          <w:t>Python</w:t>
         </w:r>
         <w:r>
           <w:rPr>
@@ -1406,7 +1351,7 @@
             <w:noProof/>
             <w:webHidden/>
           </w:rPr>
-          <w:instrText xml:space="preserve"> PAGEREF _Toc525402561 \h </w:instrText>
+          <w:instrText xml:space="preserve"> PAGEREF _Toc97572080 \h </w:instrText>
         </w:r>
         <w:r>
           <w:rPr>
@@ -1426,7 +1371,7 @@
             <w:noProof/>
             <w:webHidden/>
           </w:rPr>
-          <w:t>4</w:t>
+          <w:t>8</w:t>
         </w:r>
         <w:r>
           <w:rPr>
@@ -1441,7 +1386,7 @@
       <w:pPr>
         <w:pStyle w:val="Obsah2"/>
         <w:tabs>
-          <w:tab w:val="left" w:pos="1440"/>
+          <w:tab w:val="left" w:pos="960"/>
           <w:tab w:val="right" w:leader="dot" w:pos="8495"/>
         </w:tabs>
         <w:rPr>
@@ -1451,13 +1396,13 @@
           <w:szCs w:val="22"/>
         </w:rPr>
       </w:pPr>
-      <w:hyperlink w:anchor="_Toc525402562" w:history="1">
+      <w:hyperlink w:anchor="_Toc97572081" w:history="1">
         <w:r>
           <w:rPr>
             <w:rStyle w:val="Hypertextovodkaz"/>
             <w:noProof/>
           </w:rPr>
-          <w:t>1.3</w:t>
+          <w:t>1.2</w:t>
         </w:r>
         <w:r>
           <w:rPr>
@@ -1473,7 +1418,7 @@
             <w:rStyle w:val="Hypertextovodkaz"/>
             <w:noProof/>
           </w:rPr>
-          <w:t>Vzorce</w:t>
+          <w:t>Pygame</w:t>
         </w:r>
         <w:r>
           <w:rPr>
@@ -1494,7 +1439,7 @@
             <w:noProof/>
             <w:webHidden/>
           </w:rPr>
-          <w:instrText xml:space="preserve"> PAGEREF _Toc525402562 \h </w:instrText>
+          <w:instrText xml:space="preserve"> PAGEREF _Toc97572081 \h </w:instrText>
         </w:r>
         <w:r>
           <w:rPr>
@@ -1514,7 +1459,7 @@
             <w:noProof/>
             <w:webHidden/>
           </w:rPr>
-          <w:t>4</w:t>
+          <w:t>8</w:t>
         </w:r>
         <w:r>
           <w:rPr>
@@ -1529,7 +1474,7 @@
       <w:pPr>
         <w:pStyle w:val="Obsah2"/>
         <w:tabs>
-          <w:tab w:val="left" w:pos="1440"/>
+          <w:tab w:val="left" w:pos="960"/>
           <w:tab w:val="right" w:leader="dot" w:pos="8495"/>
         </w:tabs>
         <w:rPr>
@@ -1539,13 +1484,13 @@
           <w:szCs w:val="22"/>
         </w:rPr>
       </w:pPr>
-      <w:hyperlink w:anchor="_Toc525402563" w:history="1">
+      <w:hyperlink w:anchor="_Toc97572082" w:history="1">
         <w:r>
           <w:rPr>
             <w:rStyle w:val="Hypertextovodkaz"/>
             <w:noProof/>
           </w:rPr>
-          <w:t>1.4</w:t>
+          <w:t>1.3</w:t>
         </w:r>
         <w:r>
           <w:rPr>
@@ -1561,7 +1506,7 @@
             <w:rStyle w:val="Hypertextovodkaz"/>
             <w:noProof/>
           </w:rPr>
-          <w:t>Citace</w:t>
+          <w:t>OS</w:t>
         </w:r>
         <w:r>
           <w:rPr>
@@ -1582,7 +1527,7 @@
             <w:noProof/>
             <w:webHidden/>
           </w:rPr>
-          <w:instrText xml:space="preserve"> PAGEREF _Toc525402563 \h </w:instrText>
+          <w:instrText xml:space="preserve"> PAGEREF _Toc97572082 \h </w:instrText>
         </w:r>
         <w:r>
           <w:rPr>
@@ -1602,7 +1547,7 @@
             <w:noProof/>
             <w:webHidden/>
           </w:rPr>
-          <w:t>4</w:t>
+          <w:t>9</w:t>
         </w:r>
         <w:r>
           <w:rPr>
@@ -1615,9 +1560,9 @@
     </w:p>
     <w:p>
       <w:pPr>
-        <w:pStyle w:val="Obsah3"/>
-        <w:tabs>
-          <w:tab w:val="left" w:pos="1920"/>
+        <w:pStyle w:val="Obsah2"/>
+        <w:tabs>
+          <w:tab w:val="left" w:pos="960"/>
           <w:tab w:val="right" w:leader="dot" w:pos="8495"/>
         </w:tabs>
         <w:rPr>
@@ -1627,13 +1572,13 @@
           <w:szCs w:val="22"/>
         </w:rPr>
       </w:pPr>
-      <w:hyperlink w:anchor="_Toc525402564" w:history="1">
+      <w:hyperlink w:anchor="_Toc97572083" w:history="1">
         <w:r>
           <w:rPr>
             <w:rStyle w:val="Hypertextovodkaz"/>
             <w:noProof/>
           </w:rPr>
-          <w:t>1.4.1</w:t>
+          <w:t>1.4</w:t>
         </w:r>
         <w:r>
           <w:rPr>
@@ -1649,7 +1594,7 @@
             <w:rStyle w:val="Hypertextovodkaz"/>
             <w:noProof/>
           </w:rPr>
-          <w:t>Příklad citace z knihy</w:t>
+          <w:t>Random</w:t>
         </w:r>
         <w:r>
           <w:rPr>
@@ -1670,7 +1615,7 @@
             <w:noProof/>
             <w:webHidden/>
           </w:rPr>
-          <w:instrText xml:space="preserve"> PAGEREF _Toc525402564 \h </w:instrText>
+          <w:instrText xml:space="preserve"> PAGEREF _Toc97572083 \h </w:instrText>
         </w:r>
         <w:r>
           <w:rPr>
@@ -1690,7 +1635,7 @@
             <w:noProof/>
             <w:webHidden/>
           </w:rPr>
-          <w:t>4</w:t>
+          <w:t>9</w:t>
         </w:r>
         <w:r>
           <w:rPr>
@@ -1703,9 +1648,9 @@
     </w:p>
     <w:p>
       <w:pPr>
-        <w:pStyle w:val="Obsah3"/>
-        <w:tabs>
-          <w:tab w:val="left" w:pos="1920"/>
+        <w:pStyle w:val="Obsah2"/>
+        <w:tabs>
+          <w:tab w:val="left" w:pos="960"/>
           <w:tab w:val="right" w:leader="dot" w:pos="8495"/>
         </w:tabs>
         <w:rPr>
@@ -1715,13 +1660,13 @@
           <w:szCs w:val="22"/>
         </w:rPr>
       </w:pPr>
-      <w:hyperlink w:anchor="_Toc525402565" w:history="1">
+      <w:hyperlink w:anchor="_Toc97572084" w:history="1">
         <w:r>
           <w:rPr>
             <w:rStyle w:val="Hypertextovodkaz"/>
             <w:noProof/>
           </w:rPr>
-          <w:t>1.4.2</w:t>
+          <w:t>1.5</w:t>
         </w:r>
         <w:r>
           <w:rPr>
@@ -1737,7 +1682,7 @@
             <w:rStyle w:val="Hypertextovodkaz"/>
             <w:noProof/>
           </w:rPr>
-          <w:t>Příklad citace z www stránky</w:t>
+          <w:t>Aseprite</w:t>
         </w:r>
         <w:r>
           <w:rPr>
@@ -1758,7 +1703,7 @@
             <w:noProof/>
             <w:webHidden/>
           </w:rPr>
-          <w:instrText xml:space="preserve"> PAGEREF _Toc525402565 \h </w:instrText>
+          <w:instrText xml:space="preserve"> PAGEREF _Toc97572084 \h </w:instrText>
         </w:r>
         <w:r>
           <w:rPr>
@@ -1778,7 +1723,7 @@
             <w:noProof/>
             <w:webHidden/>
           </w:rPr>
-          <w:t>4</w:t>
+          <w:t>10</w:t>
         </w:r>
         <w:r>
           <w:rPr>
@@ -1793,7 +1738,7 @@
       <w:pPr>
         <w:pStyle w:val="Obsah1"/>
         <w:tabs>
-          <w:tab w:val="left" w:pos="1200"/>
+          <w:tab w:val="left" w:pos="480"/>
           <w:tab w:val="right" w:leader="dot" w:pos="8495"/>
         </w:tabs>
         <w:rPr>
@@ -1803,7 +1748,7 @@
           <w:szCs w:val="22"/>
         </w:rPr>
       </w:pPr>
-      <w:hyperlink w:anchor="_Toc525402566" w:history="1">
+      <w:hyperlink w:anchor="_Toc97572085" w:history="1">
         <w:r>
           <w:rPr>
             <w:rStyle w:val="Hypertextovodkaz"/>
@@ -1825,7 +1770,7 @@
             <w:rStyle w:val="Hypertextovodkaz"/>
             <w:noProof/>
           </w:rPr>
-          <w:t>Pokyny pro psaní textu</w:t>
+          <w:t>Logika hry a herní mechaniky</w:t>
         </w:r>
         <w:r>
           <w:rPr>
@@ -1846,7 +1791,7 @@
             <w:noProof/>
             <w:webHidden/>
           </w:rPr>
-          <w:instrText xml:space="preserve"> PAGEREF _Toc525402566 \h </w:instrText>
+          <w:instrText xml:space="preserve"> PAGEREF _Toc97572085 \h </w:instrText>
         </w:r>
         <w:r>
           <w:rPr>
@@ -1866,7 +1811,7 @@
             <w:noProof/>
             <w:webHidden/>
           </w:rPr>
-          <w:t>4</w:t>
+          <w:t>11</w:t>
         </w:r>
         <w:r>
           <w:rPr>
@@ -1881,7 +1826,7 @@
       <w:pPr>
         <w:pStyle w:val="Obsah2"/>
         <w:tabs>
-          <w:tab w:val="left" w:pos="1440"/>
+          <w:tab w:val="left" w:pos="960"/>
           <w:tab w:val="right" w:leader="dot" w:pos="8495"/>
         </w:tabs>
         <w:rPr>
@@ -1891,7 +1836,7 @@
           <w:szCs w:val="22"/>
         </w:rPr>
       </w:pPr>
-      <w:hyperlink w:anchor="_Toc525402567" w:history="1">
+      <w:hyperlink w:anchor="_Toc97572086" w:history="1">
         <w:r>
           <w:rPr>
             <w:rStyle w:val="Hypertextovodkaz"/>
@@ -1913,7 +1858,7 @@
             <w:rStyle w:val="Hypertextovodkaz"/>
             <w:noProof/>
           </w:rPr>
-          <w:t>Nejčastější nedostatky</w:t>
+          <w:t>Herní logika</w:t>
         </w:r>
         <w:r>
           <w:rPr>
@@ -1934,7 +1879,7 @@
             <w:noProof/>
             <w:webHidden/>
           </w:rPr>
-          <w:instrText xml:space="preserve"> PAGEREF _Toc525402567 \h </w:instrText>
+          <w:instrText xml:space="preserve"> PAGEREF _Toc97572086 \h </w:instrText>
         </w:r>
         <w:r>
           <w:rPr>
@@ -1954,7 +1899,7 @@
             <w:noProof/>
             <w:webHidden/>
           </w:rPr>
-          <w:t>4</w:t>
+          <w:t>11</w:t>
         </w:r>
         <w:r>
           <w:rPr>
@@ -1967,9 +1912,9 @@
     </w:p>
     <w:p>
       <w:pPr>
-        <w:pStyle w:val="Obsah2"/>
-        <w:tabs>
-          <w:tab w:val="left" w:pos="1440"/>
+        <w:pStyle w:val="Obsah3"/>
+        <w:tabs>
+          <w:tab w:val="left" w:pos="1200"/>
           <w:tab w:val="right" w:leader="dot" w:pos="8495"/>
         </w:tabs>
         <w:rPr>
@@ -1979,13 +1924,13 @@
           <w:szCs w:val="22"/>
         </w:rPr>
       </w:pPr>
-      <w:hyperlink w:anchor="_Toc525402568" w:history="1">
+      <w:hyperlink w:anchor="_Toc97572087" w:history="1">
         <w:r>
           <w:rPr>
             <w:rStyle w:val="Hypertextovodkaz"/>
             <w:noProof/>
           </w:rPr>
-          <w:t>2.2</w:t>
+          <w:t>2.1.1</w:t>
         </w:r>
         <w:r>
           <w:rPr>
@@ -2001,7 +1946,7 @@
             <w:rStyle w:val="Hypertextovodkaz"/>
             <w:noProof/>
           </w:rPr>
-          <w:t>Druhá podkapitola</w:t>
+          <w:t>Pohyb</w:t>
         </w:r>
         <w:r>
           <w:rPr>
@@ -2022,7 +1967,7 @@
             <w:noProof/>
             <w:webHidden/>
           </w:rPr>
-          <w:instrText xml:space="preserve"> PAGEREF _Toc525402568 \h </w:instrText>
+          <w:instrText xml:space="preserve"> PAGEREF _Toc97572087 \h </w:instrText>
         </w:r>
         <w:r>
           <w:rPr>
@@ -2042,7 +1987,7 @@
             <w:noProof/>
             <w:webHidden/>
           </w:rPr>
-          <w:t>4</w:t>
+          <w:t>11</w:t>
         </w:r>
         <w:r>
           <w:rPr>
@@ -2055,9 +2000,9 @@
     </w:p>
     <w:p>
       <w:pPr>
-        <w:pStyle w:val="Obsah2"/>
-        <w:tabs>
-          <w:tab w:val="left" w:pos="1440"/>
+        <w:pStyle w:val="Obsah3"/>
+        <w:tabs>
+          <w:tab w:val="left" w:pos="1200"/>
           <w:tab w:val="right" w:leader="dot" w:pos="8495"/>
         </w:tabs>
         <w:rPr>
@@ -2067,13 +2012,13 @@
           <w:szCs w:val="22"/>
         </w:rPr>
       </w:pPr>
-      <w:hyperlink w:anchor="_Toc525402569" w:history="1">
+      <w:hyperlink w:anchor="_Toc97572088" w:history="1">
         <w:r>
           <w:rPr>
             <w:rStyle w:val="Hypertextovodkaz"/>
             <w:noProof/>
           </w:rPr>
-          <w:t>2.3</w:t>
+          <w:t>2.1.2</w:t>
         </w:r>
         <w:r>
           <w:rPr>
@@ -2089,7 +2034,7 @@
             <w:rStyle w:val="Hypertextovodkaz"/>
             <w:noProof/>
           </w:rPr>
-          <w:t>Třetí podkapitola</w:t>
+          <w:t>Útoky</w:t>
         </w:r>
         <w:r>
           <w:rPr>
@@ -2110,7 +2055,7 @@
             <w:noProof/>
             <w:webHidden/>
           </w:rPr>
-          <w:instrText xml:space="preserve"> PAGEREF _Toc525402569 \h </w:instrText>
+          <w:instrText xml:space="preserve"> PAGEREF _Toc97572088 \h </w:instrText>
         </w:r>
         <w:r>
           <w:rPr>
@@ -2130,7 +2075,7 @@
             <w:noProof/>
             <w:webHidden/>
           </w:rPr>
-          <w:t>4</w:t>
+          <w:t>12</w:t>
         </w:r>
         <w:r>
           <w:rPr>
@@ -2143,8 +2088,9 @@
     </w:p>
     <w:p>
       <w:pPr>
-        <w:pStyle w:val="Obsah1"/>
-        <w:tabs>
+        <w:pStyle w:val="Obsah3"/>
+        <w:tabs>
+          <w:tab w:val="left" w:pos="1200"/>
           <w:tab w:val="right" w:leader="dot" w:pos="8495"/>
         </w:tabs>
         <w:rPr>
@@ -2154,23 +2100,39 @@
           <w:szCs w:val="22"/>
         </w:rPr>
       </w:pPr>
-      <w:hyperlink w:anchor="_Toc525402570" w:history="1">
+      <w:hyperlink w:anchor="_Toc97572089" w:history="1">
         <w:r>
           <w:rPr>
             <w:rStyle w:val="Hypertextovodkaz"/>
             <w:noProof/>
           </w:rPr>
-          <w:t>Závěr</w:t>
-        </w:r>
-        <w:r>
-          <w:rPr>
-            <w:noProof/>
-            <w:webHidden/>
+          <w:t>2.1.3</w:t>
+        </w:r>
+        <w:r>
+          <w:rPr>
+            <w:rFonts w:asciiTheme="minorHAnsi" w:eastAsiaTheme="minorEastAsia" w:hAnsiTheme="minorHAnsi" w:cstheme="minorBidi"/>
+            <w:noProof/>
+            <w:sz w:val="22"/>
+            <w:szCs w:val="22"/>
           </w:rPr>
           <w:tab/>
         </w:r>
         <w:r>
           <w:rPr>
+            <w:rStyle w:val="Hypertextovodkaz"/>
+            <w:noProof/>
+          </w:rPr>
+          <w:t>Animace</w:t>
+        </w:r>
+        <w:r>
+          <w:rPr>
+            <w:noProof/>
+            <w:webHidden/>
+          </w:rPr>
+          <w:tab/>
+        </w:r>
+        <w:r>
+          <w:rPr>
             <w:noProof/>
             <w:webHidden/>
           </w:rPr>
@@ -2181,7 +2143,7 @@
             <w:noProof/>
             <w:webHidden/>
           </w:rPr>
-          <w:instrText xml:space="preserve"> PAGEREF _Toc525402570 \h </w:instrText>
+          <w:instrText xml:space="preserve"> PAGEREF _Toc97572089 \h </w:instrText>
         </w:r>
         <w:r>
           <w:rPr>
@@ -2201,7 +2163,7 @@
             <w:noProof/>
             <w:webHidden/>
           </w:rPr>
-          <w:t>4</w:t>
+          <w:t>15</w:t>
         </w:r>
         <w:r>
           <w:rPr>
@@ -2214,8 +2176,9 @@
     </w:p>
     <w:p>
       <w:pPr>
-        <w:pStyle w:val="Obsah1"/>
-        <w:tabs>
+        <w:pStyle w:val="Obsah3"/>
+        <w:tabs>
+          <w:tab w:val="left" w:pos="1200"/>
           <w:tab w:val="right" w:leader="dot" w:pos="8495"/>
         </w:tabs>
         <w:rPr>
@@ -2225,23 +2188,39 @@
           <w:szCs w:val="22"/>
         </w:rPr>
       </w:pPr>
-      <w:hyperlink w:anchor="_Toc525402571" w:history="1">
+      <w:hyperlink w:anchor="_Toc97572090" w:history="1">
         <w:r>
           <w:rPr>
             <w:rStyle w:val="Hypertextovodkaz"/>
             <w:noProof/>
           </w:rPr>
-          <w:t>Seznam použité literatury</w:t>
-        </w:r>
-        <w:r>
-          <w:rPr>
-            <w:noProof/>
-            <w:webHidden/>
+          <w:t>2.1.4</w:t>
+        </w:r>
+        <w:r>
+          <w:rPr>
+            <w:rFonts w:asciiTheme="minorHAnsi" w:eastAsiaTheme="minorEastAsia" w:hAnsiTheme="minorHAnsi" w:cstheme="minorBidi"/>
+            <w:noProof/>
+            <w:sz w:val="22"/>
+            <w:szCs w:val="22"/>
           </w:rPr>
           <w:tab/>
         </w:r>
         <w:r>
           <w:rPr>
+            <w:rStyle w:val="Hypertextovodkaz"/>
+            <w:noProof/>
+          </w:rPr>
+          <w:t>Skákání</w:t>
+        </w:r>
+        <w:r>
+          <w:rPr>
+            <w:noProof/>
+            <w:webHidden/>
+          </w:rPr>
+          <w:tab/>
+        </w:r>
+        <w:r>
+          <w:rPr>
             <w:noProof/>
             <w:webHidden/>
           </w:rPr>
@@ -2252,7 +2231,7 @@
             <w:noProof/>
             <w:webHidden/>
           </w:rPr>
-          <w:instrText xml:space="preserve"> PAGEREF _Toc525402571 \h </w:instrText>
+          <w:instrText xml:space="preserve"> PAGEREF _Toc97572090 \h </w:instrText>
         </w:r>
         <w:r>
           <w:rPr>
@@ -2272,7 +2251,7 @@
             <w:noProof/>
             <w:webHidden/>
           </w:rPr>
-          <w:t>4</w:t>
+          <w:t>17</w:t>
         </w:r>
         <w:r>
           <w:rPr>
@@ -2285,8 +2264,9 @@
     </w:p>
     <w:p>
       <w:pPr>
-        <w:pStyle w:val="Obsah1"/>
-        <w:tabs>
+        <w:pStyle w:val="Obsah3"/>
+        <w:tabs>
+          <w:tab w:val="left" w:pos="1200"/>
           <w:tab w:val="right" w:leader="dot" w:pos="8495"/>
         </w:tabs>
         <w:rPr>
@@ -2296,7 +2276,1132 @@
           <w:szCs w:val="22"/>
         </w:rPr>
       </w:pPr>
-      <w:hyperlink w:anchor="_Toc525402572" w:history="1">
+      <w:hyperlink w:anchor="_Toc97572091" w:history="1">
+        <w:r>
+          <w:rPr>
+            <w:rStyle w:val="Hypertextovodkaz"/>
+            <w:noProof/>
+          </w:rPr>
+          <w:t>2.1.5</w:t>
+        </w:r>
+        <w:r>
+          <w:rPr>
+            <w:rFonts w:asciiTheme="minorHAnsi" w:eastAsiaTheme="minorEastAsia" w:hAnsiTheme="minorHAnsi" w:cstheme="minorBidi"/>
+            <w:noProof/>
+            <w:sz w:val="22"/>
+            <w:szCs w:val="22"/>
+          </w:rPr>
+          <w:tab/>
+        </w:r>
+        <w:r>
+          <w:rPr>
+            <w:rStyle w:val="Hypertextovodkaz"/>
+            <w:noProof/>
+          </w:rPr>
+          <w:t>Kolize</w:t>
+        </w:r>
+        <w:r>
+          <w:rPr>
+            <w:noProof/>
+            <w:webHidden/>
+          </w:rPr>
+          <w:tab/>
+        </w:r>
+        <w:r>
+          <w:rPr>
+            <w:noProof/>
+            <w:webHidden/>
+          </w:rPr>
+          <w:fldChar w:fldCharType="begin"/>
+        </w:r>
+        <w:r>
+          <w:rPr>
+            <w:noProof/>
+            <w:webHidden/>
+          </w:rPr>
+          <w:instrText xml:space="preserve"> PAGEREF _Toc97572091 \h </w:instrText>
+        </w:r>
+        <w:r>
+          <w:rPr>
+            <w:noProof/>
+            <w:webHidden/>
+          </w:rPr>
+        </w:r>
+        <w:r>
+          <w:rPr>
+            <w:noProof/>
+            <w:webHidden/>
+          </w:rPr>
+          <w:fldChar w:fldCharType="separate"/>
+        </w:r>
+        <w:r>
+          <w:rPr>
+            <w:noProof/>
+            <w:webHidden/>
+          </w:rPr>
+          <w:t>17</w:t>
+        </w:r>
+        <w:r>
+          <w:rPr>
+            <w:noProof/>
+            <w:webHidden/>
+          </w:rPr>
+          <w:fldChar w:fldCharType="end"/>
+        </w:r>
+      </w:hyperlink>
+    </w:p>
+    <w:p>
+      <w:pPr>
+        <w:pStyle w:val="Obsah3"/>
+        <w:tabs>
+          <w:tab w:val="left" w:pos="1200"/>
+          <w:tab w:val="right" w:leader="dot" w:pos="8495"/>
+        </w:tabs>
+        <w:rPr>
+          <w:rFonts w:asciiTheme="minorHAnsi" w:eastAsiaTheme="minorEastAsia" w:hAnsiTheme="minorHAnsi" w:cstheme="minorBidi"/>
+          <w:noProof/>
+          <w:sz w:val="22"/>
+          <w:szCs w:val="22"/>
+        </w:rPr>
+      </w:pPr>
+      <w:hyperlink w:anchor="_Toc97572092" w:history="1">
+        <w:r>
+          <w:rPr>
+            <w:rStyle w:val="Hypertextovodkaz"/>
+            <w:noProof/>
+          </w:rPr>
+          <w:t>2.1.6</w:t>
+        </w:r>
+        <w:r>
+          <w:rPr>
+            <w:rFonts w:asciiTheme="minorHAnsi" w:eastAsiaTheme="minorEastAsia" w:hAnsiTheme="minorHAnsi" w:cstheme="minorBidi"/>
+            <w:noProof/>
+            <w:sz w:val="22"/>
+            <w:szCs w:val="22"/>
+          </w:rPr>
+          <w:tab/>
+        </w:r>
+        <w:r>
+          <w:rPr>
+            <w:rStyle w:val="Hypertextovodkaz"/>
+            <w:noProof/>
+          </w:rPr>
+          <w:t>Health bar</w:t>
+        </w:r>
+        <w:r>
+          <w:rPr>
+            <w:noProof/>
+            <w:webHidden/>
+          </w:rPr>
+          <w:tab/>
+        </w:r>
+        <w:r>
+          <w:rPr>
+            <w:noProof/>
+            <w:webHidden/>
+          </w:rPr>
+          <w:fldChar w:fldCharType="begin"/>
+        </w:r>
+        <w:r>
+          <w:rPr>
+            <w:noProof/>
+            <w:webHidden/>
+          </w:rPr>
+          <w:instrText xml:space="preserve"> PAGEREF _Toc97572092 \h </w:instrText>
+        </w:r>
+        <w:r>
+          <w:rPr>
+            <w:noProof/>
+            <w:webHidden/>
+          </w:rPr>
+        </w:r>
+        <w:r>
+          <w:rPr>
+            <w:noProof/>
+            <w:webHidden/>
+          </w:rPr>
+          <w:fldChar w:fldCharType="separate"/>
+        </w:r>
+        <w:r>
+          <w:rPr>
+            <w:noProof/>
+            <w:webHidden/>
+          </w:rPr>
+          <w:t>19</w:t>
+        </w:r>
+        <w:r>
+          <w:rPr>
+            <w:noProof/>
+            <w:webHidden/>
+          </w:rPr>
+          <w:fldChar w:fldCharType="end"/>
+        </w:r>
+      </w:hyperlink>
+    </w:p>
+    <w:p>
+      <w:pPr>
+        <w:pStyle w:val="Obsah2"/>
+        <w:tabs>
+          <w:tab w:val="left" w:pos="960"/>
+          <w:tab w:val="right" w:leader="dot" w:pos="8495"/>
+        </w:tabs>
+        <w:rPr>
+          <w:rFonts w:asciiTheme="minorHAnsi" w:eastAsiaTheme="minorEastAsia" w:hAnsiTheme="minorHAnsi" w:cstheme="minorBidi"/>
+          <w:noProof/>
+          <w:sz w:val="22"/>
+          <w:szCs w:val="22"/>
+        </w:rPr>
+      </w:pPr>
+      <w:hyperlink w:anchor="_Toc97572093" w:history="1">
+        <w:r>
+          <w:rPr>
+            <w:rStyle w:val="Hypertextovodkaz"/>
+            <w:noProof/>
+          </w:rPr>
+          <w:t>2.2</w:t>
+        </w:r>
+        <w:r>
+          <w:rPr>
+            <w:rFonts w:asciiTheme="minorHAnsi" w:eastAsiaTheme="minorEastAsia" w:hAnsiTheme="minorHAnsi" w:cstheme="minorBidi"/>
+            <w:noProof/>
+            <w:sz w:val="22"/>
+            <w:szCs w:val="22"/>
+          </w:rPr>
+          <w:tab/>
+        </w:r>
+        <w:r>
+          <w:rPr>
+            <w:rStyle w:val="Hypertextovodkaz"/>
+            <w:noProof/>
+          </w:rPr>
+          <w:t>Menu</w:t>
+        </w:r>
+        <w:r>
+          <w:rPr>
+            <w:noProof/>
+            <w:webHidden/>
+          </w:rPr>
+          <w:tab/>
+        </w:r>
+        <w:r>
+          <w:rPr>
+            <w:noProof/>
+            <w:webHidden/>
+          </w:rPr>
+          <w:fldChar w:fldCharType="begin"/>
+        </w:r>
+        <w:r>
+          <w:rPr>
+            <w:noProof/>
+            <w:webHidden/>
+          </w:rPr>
+          <w:instrText xml:space="preserve"> PAGEREF _Toc97572093 \h </w:instrText>
+        </w:r>
+        <w:r>
+          <w:rPr>
+            <w:noProof/>
+            <w:webHidden/>
+          </w:rPr>
+        </w:r>
+        <w:r>
+          <w:rPr>
+            <w:noProof/>
+            <w:webHidden/>
+          </w:rPr>
+          <w:fldChar w:fldCharType="separate"/>
+        </w:r>
+        <w:r>
+          <w:rPr>
+            <w:noProof/>
+            <w:webHidden/>
+          </w:rPr>
+          <w:t>19</w:t>
+        </w:r>
+        <w:r>
+          <w:rPr>
+            <w:noProof/>
+            <w:webHidden/>
+          </w:rPr>
+          <w:fldChar w:fldCharType="end"/>
+        </w:r>
+      </w:hyperlink>
+    </w:p>
+    <w:p>
+      <w:pPr>
+        <w:pStyle w:val="Obsah3"/>
+        <w:tabs>
+          <w:tab w:val="left" w:pos="1200"/>
+          <w:tab w:val="right" w:leader="dot" w:pos="8495"/>
+        </w:tabs>
+        <w:rPr>
+          <w:rFonts w:asciiTheme="minorHAnsi" w:eastAsiaTheme="minorEastAsia" w:hAnsiTheme="minorHAnsi" w:cstheme="minorBidi"/>
+          <w:noProof/>
+          <w:sz w:val="22"/>
+          <w:szCs w:val="22"/>
+        </w:rPr>
+      </w:pPr>
+      <w:hyperlink w:anchor="_Toc97572094" w:history="1">
+        <w:r>
+          <w:rPr>
+            <w:rStyle w:val="Hypertextovodkaz"/>
+            <w:noProof/>
+          </w:rPr>
+          <w:t>2.2.1</w:t>
+        </w:r>
+        <w:r>
+          <w:rPr>
+            <w:rFonts w:asciiTheme="minorHAnsi" w:eastAsiaTheme="minorEastAsia" w:hAnsiTheme="minorHAnsi" w:cstheme="minorBidi"/>
+            <w:noProof/>
+            <w:sz w:val="22"/>
+            <w:szCs w:val="22"/>
+          </w:rPr>
+          <w:tab/>
+        </w:r>
+        <w:r>
+          <w:rPr>
+            <w:rStyle w:val="Hypertextovodkaz"/>
+            <w:noProof/>
+          </w:rPr>
+          <w:t xml:space="preserve">Parametr </w:t>
+        </w:r>
+        <w:r>
+          <w:rPr>
+            <w:rStyle w:val="Hypertextovodkaz"/>
+            <w:i/>
+            <w:noProof/>
+          </w:rPr>
+          <w:t>game</w:t>
+        </w:r>
+        <w:r>
+          <w:rPr>
+            <w:noProof/>
+            <w:webHidden/>
+          </w:rPr>
+          <w:tab/>
+        </w:r>
+        <w:r>
+          <w:rPr>
+            <w:noProof/>
+            <w:webHidden/>
+          </w:rPr>
+          <w:fldChar w:fldCharType="begin"/>
+        </w:r>
+        <w:r>
+          <w:rPr>
+            <w:noProof/>
+            <w:webHidden/>
+          </w:rPr>
+          <w:instrText xml:space="preserve"> PAGEREF _Toc97572094 \h </w:instrText>
+        </w:r>
+        <w:r>
+          <w:rPr>
+            <w:noProof/>
+            <w:webHidden/>
+          </w:rPr>
+        </w:r>
+        <w:r>
+          <w:rPr>
+            <w:noProof/>
+            <w:webHidden/>
+          </w:rPr>
+          <w:fldChar w:fldCharType="separate"/>
+        </w:r>
+        <w:r>
+          <w:rPr>
+            <w:noProof/>
+            <w:webHidden/>
+          </w:rPr>
+          <w:t>20</w:t>
+        </w:r>
+        <w:r>
+          <w:rPr>
+            <w:noProof/>
+            <w:webHidden/>
+          </w:rPr>
+          <w:fldChar w:fldCharType="end"/>
+        </w:r>
+      </w:hyperlink>
+    </w:p>
+    <w:p>
+      <w:pPr>
+        <w:pStyle w:val="Obsah3"/>
+        <w:tabs>
+          <w:tab w:val="left" w:pos="1200"/>
+          <w:tab w:val="right" w:leader="dot" w:pos="8495"/>
+        </w:tabs>
+        <w:rPr>
+          <w:rFonts w:asciiTheme="minorHAnsi" w:eastAsiaTheme="minorEastAsia" w:hAnsiTheme="minorHAnsi" w:cstheme="minorBidi"/>
+          <w:noProof/>
+          <w:sz w:val="22"/>
+          <w:szCs w:val="22"/>
+        </w:rPr>
+      </w:pPr>
+      <w:hyperlink w:anchor="_Toc97572095" w:history="1">
+        <w:r>
+          <w:rPr>
+            <w:rStyle w:val="Hypertextovodkaz"/>
+            <w:noProof/>
+          </w:rPr>
+          <w:t>2.2.2</w:t>
+        </w:r>
+        <w:r>
+          <w:rPr>
+            <w:rFonts w:asciiTheme="minorHAnsi" w:eastAsiaTheme="minorEastAsia" w:hAnsiTheme="minorHAnsi" w:cstheme="minorBidi"/>
+            <w:noProof/>
+            <w:sz w:val="22"/>
+            <w:szCs w:val="22"/>
+          </w:rPr>
+          <w:tab/>
+        </w:r>
+        <w:r>
+          <w:rPr>
+            <w:rStyle w:val="Hypertextovodkaz"/>
+            <w:noProof/>
+          </w:rPr>
+          <w:t xml:space="preserve">Smyčka </w:t>
+        </w:r>
+        <w:r>
+          <w:rPr>
+            <w:rStyle w:val="Hypertextovodkaz"/>
+            <w:i/>
+            <w:noProof/>
+          </w:rPr>
+          <w:t>MainMenu</w:t>
+        </w:r>
+        <w:r>
+          <w:rPr>
+            <w:noProof/>
+            <w:webHidden/>
+          </w:rPr>
+          <w:tab/>
+        </w:r>
+        <w:r>
+          <w:rPr>
+            <w:noProof/>
+            <w:webHidden/>
+          </w:rPr>
+          <w:fldChar w:fldCharType="begin"/>
+        </w:r>
+        <w:r>
+          <w:rPr>
+            <w:noProof/>
+            <w:webHidden/>
+          </w:rPr>
+          <w:instrText xml:space="preserve"> PAGEREF _Toc97572095 \h </w:instrText>
+        </w:r>
+        <w:r>
+          <w:rPr>
+            <w:noProof/>
+            <w:webHidden/>
+          </w:rPr>
+        </w:r>
+        <w:r>
+          <w:rPr>
+            <w:noProof/>
+            <w:webHidden/>
+          </w:rPr>
+          <w:fldChar w:fldCharType="separate"/>
+        </w:r>
+        <w:r>
+          <w:rPr>
+            <w:noProof/>
+            <w:webHidden/>
+          </w:rPr>
+          <w:t>20</w:t>
+        </w:r>
+        <w:r>
+          <w:rPr>
+            <w:noProof/>
+            <w:webHidden/>
+          </w:rPr>
+          <w:fldChar w:fldCharType="end"/>
+        </w:r>
+      </w:hyperlink>
+    </w:p>
+    <w:p>
+      <w:pPr>
+        <w:pStyle w:val="Obsah3"/>
+        <w:tabs>
+          <w:tab w:val="left" w:pos="1200"/>
+          <w:tab w:val="right" w:leader="dot" w:pos="8495"/>
+        </w:tabs>
+        <w:rPr>
+          <w:rFonts w:asciiTheme="minorHAnsi" w:eastAsiaTheme="minorEastAsia" w:hAnsiTheme="minorHAnsi" w:cstheme="minorBidi"/>
+          <w:noProof/>
+          <w:sz w:val="22"/>
+          <w:szCs w:val="22"/>
+        </w:rPr>
+      </w:pPr>
+      <w:hyperlink w:anchor="_Toc97572096" w:history="1">
+        <w:r>
+          <w:rPr>
+            <w:rStyle w:val="Hypertextovodkaz"/>
+            <w:noProof/>
+          </w:rPr>
+          <w:t>2.2.3</w:t>
+        </w:r>
+        <w:r>
+          <w:rPr>
+            <w:rFonts w:asciiTheme="minorHAnsi" w:eastAsiaTheme="minorEastAsia" w:hAnsiTheme="minorHAnsi" w:cstheme="minorBidi"/>
+            <w:noProof/>
+            <w:sz w:val="22"/>
+            <w:szCs w:val="22"/>
+          </w:rPr>
+          <w:tab/>
+        </w:r>
+        <w:r>
+          <w:rPr>
+            <w:rStyle w:val="Hypertextovodkaz"/>
+            <w:noProof/>
+          </w:rPr>
+          <w:t>Kontrola událostí v menu</w:t>
+        </w:r>
+        <w:r>
+          <w:rPr>
+            <w:noProof/>
+            <w:webHidden/>
+          </w:rPr>
+          <w:tab/>
+        </w:r>
+        <w:r>
+          <w:rPr>
+            <w:noProof/>
+            <w:webHidden/>
+          </w:rPr>
+          <w:fldChar w:fldCharType="begin"/>
+        </w:r>
+        <w:r>
+          <w:rPr>
+            <w:noProof/>
+            <w:webHidden/>
+          </w:rPr>
+          <w:instrText xml:space="preserve"> PAGEREF _Toc97572096 \h </w:instrText>
+        </w:r>
+        <w:r>
+          <w:rPr>
+            <w:noProof/>
+            <w:webHidden/>
+          </w:rPr>
+        </w:r>
+        <w:r>
+          <w:rPr>
+            <w:noProof/>
+            <w:webHidden/>
+          </w:rPr>
+          <w:fldChar w:fldCharType="separate"/>
+        </w:r>
+        <w:r>
+          <w:rPr>
+            <w:noProof/>
+            <w:webHidden/>
+          </w:rPr>
+          <w:t>22</w:t>
+        </w:r>
+        <w:r>
+          <w:rPr>
+            <w:noProof/>
+            <w:webHidden/>
+          </w:rPr>
+          <w:fldChar w:fldCharType="end"/>
+        </w:r>
+      </w:hyperlink>
+    </w:p>
+    <w:p>
+      <w:pPr>
+        <w:pStyle w:val="Obsah3"/>
+        <w:tabs>
+          <w:tab w:val="left" w:pos="1200"/>
+          <w:tab w:val="right" w:leader="dot" w:pos="8495"/>
+        </w:tabs>
+        <w:rPr>
+          <w:rFonts w:asciiTheme="minorHAnsi" w:eastAsiaTheme="minorEastAsia" w:hAnsiTheme="minorHAnsi" w:cstheme="minorBidi"/>
+          <w:noProof/>
+          <w:sz w:val="22"/>
+          <w:szCs w:val="22"/>
+        </w:rPr>
+      </w:pPr>
+      <w:hyperlink w:anchor="_Toc97572097" w:history="1">
+        <w:r>
+          <w:rPr>
+            <w:rStyle w:val="Hypertextovodkaz"/>
+            <w:noProof/>
+          </w:rPr>
+          <w:t>2.2.4</w:t>
+        </w:r>
+        <w:r>
+          <w:rPr>
+            <w:rFonts w:asciiTheme="minorHAnsi" w:eastAsiaTheme="minorEastAsia" w:hAnsiTheme="minorHAnsi" w:cstheme="minorBidi"/>
+            <w:noProof/>
+            <w:sz w:val="22"/>
+            <w:szCs w:val="22"/>
+          </w:rPr>
+          <w:tab/>
+        </w:r>
+        <w:r>
+          <w:rPr>
+            <w:rStyle w:val="Hypertextovodkaz"/>
+            <w:noProof/>
+          </w:rPr>
+          <w:t>Smyčka po konci hry</w:t>
+        </w:r>
+        <w:r>
+          <w:rPr>
+            <w:noProof/>
+            <w:webHidden/>
+          </w:rPr>
+          <w:tab/>
+        </w:r>
+        <w:r>
+          <w:rPr>
+            <w:noProof/>
+            <w:webHidden/>
+          </w:rPr>
+          <w:fldChar w:fldCharType="begin"/>
+        </w:r>
+        <w:r>
+          <w:rPr>
+            <w:noProof/>
+            <w:webHidden/>
+          </w:rPr>
+          <w:instrText xml:space="preserve"> PAGEREF _Toc97572097 \h </w:instrText>
+        </w:r>
+        <w:r>
+          <w:rPr>
+            <w:noProof/>
+            <w:webHidden/>
+          </w:rPr>
+        </w:r>
+        <w:r>
+          <w:rPr>
+            <w:noProof/>
+            <w:webHidden/>
+          </w:rPr>
+          <w:fldChar w:fldCharType="separate"/>
+        </w:r>
+        <w:r>
+          <w:rPr>
+            <w:noProof/>
+            <w:webHidden/>
+          </w:rPr>
+          <w:t>23</w:t>
+        </w:r>
+        <w:r>
+          <w:rPr>
+            <w:noProof/>
+            <w:webHidden/>
+          </w:rPr>
+          <w:fldChar w:fldCharType="end"/>
+        </w:r>
+      </w:hyperlink>
+    </w:p>
+    <w:p>
+      <w:pPr>
+        <w:pStyle w:val="Obsah1"/>
+        <w:tabs>
+          <w:tab w:val="left" w:pos="480"/>
+          <w:tab w:val="right" w:leader="dot" w:pos="8495"/>
+        </w:tabs>
+        <w:rPr>
+          <w:rFonts w:asciiTheme="minorHAnsi" w:eastAsiaTheme="minorEastAsia" w:hAnsiTheme="minorHAnsi" w:cstheme="minorBidi"/>
+          <w:noProof/>
+          <w:sz w:val="22"/>
+          <w:szCs w:val="22"/>
+        </w:rPr>
+      </w:pPr>
+      <w:hyperlink w:anchor="_Toc97572098" w:history="1">
+        <w:r>
+          <w:rPr>
+            <w:rStyle w:val="Hypertextovodkaz"/>
+            <w:noProof/>
+          </w:rPr>
+          <w:t>3.</w:t>
+        </w:r>
+        <w:r>
+          <w:rPr>
+            <w:rFonts w:asciiTheme="minorHAnsi" w:eastAsiaTheme="minorEastAsia" w:hAnsiTheme="minorHAnsi" w:cstheme="minorBidi"/>
+            <w:noProof/>
+            <w:sz w:val="22"/>
+            <w:szCs w:val="22"/>
+          </w:rPr>
+          <w:tab/>
+        </w:r>
+        <w:r>
+          <w:rPr>
+            <w:rStyle w:val="Hypertextovodkaz"/>
+            <w:noProof/>
+          </w:rPr>
+          <w:t>Animace</w:t>
+        </w:r>
+        <w:r>
+          <w:rPr>
+            <w:noProof/>
+            <w:webHidden/>
+          </w:rPr>
+          <w:tab/>
+        </w:r>
+        <w:r>
+          <w:rPr>
+            <w:noProof/>
+            <w:webHidden/>
+          </w:rPr>
+          <w:fldChar w:fldCharType="begin"/>
+        </w:r>
+        <w:r>
+          <w:rPr>
+            <w:noProof/>
+            <w:webHidden/>
+          </w:rPr>
+          <w:instrText xml:space="preserve"> PAGEREF _Toc97572098 \h </w:instrText>
+        </w:r>
+        <w:r>
+          <w:rPr>
+            <w:noProof/>
+            <w:webHidden/>
+          </w:rPr>
+        </w:r>
+        <w:r>
+          <w:rPr>
+            <w:noProof/>
+            <w:webHidden/>
+          </w:rPr>
+          <w:fldChar w:fldCharType="separate"/>
+        </w:r>
+        <w:r>
+          <w:rPr>
+            <w:noProof/>
+            <w:webHidden/>
+          </w:rPr>
+          <w:t>25</w:t>
+        </w:r>
+        <w:r>
+          <w:rPr>
+            <w:noProof/>
+            <w:webHidden/>
+          </w:rPr>
+          <w:fldChar w:fldCharType="end"/>
+        </w:r>
+      </w:hyperlink>
+    </w:p>
+    <w:p>
+      <w:pPr>
+        <w:pStyle w:val="Obsah2"/>
+        <w:tabs>
+          <w:tab w:val="left" w:pos="960"/>
+          <w:tab w:val="right" w:leader="dot" w:pos="8495"/>
+        </w:tabs>
+        <w:rPr>
+          <w:rFonts w:asciiTheme="minorHAnsi" w:eastAsiaTheme="minorEastAsia" w:hAnsiTheme="minorHAnsi" w:cstheme="minorBidi"/>
+          <w:noProof/>
+          <w:sz w:val="22"/>
+          <w:szCs w:val="22"/>
+        </w:rPr>
+      </w:pPr>
+      <w:hyperlink w:anchor="_Toc97572099" w:history="1">
+        <w:r>
+          <w:rPr>
+            <w:rStyle w:val="Hypertextovodkaz"/>
+            <w:noProof/>
+          </w:rPr>
+          <w:t>3.1</w:t>
+        </w:r>
+        <w:r>
+          <w:rPr>
+            <w:rFonts w:asciiTheme="minorHAnsi" w:eastAsiaTheme="minorEastAsia" w:hAnsiTheme="minorHAnsi" w:cstheme="minorBidi"/>
+            <w:noProof/>
+            <w:sz w:val="22"/>
+            <w:szCs w:val="22"/>
+          </w:rPr>
+          <w:tab/>
+        </w:r>
+        <w:r>
+          <w:rPr>
+            <w:rStyle w:val="Hypertextovodkaz"/>
+            <w:noProof/>
+          </w:rPr>
+          <w:t>Inspirace a vytvoření prvního snímku</w:t>
+        </w:r>
+        <w:r>
+          <w:rPr>
+            <w:noProof/>
+            <w:webHidden/>
+          </w:rPr>
+          <w:tab/>
+        </w:r>
+        <w:r>
+          <w:rPr>
+            <w:noProof/>
+            <w:webHidden/>
+          </w:rPr>
+          <w:fldChar w:fldCharType="begin"/>
+        </w:r>
+        <w:r>
+          <w:rPr>
+            <w:noProof/>
+            <w:webHidden/>
+          </w:rPr>
+          <w:instrText xml:space="preserve"> PAGEREF _Toc97572099 \h </w:instrText>
+        </w:r>
+        <w:r>
+          <w:rPr>
+            <w:noProof/>
+            <w:webHidden/>
+          </w:rPr>
+        </w:r>
+        <w:r>
+          <w:rPr>
+            <w:noProof/>
+            <w:webHidden/>
+          </w:rPr>
+          <w:fldChar w:fldCharType="separate"/>
+        </w:r>
+        <w:r>
+          <w:rPr>
+            <w:noProof/>
+            <w:webHidden/>
+          </w:rPr>
+          <w:t>25</w:t>
+        </w:r>
+        <w:r>
+          <w:rPr>
+            <w:noProof/>
+            <w:webHidden/>
+          </w:rPr>
+          <w:fldChar w:fldCharType="end"/>
+        </w:r>
+      </w:hyperlink>
+    </w:p>
+    <w:p>
+      <w:pPr>
+        <w:pStyle w:val="Obsah2"/>
+        <w:tabs>
+          <w:tab w:val="left" w:pos="960"/>
+          <w:tab w:val="right" w:leader="dot" w:pos="8495"/>
+        </w:tabs>
+        <w:rPr>
+          <w:rFonts w:asciiTheme="minorHAnsi" w:eastAsiaTheme="minorEastAsia" w:hAnsiTheme="minorHAnsi" w:cstheme="minorBidi"/>
+          <w:noProof/>
+          <w:sz w:val="22"/>
+          <w:szCs w:val="22"/>
+        </w:rPr>
+      </w:pPr>
+      <w:hyperlink w:anchor="_Toc97572100" w:history="1">
+        <w:r>
+          <w:rPr>
+            <w:rStyle w:val="Hypertextovodkaz"/>
+            <w:noProof/>
+          </w:rPr>
+          <w:t>3.2</w:t>
+        </w:r>
+        <w:r>
+          <w:rPr>
+            <w:rFonts w:asciiTheme="minorHAnsi" w:eastAsiaTheme="minorEastAsia" w:hAnsiTheme="minorHAnsi" w:cstheme="minorBidi"/>
+            <w:noProof/>
+            <w:sz w:val="22"/>
+            <w:szCs w:val="22"/>
+          </w:rPr>
+          <w:tab/>
+        </w:r>
+        <w:r>
+          <w:rPr>
+            <w:rStyle w:val="Hypertextovodkaz"/>
+            <w:noProof/>
+          </w:rPr>
+          <w:t>Vytváření animací</w:t>
+        </w:r>
+        <w:r>
+          <w:rPr>
+            <w:noProof/>
+            <w:webHidden/>
+          </w:rPr>
+          <w:tab/>
+        </w:r>
+        <w:r>
+          <w:rPr>
+            <w:noProof/>
+            <w:webHidden/>
+          </w:rPr>
+          <w:fldChar w:fldCharType="begin"/>
+        </w:r>
+        <w:r>
+          <w:rPr>
+            <w:noProof/>
+            <w:webHidden/>
+          </w:rPr>
+          <w:instrText xml:space="preserve"> PAGEREF _Toc97572100 \h </w:instrText>
+        </w:r>
+        <w:r>
+          <w:rPr>
+            <w:noProof/>
+            <w:webHidden/>
+          </w:rPr>
+        </w:r>
+        <w:r>
+          <w:rPr>
+            <w:noProof/>
+            <w:webHidden/>
+          </w:rPr>
+          <w:fldChar w:fldCharType="separate"/>
+        </w:r>
+        <w:r>
+          <w:rPr>
+            <w:noProof/>
+            <w:webHidden/>
+          </w:rPr>
+          <w:t>27</w:t>
+        </w:r>
+        <w:r>
+          <w:rPr>
+            <w:noProof/>
+            <w:webHidden/>
+          </w:rPr>
+          <w:fldChar w:fldCharType="end"/>
+        </w:r>
+      </w:hyperlink>
+    </w:p>
+    <w:p>
+      <w:pPr>
+        <w:pStyle w:val="Obsah2"/>
+        <w:tabs>
+          <w:tab w:val="left" w:pos="960"/>
+          <w:tab w:val="right" w:leader="dot" w:pos="8495"/>
+        </w:tabs>
+        <w:rPr>
+          <w:rFonts w:asciiTheme="minorHAnsi" w:eastAsiaTheme="minorEastAsia" w:hAnsiTheme="minorHAnsi" w:cstheme="minorBidi"/>
+          <w:noProof/>
+          <w:sz w:val="22"/>
+          <w:szCs w:val="22"/>
+        </w:rPr>
+      </w:pPr>
+      <w:hyperlink w:anchor="_Toc97572101" w:history="1">
+        <w:r>
+          <w:rPr>
+            <w:rStyle w:val="Hypertextovodkaz"/>
+            <w:noProof/>
+          </w:rPr>
+          <w:t>3.3</w:t>
+        </w:r>
+        <w:r>
+          <w:rPr>
+            <w:rFonts w:asciiTheme="minorHAnsi" w:eastAsiaTheme="minorEastAsia" w:hAnsiTheme="minorHAnsi" w:cstheme="minorBidi"/>
+            <w:noProof/>
+            <w:sz w:val="22"/>
+            <w:szCs w:val="22"/>
+          </w:rPr>
+          <w:tab/>
+        </w:r>
+        <w:r>
+          <w:rPr>
+            <w:rStyle w:val="Hypertextovodkaz"/>
+            <w:noProof/>
+          </w:rPr>
+          <w:t>Implementace animací do hry</w:t>
+        </w:r>
+        <w:r>
+          <w:rPr>
+            <w:noProof/>
+            <w:webHidden/>
+          </w:rPr>
+          <w:tab/>
+        </w:r>
+        <w:r>
+          <w:rPr>
+            <w:noProof/>
+            <w:webHidden/>
+          </w:rPr>
+          <w:fldChar w:fldCharType="begin"/>
+        </w:r>
+        <w:r>
+          <w:rPr>
+            <w:noProof/>
+            <w:webHidden/>
+          </w:rPr>
+          <w:instrText xml:space="preserve"> PAGEREF _Toc97572101 \h </w:instrText>
+        </w:r>
+        <w:r>
+          <w:rPr>
+            <w:noProof/>
+            <w:webHidden/>
+          </w:rPr>
+        </w:r>
+        <w:r>
+          <w:rPr>
+            <w:noProof/>
+            <w:webHidden/>
+          </w:rPr>
+          <w:fldChar w:fldCharType="separate"/>
+        </w:r>
+        <w:r>
+          <w:rPr>
+            <w:noProof/>
+            <w:webHidden/>
+          </w:rPr>
+          <w:t>29</w:t>
+        </w:r>
+        <w:r>
+          <w:rPr>
+            <w:noProof/>
+            <w:webHidden/>
+          </w:rPr>
+          <w:fldChar w:fldCharType="end"/>
+        </w:r>
+      </w:hyperlink>
+    </w:p>
+    <w:p>
+      <w:pPr>
+        <w:pStyle w:val="Obsah1"/>
+        <w:tabs>
+          <w:tab w:val="right" w:leader="dot" w:pos="8495"/>
+        </w:tabs>
+        <w:rPr>
+          <w:rFonts w:asciiTheme="minorHAnsi" w:eastAsiaTheme="minorEastAsia" w:hAnsiTheme="minorHAnsi" w:cstheme="minorBidi"/>
+          <w:noProof/>
+          <w:sz w:val="22"/>
+          <w:szCs w:val="22"/>
+        </w:rPr>
+      </w:pPr>
+      <w:hyperlink w:anchor="_Toc97572102" w:history="1">
+        <w:r>
+          <w:rPr>
+            <w:rStyle w:val="Hypertextovodkaz"/>
+            <w:noProof/>
+          </w:rPr>
+          <w:t>Závěr</w:t>
+        </w:r>
+        <w:r>
+          <w:rPr>
+            <w:noProof/>
+            <w:webHidden/>
+          </w:rPr>
+          <w:tab/>
+        </w:r>
+        <w:r>
+          <w:rPr>
+            <w:noProof/>
+            <w:webHidden/>
+          </w:rPr>
+          <w:fldChar w:fldCharType="begin"/>
+        </w:r>
+        <w:r>
+          <w:rPr>
+            <w:noProof/>
+            <w:webHidden/>
+          </w:rPr>
+          <w:instrText xml:space="preserve"> PAGEREF _Toc97572102 \h </w:instrText>
+        </w:r>
+        <w:r>
+          <w:rPr>
+            <w:noProof/>
+            <w:webHidden/>
+          </w:rPr>
+        </w:r>
+        <w:r>
+          <w:rPr>
+            <w:noProof/>
+            <w:webHidden/>
+          </w:rPr>
+          <w:fldChar w:fldCharType="separate"/>
+        </w:r>
+        <w:r>
+          <w:rPr>
+            <w:noProof/>
+            <w:webHidden/>
+          </w:rPr>
+          <w:t>31</w:t>
+        </w:r>
+        <w:r>
+          <w:rPr>
+            <w:noProof/>
+            <w:webHidden/>
+          </w:rPr>
+          <w:fldChar w:fldCharType="end"/>
+        </w:r>
+      </w:hyperlink>
+    </w:p>
+    <w:p>
+      <w:pPr>
+        <w:pStyle w:val="Obsah1"/>
+        <w:tabs>
+          <w:tab w:val="right" w:leader="dot" w:pos="8495"/>
+        </w:tabs>
+        <w:rPr>
+          <w:rFonts w:asciiTheme="minorHAnsi" w:eastAsiaTheme="minorEastAsia" w:hAnsiTheme="minorHAnsi" w:cstheme="minorBidi"/>
+          <w:noProof/>
+          <w:sz w:val="22"/>
+          <w:szCs w:val="22"/>
+        </w:rPr>
+      </w:pPr>
+      <w:hyperlink w:anchor="_Toc97572103" w:history="1">
+        <w:r>
+          <w:rPr>
+            <w:rStyle w:val="Hypertextovodkaz"/>
+            <w:noProof/>
+          </w:rPr>
+          <w:t>Seznam použité literatury</w:t>
+        </w:r>
+        <w:r>
+          <w:rPr>
+            <w:noProof/>
+            <w:webHidden/>
+          </w:rPr>
+          <w:tab/>
+        </w:r>
+        <w:r>
+          <w:rPr>
+            <w:noProof/>
+            <w:webHidden/>
+          </w:rPr>
+          <w:fldChar w:fldCharType="begin"/>
+        </w:r>
+        <w:r>
+          <w:rPr>
+            <w:noProof/>
+            <w:webHidden/>
+          </w:rPr>
+          <w:instrText xml:space="preserve"> PAGEREF _Toc97572103 \h </w:instrText>
+        </w:r>
+        <w:r>
+          <w:rPr>
+            <w:noProof/>
+            <w:webHidden/>
+          </w:rPr>
+        </w:r>
+        <w:r>
+          <w:rPr>
+            <w:noProof/>
+            <w:webHidden/>
+          </w:rPr>
+          <w:fldChar w:fldCharType="separate"/>
+        </w:r>
+        <w:r>
+          <w:rPr>
+            <w:noProof/>
+            <w:webHidden/>
+          </w:rPr>
+          <w:t>32</w:t>
+        </w:r>
+        <w:r>
+          <w:rPr>
+            <w:noProof/>
+            <w:webHidden/>
+          </w:rPr>
+          <w:fldChar w:fldCharType="end"/>
+        </w:r>
+      </w:hyperlink>
+    </w:p>
+    <w:p>
+      <w:pPr>
+        <w:pStyle w:val="Obsah1"/>
+        <w:tabs>
+          <w:tab w:val="right" w:leader="dot" w:pos="8495"/>
+        </w:tabs>
+        <w:rPr>
+          <w:rFonts w:asciiTheme="minorHAnsi" w:eastAsiaTheme="minorEastAsia" w:hAnsiTheme="minorHAnsi" w:cstheme="minorBidi"/>
+          <w:noProof/>
+          <w:sz w:val="22"/>
+          <w:szCs w:val="22"/>
+        </w:rPr>
+      </w:pPr>
+      <w:hyperlink w:anchor="_Toc97572104" w:history="1">
         <w:r>
           <w:rPr>
             <w:rStyle w:val="Hypertextovodkaz"/>
@@ -2324,7 +3429,7 @@
             <w:noProof/>
             <w:webHidden/>
           </w:rPr>
-          <w:instrText xml:space="preserve"> PAGEREF _Toc525402572 \h </w:instrText>
+          <w:instrText xml:space="preserve"> PAGEREF _Toc97572104 \h </w:instrText>
         </w:r>
         <w:r>
           <w:rPr>
@@ -2344,7 +3449,7 @@
             <w:noProof/>
             <w:webHidden/>
           </w:rPr>
-          <w:t>4</w:t>
+          <w:t>33</w:t>
         </w:r>
         <w:r>
           <w:rPr>
@@ -2356,6 +3461,78 @@
       </w:hyperlink>
     </w:p>
     <w:p>
+      <w:pPr>
+        <w:pStyle w:val="Obsah1"/>
+        <w:tabs>
+          <w:tab w:val="right" w:leader="dot" w:pos="8495"/>
+        </w:tabs>
+        <w:rPr>
+          <w:rFonts w:asciiTheme="minorHAnsi" w:eastAsiaTheme="minorEastAsia" w:hAnsiTheme="minorHAnsi" w:cstheme="minorBidi"/>
+          <w:noProof/>
+          <w:sz w:val="22"/>
+          <w:szCs w:val="22"/>
+        </w:rPr>
+      </w:pPr>
+      <w:hyperlink w:anchor="_Toc97572105" w:history="1">
+        <w:r>
+          <w:rPr>
+            <w:rStyle w:val="Hypertextovodkaz"/>
+            <w:rFonts w:eastAsia="LMRoman12-Regular-Identity-H"/>
+            <w:noProof/>
+          </w:rPr>
+          <w:t>Přílohy</w:t>
+        </w:r>
+        <w:r>
+          <w:rPr>
+            <w:noProof/>
+            <w:webHidden/>
+          </w:rPr>
+          <w:tab/>
+        </w:r>
+        <w:r>
+          <w:rPr>
+            <w:noProof/>
+            <w:webHidden/>
+          </w:rPr>
+          <w:fldChar w:fldCharType="begin"/>
+        </w:r>
+        <w:r>
+          <w:rPr>
+            <w:noProof/>
+            <w:webHidden/>
+          </w:rPr>
+          <w:instrText xml:space="preserve"> PAGEREF _Toc97572105 \h </w:instrText>
+        </w:r>
+        <w:r>
+          <w:rPr>
+            <w:noProof/>
+            <w:webHidden/>
+          </w:rPr>
+        </w:r>
+        <w:r>
+          <w:rPr>
+            <w:noProof/>
+            <w:webHidden/>
+          </w:rPr>
+          <w:fldChar w:fldCharType="separate"/>
+        </w:r>
+        <w:r>
+          <w:rPr>
+            <w:noProof/>
+            <w:webHidden/>
+          </w:rPr>
+          <w:t>35</w:t>
+        </w:r>
+        <w:r>
+          <w:rPr>
+            <w:noProof/>
+            <w:webHidden/>
+          </w:rPr>
+          <w:fldChar w:fldCharType="end"/>
+        </w:r>
+      </w:hyperlink>
+    </w:p>
+    <w:p>
       <w:r>
         <w:fldChar w:fldCharType="end"/>
       </w:r>
@@ -2364,14 +3541,14 @@
       <w:pPr>
         <w:pStyle w:val="StylNadpis1Prvndek0cm"/>
       </w:pPr>
-      <w:bookmarkStart w:id="4" w:name="_Toc450838575"/>
-      <w:bookmarkStart w:id="5" w:name="_Toc525402558"/>
+      <w:bookmarkStart w:id="5" w:name="_Toc450838575"/>
+      <w:bookmarkStart w:id="6" w:name="_Toc97572078"/>
       <w:r>
         <w:lastRenderedPageBreak/>
         <w:t>Úvod</w:t>
       </w:r>
-      <w:bookmarkEnd w:id="4"/>
       <w:bookmarkEnd w:id="5"/>
+      <w:bookmarkEnd w:id="6"/>
     </w:p>
     <w:p>
       <w:pPr>
@@ -2681,10 +3858,12 @@
       <w:pPr>
         <w:pStyle w:val="Nadpis1"/>
       </w:pPr>
+      <w:bookmarkStart w:id="7" w:name="_Toc97572079"/>
       <w:r>
         <w:lastRenderedPageBreak/>
         <w:t>Užitý software</w:t>
       </w:r>
+      <w:bookmarkEnd w:id="7"/>
     </w:p>
     <w:p>
       <w:r>
@@ -2716,9 +3895,11 @@
       <w:pPr>
         <w:pStyle w:val="Nadpis2"/>
       </w:pPr>
+      <w:bookmarkStart w:id="8" w:name="_Toc97572080"/>
       <w:r>
         <w:t>Python</w:t>
       </w:r>
+      <w:bookmarkEnd w:id="8"/>
     </w:p>
     <w:p>
       <w:r>
@@ -2796,7 +3977,8 @@
       <w:pPr>
         <w:pStyle w:val="Titulek"/>
       </w:pPr>
-      <w:bookmarkStart w:id="6" w:name="_Toc97207764"/>
+      <w:bookmarkStart w:id="9" w:name="_Toc97207764"/>
+      <w:bookmarkStart w:id="10" w:name="_Toc97572040"/>
       <w:r>
         <w:t xml:space="preserve">Obrázek </w:t>
       </w:r>
@@ -2824,7 +4006,8 @@
       <w:r>
         <w:t xml:space="preserve"> - Logo programovacího jazyku Python</w:t>
       </w:r>
-      <w:bookmarkEnd w:id="6"/>
+      <w:bookmarkEnd w:id="9"/>
+      <w:bookmarkEnd w:id="10"/>
     </w:p>
     <w:p>
       <w:r>
@@ -2852,10 +4035,12 @@
       <w:pPr>
         <w:pStyle w:val="Nadpis2"/>
       </w:pPr>
+      <w:bookmarkStart w:id="11" w:name="_Toc97572081"/>
       <w:proofErr w:type="spellStart"/>
       <w:r>
         <w:t>Pygame</w:t>
       </w:r>
+      <w:bookmarkEnd w:id="11"/>
       <w:proofErr w:type="spellEnd"/>
     </w:p>
     <w:p>
@@ -2932,7 +4117,8 @@
       <w:pPr>
         <w:pStyle w:val="Titulek"/>
       </w:pPr>
-      <w:bookmarkStart w:id="7" w:name="_Toc97207765"/>
+      <w:bookmarkStart w:id="12" w:name="_Toc97207765"/>
+      <w:bookmarkStart w:id="13" w:name="_Toc97572041"/>
       <w:r>
         <w:t xml:space="preserve">Obrázek </w:t>
       </w:r>
@@ -2964,7 +4150,8 @@
       <w:r>
         <w:t>Pygame</w:t>
       </w:r>
-      <w:bookmarkEnd w:id="7"/>
+      <w:bookmarkEnd w:id="12"/>
+      <w:bookmarkEnd w:id="13"/>
       <w:proofErr w:type="spellEnd"/>
     </w:p>
     <w:p>
@@ -2998,9 +4185,11 @@
       <w:pPr>
         <w:pStyle w:val="Nadpis2"/>
       </w:pPr>
+      <w:bookmarkStart w:id="14" w:name="_Toc97572082"/>
       <w:r>
         <w:t>OS</w:t>
       </w:r>
+      <w:bookmarkEnd w:id="14"/>
     </w:p>
     <w:p>
       <w:r>
@@ -3080,7 +4269,8 @@
       <w:pPr>
         <w:pStyle w:val="Titulek"/>
       </w:pPr>
-      <w:bookmarkStart w:id="8" w:name="_Toc97207766"/>
+      <w:bookmarkStart w:id="15" w:name="_Toc97207766"/>
+      <w:bookmarkStart w:id="16" w:name="_Toc97572042"/>
       <w:r>
         <w:t xml:space="preserve">Obrázek </w:t>
       </w:r>
@@ -3108,7 +4298,8 @@
       <w:r>
         <w:t xml:space="preserve"> - Využití modulu OS</w:t>
       </w:r>
-      <w:bookmarkEnd w:id="8"/>
+      <w:bookmarkEnd w:id="15"/>
+      <w:bookmarkEnd w:id="16"/>
     </w:p>
     <w:p>
       <w:r>
@@ -3119,10 +4310,12 @@
       <w:pPr>
         <w:pStyle w:val="Nadpis2"/>
       </w:pPr>
+      <w:bookmarkStart w:id="17" w:name="_Toc97572083"/>
       <w:proofErr w:type="spellStart"/>
       <w:r>
         <w:t>Random</w:t>
       </w:r>
+      <w:bookmarkEnd w:id="17"/>
       <w:proofErr w:type="spellEnd"/>
     </w:p>
     <w:p>
@@ -3171,11 +4364,13 @@
       <w:pPr>
         <w:pStyle w:val="Nadpis2"/>
       </w:pPr>
+      <w:bookmarkStart w:id="18" w:name="_Toc97572084"/>
       <w:proofErr w:type="spellStart"/>
       <w:r>
         <w:lastRenderedPageBreak/>
         <w:t>Aseprite</w:t>
       </w:r>
+      <w:bookmarkEnd w:id="18"/>
       <w:proofErr w:type="spellEnd"/>
     </w:p>
     <w:p>
@@ -3268,7 +4463,8 @@
       <w:pPr>
         <w:pStyle w:val="Titulek"/>
       </w:pPr>
-      <w:bookmarkStart w:id="9" w:name="_Toc97207767"/>
+      <w:bookmarkStart w:id="19" w:name="_Toc97207767"/>
+      <w:bookmarkStart w:id="20" w:name="_Toc97572043"/>
       <w:r>
         <w:t xml:space="preserve">Obrázek </w:t>
       </w:r>
@@ -3300,7 +4496,8 @@
       <w:r>
         <w:t>Aseprite</w:t>
       </w:r>
-      <w:bookmarkEnd w:id="9"/>
+      <w:bookmarkEnd w:id="19"/>
+      <w:bookmarkEnd w:id="20"/>
       <w:proofErr w:type="spellEnd"/>
     </w:p>
     <w:p>
@@ -3336,10 +4533,12 @@
       <w:pPr>
         <w:pStyle w:val="Nadpis1"/>
       </w:pPr>
+      <w:bookmarkStart w:id="21" w:name="_Toc97572085"/>
       <w:r>
         <w:lastRenderedPageBreak/>
         <w:t>Logika hry a herní mechaniky</w:t>
       </w:r>
+      <w:bookmarkEnd w:id="21"/>
     </w:p>
     <w:p>
       <w:r>
@@ -3359,9 +4558,11 @@
       <w:pPr>
         <w:pStyle w:val="Nadpis2"/>
       </w:pPr>
+      <w:bookmarkStart w:id="22" w:name="_Toc97572086"/>
       <w:r>
         <w:t>Herní logika</w:t>
       </w:r>
+      <w:bookmarkEnd w:id="22"/>
     </w:p>
     <w:p>
       <w:r>
@@ -3375,9 +4576,11 @@
       <w:pPr>
         <w:pStyle w:val="Nadpis3"/>
       </w:pPr>
+      <w:bookmarkStart w:id="23" w:name="_Toc97572087"/>
       <w:r>
         <w:t>Pohyb</w:t>
       </w:r>
+      <w:bookmarkEnd w:id="23"/>
     </w:p>
     <w:p>
       <w:r>
@@ -3588,7 +4791,8 @@
       <w:pPr>
         <w:pStyle w:val="Titulek"/>
       </w:pPr>
-      <w:bookmarkStart w:id="10" w:name="_Toc97207768"/>
+      <w:bookmarkStart w:id="24" w:name="_Toc97207768"/>
+      <w:bookmarkStart w:id="25" w:name="_Toc97572044"/>
       <w:r>
         <w:t xml:space="preserve">Obrázek </w:t>
       </w:r>
@@ -3616,7 +4820,8 @@
       <w:r>
         <w:t xml:space="preserve"> - Změna souřadnic postavy</w:t>
       </w:r>
-      <w:bookmarkEnd w:id="10"/>
+      <w:bookmarkEnd w:id="24"/>
+      <w:bookmarkEnd w:id="25"/>
     </w:p>
     <w:p>
       <w:r>
@@ -3709,9 +4914,11 @@
       <w:pPr>
         <w:pStyle w:val="Nadpis3"/>
       </w:pPr>
+      <w:bookmarkStart w:id="26" w:name="_Toc97572088"/>
       <w:r>
         <w:t>Útoky</w:t>
       </w:r>
+      <w:bookmarkEnd w:id="26"/>
     </w:p>
     <w:p>
       <w:r>
@@ -3999,7 +5206,8 @@
       <w:pPr>
         <w:pStyle w:val="Titulek"/>
       </w:pPr>
-      <w:bookmarkStart w:id="11" w:name="_Toc97207769"/>
+      <w:bookmarkStart w:id="27" w:name="_Toc97207769"/>
+      <w:bookmarkStart w:id="28" w:name="_Toc97572045"/>
       <w:r>
         <w:t xml:space="preserve">Obrázek </w:t>
       </w:r>
@@ -4027,7 +5235,8 @@
       <w:r>
         <w:t xml:space="preserve"> - Příklad změny proměnné při pohybu doleva</w:t>
       </w:r>
-      <w:bookmarkEnd w:id="11"/>
+      <w:bookmarkEnd w:id="27"/>
+      <w:bookmarkEnd w:id="28"/>
     </w:p>
     <w:p>
       <w:r>
@@ -4145,7 +5354,8 @@
       <w:pPr>
         <w:pStyle w:val="Titulek"/>
       </w:pPr>
-      <w:bookmarkStart w:id="12" w:name="_Toc97207770"/>
+      <w:bookmarkStart w:id="29" w:name="_Toc97207770"/>
+      <w:bookmarkStart w:id="30" w:name="_Toc97572046"/>
       <w:r>
         <w:t xml:space="preserve">Obrázek </w:t>
       </w:r>
@@ -4177,7 +5387,8 @@
       <w:r>
         <w:t>Guts</w:t>
       </w:r>
-      <w:bookmarkEnd w:id="12"/>
+      <w:bookmarkEnd w:id="29"/>
+      <w:bookmarkEnd w:id="30"/>
       <w:proofErr w:type="spellEnd"/>
     </w:p>
     <w:p>
@@ -4279,7 +5490,8 @@
       <w:pPr>
         <w:pStyle w:val="Titulek"/>
       </w:pPr>
-      <w:bookmarkStart w:id="13" w:name="_Toc97207771"/>
+      <w:bookmarkStart w:id="31" w:name="_Toc97207771"/>
+      <w:bookmarkStart w:id="32" w:name="_Toc97572047"/>
       <w:r>
         <w:t xml:space="preserve">Obrázek </w:t>
       </w:r>
@@ -4314,7 +5526,8 @@
       <w:r>
         <w:t>Gutse</w:t>
       </w:r>
-      <w:bookmarkEnd w:id="13"/>
+      <w:bookmarkEnd w:id="31"/>
+      <w:bookmarkEnd w:id="32"/>
       <w:proofErr w:type="spellEnd"/>
     </w:p>
     <w:p>
@@ -4599,7 +5812,8 @@
       <w:pPr>
         <w:pStyle w:val="Titulek"/>
       </w:pPr>
-      <w:bookmarkStart w:id="14" w:name="_Toc97207772"/>
+      <w:bookmarkStart w:id="33" w:name="_Toc97207772"/>
+      <w:bookmarkStart w:id="34" w:name="_Toc97572048"/>
       <w:r>
         <w:t xml:space="preserve">Obrázek </w:t>
       </w:r>
@@ -4631,7 +5845,8 @@
       <w:r>
         <w:t>Mrakoplaše</w:t>
       </w:r>
-      <w:bookmarkEnd w:id="14"/>
+      <w:bookmarkEnd w:id="33"/>
+      <w:bookmarkEnd w:id="34"/>
       <w:proofErr w:type="spellEnd"/>
     </w:p>
     <w:p>
@@ -4741,7 +5956,8 @@
       <w:pPr>
         <w:pStyle w:val="Titulek"/>
       </w:pPr>
-      <w:bookmarkStart w:id="15" w:name="_Toc97207773"/>
+      <w:bookmarkStart w:id="35" w:name="_Toc97207773"/>
+      <w:bookmarkStart w:id="36" w:name="_Toc97572049"/>
       <w:r>
         <w:t xml:space="preserve">Obrázek </w:t>
       </w:r>
@@ -4773,7 +5989,8 @@
       <w:r>
         <w:t>Mrakoplaše</w:t>
       </w:r>
-      <w:bookmarkEnd w:id="15"/>
+      <w:bookmarkEnd w:id="35"/>
+      <w:bookmarkEnd w:id="36"/>
       <w:proofErr w:type="spellEnd"/>
     </w:p>
     <w:p>
@@ -4886,7 +6103,8 @@
       <w:pPr>
         <w:pStyle w:val="Titulek"/>
       </w:pPr>
-      <w:bookmarkStart w:id="16" w:name="_Toc97207774"/>
+      <w:bookmarkStart w:id="37" w:name="_Toc97207774"/>
+      <w:bookmarkStart w:id="38" w:name="_Toc97572050"/>
       <w:r>
         <w:t xml:space="preserve">Obrázek </w:t>
       </w:r>
@@ -4914,7 +6132,8 @@
       <w:r>
         <w:t xml:space="preserve"> - Ošetření změny směru projektilu</w:t>
       </w:r>
-      <w:bookmarkEnd w:id="16"/>
+      <w:bookmarkEnd w:id="37"/>
+      <w:bookmarkEnd w:id="38"/>
     </w:p>
     <w:p>
       <w:r>
@@ -4945,9 +6164,11 @@
       <w:pPr>
         <w:pStyle w:val="Nadpis3"/>
       </w:pPr>
+      <w:bookmarkStart w:id="39" w:name="_Toc97572089"/>
       <w:r>
         <w:t>Animace</w:t>
       </w:r>
+      <w:bookmarkEnd w:id="39"/>
     </w:p>
     <w:p>
       <w:r>
@@ -5003,7 +6224,8 @@
       <w:pPr>
         <w:pStyle w:val="Titulek"/>
       </w:pPr>
-      <w:bookmarkStart w:id="17" w:name="_Toc97207775"/>
+      <w:bookmarkStart w:id="40" w:name="_Toc97207775"/>
+      <w:bookmarkStart w:id="41" w:name="_Toc97572051"/>
       <w:r>
         <w:t xml:space="preserve">Obrázek </w:t>
       </w:r>
@@ -5031,7 +6253,8 @@
       <w:r>
         <w:t xml:space="preserve"> - Nahrání obrázků pro animace</w:t>
       </w:r>
-      <w:bookmarkEnd w:id="17"/>
+      <w:bookmarkEnd w:id="40"/>
+      <w:bookmarkEnd w:id="41"/>
     </w:p>
     <w:p>
       <w:r>
@@ -5185,7 +6408,8 @@
       <w:pPr>
         <w:pStyle w:val="Titulek"/>
       </w:pPr>
-      <w:bookmarkStart w:id="18" w:name="_Toc97207776"/>
+      <w:bookmarkStart w:id="42" w:name="_Toc97207776"/>
+      <w:bookmarkStart w:id="43" w:name="_Toc97572052"/>
       <w:r>
         <w:t xml:space="preserve">Obrázek </w:t>
       </w:r>
@@ -5213,7 +6437,8 @@
       <w:r>
         <w:t xml:space="preserve"> - Proměnné pro animace pohybu</w:t>
       </w:r>
-      <w:bookmarkEnd w:id="18"/>
+      <w:bookmarkEnd w:id="42"/>
+      <w:bookmarkEnd w:id="43"/>
     </w:p>
     <w:p>
       <w:r>
@@ -5322,7 +6547,8 @@
       <w:pPr>
         <w:pStyle w:val="Titulek"/>
       </w:pPr>
-      <w:bookmarkStart w:id="19" w:name="_Toc97207777"/>
+      <w:bookmarkStart w:id="44" w:name="_Toc97207777"/>
+      <w:bookmarkStart w:id="45" w:name="_Toc97572053"/>
       <w:r>
         <w:t xml:space="preserve">Obrázek </w:t>
       </w:r>
@@ -5354,7 +6580,8 @@
       <w:r>
         <w:t>draw</w:t>
       </w:r>
-      <w:bookmarkEnd w:id="19"/>
+      <w:bookmarkEnd w:id="44"/>
+      <w:bookmarkEnd w:id="45"/>
       <w:proofErr w:type="spellEnd"/>
     </w:p>
     <w:p>
@@ -5518,9 +6745,11 @@
       <w:pPr>
         <w:pStyle w:val="Nadpis3"/>
       </w:pPr>
+      <w:bookmarkStart w:id="46" w:name="_Toc97572090"/>
       <w:r>
         <w:t>Skákání</w:t>
       </w:r>
+      <w:bookmarkEnd w:id="46"/>
     </w:p>
     <w:p>
       <w:r>
@@ -5576,7 +6805,8 @@
       <w:pPr>
         <w:pStyle w:val="Titulek"/>
       </w:pPr>
-      <w:bookmarkStart w:id="20" w:name="_Toc97207778"/>
+      <w:bookmarkStart w:id="47" w:name="_Toc97207778"/>
+      <w:bookmarkStart w:id="48" w:name="_Toc97572054"/>
       <w:r>
         <w:t xml:space="preserve">Obrázek </w:t>
       </w:r>
@@ -5608,7 +6838,8 @@
       <w:r>
         <w:t>jump</w:t>
       </w:r>
-      <w:bookmarkEnd w:id="20"/>
+      <w:bookmarkEnd w:id="47"/>
+      <w:bookmarkEnd w:id="48"/>
       <w:proofErr w:type="spellEnd"/>
     </w:p>
     <w:p>
@@ -5762,9 +6993,11 @@
       <w:pPr>
         <w:pStyle w:val="Nadpis3"/>
       </w:pPr>
+      <w:bookmarkStart w:id="49" w:name="_Toc97572091"/>
       <w:r>
         <w:t>Kolize</w:t>
       </w:r>
+      <w:bookmarkEnd w:id="49"/>
     </w:p>
     <w:p>
       <w:r>
@@ -5872,7 +7105,8 @@
       <w:pPr>
         <w:pStyle w:val="Titulek"/>
       </w:pPr>
-      <w:bookmarkStart w:id="21" w:name="_Toc97207779"/>
+      <w:bookmarkStart w:id="50" w:name="_Toc97207779"/>
+      <w:bookmarkStart w:id="51" w:name="_Toc97572055"/>
       <w:r>
         <w:t xml:space="preserve">Obrázek </w:t>
       </w:r>
@@ -5918,7 +7152,8 @@
       <w:r>
         <w:t>Guts</w:t>
       </w:r>
-      <w:bookmarkEnd w:id="21"/>
+      <w:bookmarkEnd w:id="50"/>
+      <w:bookmarkEnd w:id="51"/>
       <w:proofErr w:type="spellEnd"/>
     </w:p>
     <w:p>
@@ -6072,7 +7307,8 @@
       <w:pPr>
         <w:pStyle w:val="Titulek"/>
       </w:pPr>
-      <w:bookmarkStart w:id="22" w:name="_Toc97207780"/>
+      <w:bookmarkStart w:id="52" w:name="_Toc97207780"/>
+      <w:bookmarkStart w:id="53" w:name="_Toc97572056"/>
       <w:r>
         <w:t xml:space="preserve">Obrázek </w:t>
       </w:r>
@@ -6116,7 +7352,8 @@
       <w:r>
         <w:t xml:space="preserve"> meče</w:t>
       </w:r>
-      <w:bookmarkEnd w:id="22"/>
+      <w:bookmarkEnd w:id="52"/>
+      <w:bookmarkEnd w:id="53"/>
     </w:p>
     <w:p>
       <w:r>
@@ -6213,7 +7450,8 @@
       <w:pPr>
         <w:pStyle w:val="Titulek"/>
       </w:pPr>
-      <w:bookmarkStart w:id="23" w:name="_Toc97207781"/>
+      <w:bookmarkStart w:id="54" w:name="_Toc97207781"/>
+      <w:bookmarkStart w:id="55" w:name="_Toc97572057"/>
       <w:r>
         <w:t xml:space="preserve">Obrázek </w:t>
       </w:r>
@@ -6245,7 +7483,8 @@
       <w:r>
         <w:t>collision</w:t>
       </w:r>
-      <w:bookmarkEnd w:id="23"/>
+      <w:bookmarkEnd w:id="54"/>
+      <w:bookmarkEnd w:id="55"/>
       <w:proofErr w:type="spellEnd"/>
     </w:p>
     <w:p>
@@ -6388,6 +7627,7 @@
       <w:pPr>
         <w:pStyle w:val="Nadpis3"/>
       </w:pPr>
+      <w:bookmarkStart w:id="56" w:name="_Toc97572092"/>
       <w:proofErr w:type="spellStart"/>
       <w:r>
         <w:t>Health</w:t>
@@ -6396,6 +7636,7 @@
       <w:r>
         <w:t xml:space="preserve"> bar</w:t>
       </w:r>
+      <w:bookmarkEnd w:id="56"/>
     </w:p>
     <w:p>
       <w:r>
@@ -6480,7 +7721,8 @@
       <w:pPr>
         <w:pStyle w:val="Titulek"/>
       </w:pPr>
-      <w:bookmarkStart w:id="24" w:name="_Toc97207782"/>
+      <w:bookmarkStart w:id="57" w:name="_Toc97207782"/>
+      <w:bookmarkStart w:id="58" w:name="_Toc97572058"/>
       <w:r>
         <w:t xml:space="preserve">Obrázek </w:t>
       </w:r>
@@ -6528,7 +7770,8 @@
       <w:r>
         <w:t>dmg</w:t>
       </w:r>
-      <w:bookmarkEnd w:id="24"/>
+      <w:bookmarkEnd w:id="57"/>
+      <w:bookmarkEnd w:id="58"/>
       <w:proofErr w:type="spellEnd"/>
     </w:p>
     <w:p>
@@ -6643,9 +7886,11 @@
       <w:pPr>
         <w:pStyle w:val="Nadpis2"/>
       </w:pPr>
+      <w:bookmarkStart w:id="59" w:name="_Toc97572093"/>
       <w:r>
         <w:t>Menu</w:t>
       </w:r>
+      <w:bookmarkEnd w:id="59"/>
     </w:p>
     <w:p>
       <w:r>
@@ -6679,6 +7924,7 @@
       <w:pPr>
         <w:pStyle w:val="Nadpis3"/>
       </w:pPr>
+      <w:bookmarkStart w:id="60" w:name="_Toc97572094"/>
       <w:r>
         <w:lastRenderedPageBreak/>
         <w:t xml:space="preserve">Parametr </w:t>
@@ -6689,6 +7935,7 @@
         </w:rPr>
         <w:t>game</w:t>
       </w:r>
+      <w:bookmarkEnd w:id="60"/>
     </w:p>
     <w:p>
       <w:r>
@@ -6916,7 +8163,8 @@
       <w:pPr>
         <w:pStyle w:val="Titulek"/>
       </w:pPr>
-      <w:bookmarkStart w:id="25" w:name="_Toc97207783"/>
+      <w:bookmarkStart w:id="61" w:name="_Toc97207783"/>
+      <w:bookmarkStart w:id="62" w:name="_Toc97572059"/>
       <w:r>
         <w:t xml:space="preserve">Obrázek </w:t>
       </w:r>
@@ -6956,7 +8204,8 @@
       <w:r>
         <w:t>MainMenu</w:t>
       </w:r>
-      <w:bookmarkEnd w:id="25"/>
+      <w:bookmarkEnd w:id="61"/>
+      <w:bookmarkEnd w:id="62"/>
       <w:proofErr w:type="spellEnd"/>
     </w:p>
     <w:p>
@@ -7013,7 +8262,8 @@
       <w:pPr>
         <w:pStyle w:val="Titulek"/>
       </w:pPr>
-      <w:bookmarkStart w:id="26" w:name="_Toc97207784"/>
+      <w:bookmarkStart w:id="63" w:name="_Toc97207784"/>
+      <w:bookmarkStart w:id="64" w:name="_Toc97572060"/>
       <w:r>
         <w:t xml:space="preserve">Obrázek </w:t>
       </w:r>
@@ -7045,7 +8295,8 @@
       <w:r>
         <w:t>MainMenu</w:t>
       </w:r>
-      <w:bookmarkEnd w:id="26"/>
+      <w:bookmarkEnd w:id="63"/>
+      <w:bookmarkEnd w:id="64"/>
       <w:proofErr w:type="spellEnd"/>
     </w:p>
     <w:p>
@@ -7102,7 +8353,8 @@
       <w:pPr>
         <w:pStyle w:val="Titulek"/>
       </w:pPr>
-      <w:bookmarkStart w:id="27" w:name="_Toc97207785"/>
+      <w:bookmarkStart w:id="65" w:name="_Toc97207785"/>
+      <w:bookmarkStart w:id="66" w:name="_Toc97572061"/>
       <w:r>
         <w:t xml:space="preserve">Obrázek </w:t>
       </w:r>
@@ -7137,7 +8389,8 @@
       <w:r>
         <w:t>MainMenu</w:t>
       </w:r>
-      <w:bookmarkEnd w:id="27"/>
+      <w:bookmarkEnd w:id="65"/>
+      <w:bookmarkEnd w:id="66"/>
       <w:proofErr w:type="spellEnd"/>
     </w:p>
     <w:p>
@@ -7149,6 +8402,7 @@
       <w:pPr>
         <w:pStyle w:val="Nadpis3"/>
       </w:pPr>
+      <w:bookmarkStart w:id="67" w:name="_Toc97572095"/>
       <w:r>
         <w:t xml:space="preserve">Smyčka </w:t>
       </w:r>
@@ -7159,6 +8413,7 @@
         </w:rPr>
         <w:t>MainMenu</w:t>
       </w:r>
+      <w:bookmarkEnd w:id="67"/>
       <w:proofErr w:type="spellEnd"/>
     </w:p>
     <w:p>
@@ -7243,7 +8498,8 @@
       <w:pPr>
         <w:pStyle w:val="Titulek"/>
       </w:pPr>
-      <w:bookmarkStart w:id="28" w:name="_Toc97207786"/>
+      <w:bookmarkStart w:id="68" w:name="_Toc97207786"/>
+      <w:bookmarkStart w:id="69" w:name="_Toc97572062"/>
       <w:r>
         <w:t xml:space="preserve">Obrázek </w:t>
       </w:r>
@@ -7279,7 +8535,8 @@
       <w:r>
         <w:t xml:space="preserve"> smyčky</w:t>
       </w:r>
-      <w:bookmarkEnd w:id="28"/>
+      <w:bookmarkEnd w:id="68"/>
+      <w:bookmarkEnd w:id="69"/>
     </w:p>
     <w:p>
       <w:r>
@@ -7445,10 +8702,12 @@
       <w:pPr>
         <w:pStyle w:val="Nadpis3"/>
       </w:pPr>
+      <w:bookmarkStart w:id="70" w:name="_Toc97572096"/>
       <w:r>
         <w:lastRenderedPageBreak/>
         <w:t>Kontrola událostí v menu</w:t>
       </w:r>
+      <w:bookmarkEnd w:id="70"/>
     </w:p>
     <w:p>
       <w:pPr>
@@ -7559,7 +8818,8 @@
       <w:pPr>
         <w:pStyle w:val="Titulek"/>
       </w:pPr>
-      <w:bookmarkStart w:id="29" w:name="_Toc97207787"/>
+      <w:bookmarkStart w:id="71" w:name="_Toc97207787"/>
+      <w:bookmarkStart w:id="72" w:name="_Toc97572063"/>
       <w:r>
         <w:t xml:space="preserve">Obrázek </w:t>
       </w:r>
@@ -7599,7 +8859,8 @@
       <w:r>
         <w:t>events</w:t>
       </w:r>
-      <w:bookmarkEnd w:id="29"/>
+      <w:bookmarkEnd w:id="71"/>
+      <w:bookmarkEnd w:id="72"/>
       <w:proofErr w:type="spellEnd"/>
     </w:p>
     <w:p>
@@ -7659,10 +8920,12 @@
       <w:pPr>
         <w:pStyle w:val="Nadpis3"/>
       </w:pPr>
+      <w:bookmarkStart w:id="73" w:name="_Toc97572097"/>
       <w:r>
         <w:lastRenderedPageBreak/>
         <w:t>Smyčka po konci hry</w:t>
       </w:r>
+      <w:bookmarkEnd w:id="73"/>
     </w:p>
     <w:p>
       <w:r>
@@ -7789,7 +9052,8 @@
       <w:pPr>
         <w:pStyle w:val="Titulek"/>
       </w:pPr>
-      <w:bookmarkStart w:id="30" w:name="_Toc97207788"/>
+      <w:bookmarkStart w:id="74" w:name="_Toc97207788"/>
+      <w:bookmarkStart w:id="75" w:name="_Toc97572064"/>
       <w:r>
         <w:t xml:space="preserve">Obrázek </w:t>
       </w:r>
@@ -7829,7 +9093,8 @@
       <w:r>
         <w:t>loop</w:t>
       </w:r>
-      <w:bookmarkEnd w:id="30"/>
+      <w:bookmarkEnd w:id="74"/>
+      <w:bookmarkEnd w:id="75"/>
       <w:proofErr w:type="spellEnd"/>
     </w:p>
     <w:p>
@@ -7967,7 +9232,8 @@
       <w:pPr>
         <w:pStyle w:val="Titulek"/>
       </w:pPr>
-      <w:bookmarkStart w:id="31" w:name="_Toc97207789"/>
+      <w:bookmarkStart w:id="76" w:name="_Toc97207789"/>
+      <w:bookmarkStart w:id="77" w:name="_Toc97572065"/>
       <w:r>
         <w:t xml:space="preserve">Obrázek </w:t>
       </w:r>
@@ -8007,7 +9273,8 @@
       <w:r>
         <w:t>loop</w:t>
       </w:r>
-      <w:bookmarkEnd w:id="31"/>
+      <w:bookmarkEnd w:id="76"/>
+      <w:bookmarkEnd w:id="77"/>
       <w:proofErr w:type="spellEnd"/>
     </w:p>
     <w:p>
@@ -8180,10 +9447,12 @@
       <w:pPr>
         <w:pStyle w:val="Nadpis1"/>
       </w:pPr>
+      <w:bookmarkStart w:id="78" w:name="_Toc97572098"/>
       <w:r>
         <w:lastRenderedPageBreak/>
         <w:t>Animace</w:t>
       </w:r>
+      <w:bookmarkEnd w:id="78"/>
     </w:p>
     <w:p>
       <w:r>
@@ -8201,17 +9470,22 @@
       <w:r>
         <w:t xml:space="preserve"> útoku, které využívám v mém programu. Zejména vytvářením jednotlivých snímků, jejich animováním a implementací do hry.</w:t>
       </w:r>
+      <w:r>
+        <w:t xml:space="preserve"> V této kapitole se ovšem nebudu zabývat pozadím arén ve hře, jelikož ty nejsou tvořeny mnou z důvodu náročnosti kreslení.</w:t>
+      </w:r>
     </w:p>
     <w:p>
       <w:pPr>
         <w:pStyle w:val="Nadpis2"/>
       </w:pPr>
+      <w:bookmarkStart w:id="79" w:name="_Toc97572099"/>
       <w:r>
         <w:t>Inspirace</w:t>
       </w:r>
       <w:r>
         <w:t xml:space="preserve"> a vytvoření prvního snímku</w:t>
       </w:r>
+      <w:bookmarkEnd w:id="79"/>
     </w:p>
     <w:p>
       <w:r>
@@ -8279,7 +9553,8 @@
       <w:pPr>
         <w:pStyle w:val="Titulek"/>
       </w:pPr>
-      <w:bookmarkStart w:id="32" w:name="_Toc97207790"/>
+      <w:bookmarkStart w:id="80" w:name="_Toc97207790"/>
+      <w:bookmarkStart w:id="81" w:name="_Toc97572066"/>
       <w:r>
         <w:t xml:space="preserve">Obrázek </w:t>
       </w:r>
@@ -8322,7 +9597,8 @@
       <w:r>
         <w:t>Kidbyho</w:t>
       </w:r>
-      <w:bookmarkEnd w:id="32"/>
+      <w:bookmarkEnd w:id="80"/>
+      <w:bookmarkEnd w:id="81"/>
       <w:proofErr w:type="spellEnd"/>
     </w:p>
     <w:p>
@@ -8438,7 +9714,8 @@
       <w:pPr>
         <w:pStyle w:val="Titulek"/>
       </w:pPr>
-      <w:bookmarkStart w:id="33" w:name="_Toc97207791"/>
+      <w:bookmarkStart w:id="82" w:name="_Toc97207791"/>
+      <w:bookmarkStart w:id="83" w:name="_Toc97572067"/>
       <w:r>
         <w:t xml:space="preserve">Obrázek </w:t>
       </w:r>
@@ -8478,7 +9755,8 @@
       <w:r>
         <w:t>art</w:t>
       </w:r>
-      <w:bookmarkEnd w:id="33"/>
+      <w:bookmarkEnd w:id="82"/>
+      <w:bookmarkEnd w:id="83"/>
       <w:proofErr w:type="spellEnd"/>
     </w:p>
     <w:p>
@@ -8564,7 +9842,8 @@
       <w:pPr>
         <w:pStyle w:val="Titulek"/>
       </w:pPr>
-      <w:bookmarkStart w:id="34" w:name="_Toc97207792"/>
+      <w:bookmarkStart w:id="84" w:name="_Toc97207792"/>
+      <w:bookmarkStart w:id="85" w:name="_Toc97572068"/>
       <w:r>
         <w:t xml:space="preserve">Obrázek </w:t>
       </w:r>
@@ -8592,7 +9871,8 @@
       <w:r>
         <w:t xml:space="preserve"> - Panel z mangy Berserk</w:t>
       </w:r>
-      <w:bookmarkEnd w:id="34"/>
+      <w:bookmarkEnd w:id="84"/>
+      <w:bookmarkEnd w:id="85"/>
     </w:p>
     <w:p>
       <w:r>
@@ -8685,7 +9965,8 @@
       <w:pPr>
         <w:pStyle w:val="Titulek"/>
       </w:pPr>
-      <w:bookmarkStart w:id="35" w:name="_Toc97207793"/>
+      <w:bookmarkStart w:id="86" w:name="_Toc97207793"/>
+      <w:bookmarkStart w:id="87" w:name="_Toc97572069"/>
       <w:r>
         <w:t xml:space="preserve">Obrázek </w:t>
       </w:r>
@@ -8725,7 +10006,8 @@
       <w:r>
         <w:t>art</w:t>
       </w:r>
-      <w:bookmarkEnd w:id="35"/>
+      <w:bookmarkEnd w:id="86"/>
+      <w:bookmarkEnd w:id="87"/>
       <w:proofErr w:type="spellEnd"/>
     </w:p>
     <w:p>
@@ -8737,9 +10019,11 @@
       <w:pPr>
         <w:pStyle w:val="Nadpis2"/>
       </w:pPr>
+      <w:bookmarkStart w:id="88" w:name="_Toc97572100"/>
       <w:r>
         <w:t>Vytváření animací</w:t>
       </w:r>
+      <w:bookmarkEnd w:id="88"/>
     </w:p>
     <w:p>
       <w:r>
@@ -8798,7 +10082,8 @@
       <w:pPr>
         <w:pStyle w:val="Titulek"/>
       </w:pPr>
-      <w:bookmarkStart w:id="36" w:name="_Toc97207794"/>
+      <w:bookmarkStart w:id="89" w:name="_Toc97207794"/>
+      <w:bookmarkStart w:id="90" w:name="_Toc97572070"/>
       <w:r>
         <w:t xml:space="preserve">Obrázek </w:t>
       </w:r>
@@ -8830,7 +10115,8 @@
       <w:r>
         <w:t>Mrakoplaše</w:t>
       </w:r>
-      <w:bookmarkEnd w:id="36"/>
+      <w:bookmarkEnd w:id="89"/>
+      <w:bookmarkEnd w:id="90"/>
       <w:proofErr w:type="spellEnd"/>
     </w:p>
     <w:p>
@@ -8917,7 +10203,8 @@
       <w:pPr>
         <w:pStyle w:val="Titulek"/>
       </w:pPr>
-      <w:bookmarkStart w:id="37" w:name="_Toc97207795"/>
+      <w:bookmarkStart w:id="91" w:name="_Toc97207795"/>
+      <w:bookmarkStart w:id="92" w:name="_Toc97572071"/>
       <w:r>
         <w:t xml:space="preserve">Obrázek </w:t>
       </w:r>
@@ -8945,7 +10232,8 @@
       <w:r>
         <w:t xml:space="preserve"> - Kreslení animací</w:t>
       </w:r>
-      <w:bookmarkEnd w:id="37"/>
+      <w:bookmarkEnd w:id="91"/>
+      <w:bookmarkEnd w:id="92"/>
     </w:p>
     <w:p>
       <w:r>
@@ -9014,7 +10302,8 @@
       <w:pPr>
         <w:pStyle w:val="Titulek"/>
       </w:pPr>
-      <w:bookmarkStart w:id="38" w:name="_Toc97207796"/>
+      <w:bookmarkStart w:id="93" w:name="_Toc97207796"/>
+      <w:bookmarkStart w:id="94" w:name="_Toc97572072"/>
       <w:r>
         <w:t xml:space="preserve">Obrázek </w:t>
       </w:r>
@@ -9046,7 +10335,8 @@
       <w:r>
         <w:t>Gutse</w:t>
       </w:r>
-      <w:bookmarkEnd w:id="38"/>
+      <w:bookmarkEnd w:id="93"/>
+      <w:bookmarkEnd w:id="94"/>
       <w:proofErr w:type="spellEnd"/>
     </w:p>
     <w:p>
@@ -9094,9 +10384,11 @@
       <w:pPr>
         <w:pStyle w:val="Nadpis2"/>
       </w:pPr>
+      <w:bookmarkStart w:id="95" w:name="_Toc97572101"/>
       <w:r>
         <w:t>Implementace animací do hry</w:t>
       </w:r>
+      <w:bookmarkEnd w:id="95"/>
     </w:p>
     <w:p>
       <w:r>
@@ -9168,7 +10460,8 @@
       <w:pPr>
         <w:pStyle w:val="Titulek"/>
       </w:pPr>
-      <w:bookmarkStart w:id="39" w:name="_Toc97207797"/>
+      <w:bookmarkStart w:id="96" w:name="_Toc97207797"/>
+      <w:bookmarkStart w:id="97" w:name="_Toc97572073"/>
       <w:r>
         <w:t xml:space="preserve">Obrázek </w:t>
       </w:r>
@@ -9200,7 +10493,8 @@
       <w:r>
         <w:t>Aseprite</w:t>
       </w:r>
-      <w:bookmarkEnd w:id="39"/>
+      <w:bookmarkEnd w:id="96"/>
+      <w:bookmarkEnd w:id="97"/>
       <w:proofErr w:type="spellEnd"/>
     </w:p>
     <w:p>
@@ -9277,7 +10571,8 @@
       <w:pPr>
         <w:pStyle w:val="Titulek"/>
       </w:pPr>
-      <w:bookmarkStart w:id="40" w:name="_Toc97207798"/>
+      <w:bookmarkStart w:id="98" w:name="_Toc97207798"/>
+      <w:bookmarkStart w:id="99" w:name="_Toc97572074"/>
       <w:r>
         <w:t xml:space="preserve">Obrázek </w:t>
       </w:r>
@@ -9305,7 +10600,8 @@
       <w:r>
         <w:t xml:space="preserve"> - Načtení obrázků do listů v programu</w:t>
       </w:r>
-      <w:bookmarkEnd w:id="40"/>
+      <w:bookmarkEnd w:id="98"/>
+      <w:bookmarkEnd w:id="99"/>
     </w:p>
     <w:p>
       <w:r>
@@ -9314,311 +10610,18 @@
     </w:p>
     <w:p>
       <w:pPr>
-        <w:pStyle w:val="Nadpis2"/>
-      </w:pPr>
-      <w:bookmarkStart w:id="41" w:name="_Toc443934375"/>
-      <w:bookmarkStart w:id="42" w:name="_Toc450838580"/>
-      <w:bookmarkStart w:id="43" w:name="_Toc525402563"/>
-      <w:r>
-        <w:t>Citace</w:t>
-      </w:r>
-      <w:bookmarkEnd w:id="41"/>
-      <w:bookmarkEnd w:id="42"/>
-      <w:bookmarkEnd w:id="43"/>
-    </w:p>
-    <w:p>
-      <w:r>
-        <w:t>Ve svých pracích chcete někdy doslova ocitovat jiného autora. Abyste se vyhnuli nařčení z „vykrádání“ myšlenek a slov někoho druhého a nebyli obviněni z porušování autorských práv, je nutné každou použitou citaci správně označit.</w:t>
-      </w:r>
-    </w:p>
-    <w:p>
-      <w:r>
-        <w:t>Podobná situace nastává, chcete-li v práci použít obrázek, který jste od někoho převzali, třeba z internetu.</w:t>
-      </w:r>
-    </w:p>
-    <w:p>
-      <w:r>
-        <w:t>Jak to tedy uděláme?</w:t>
-      </w:r>
-    </w:p>
-    <w:p>
-      <w:r>
-        <w:t xml:space="preserve">Pokud použijete v textu převzatý (zkopírovaný) text, musíte na </w:t>
-      </w:r>
-      <w:r>
-        <w:t xml:space="preserve">jeho </w:t>
-      </w:r>
-      <w:r>
-        <w:t xml:space="preserve">konci dát </w:t>
-      </w:r>
-      <w:r>
-        <w:t>číslo citace</w:t>
-      </w:r>
-      <w:r>
-        <w:t xml:space="preserve">. Na konci </w:t>
-      </w:r>
-      <w:r>
-        <w:t>stránky se potom uvede poznámka pod čarou, kde konkrétně uvedeme zdroj citace</w:t>
-      </w:r>
-      <w:r>
-        <w:t>.</w:t>
-      </w:r>
-      <w:r>
-        <w:rPr>
-          <w:highlight w:val="yellow"/>
-        </w:rPr>
-        <w:t xml:space="preserve"> </w:t>
-      </w:r>
-    </w:p>
-    <w:p>
-      <w:pPr>
-        <w:pStyle w:val="Nadpis3"/>
-      </w:pPr>
-      <w:bookmarkStart w:id="44" w:name="_Toc525402564"/>
-      <w:r>
-        <w:t>Příklad citace z knihy</w:t>
-      </w:r>
-      <w:bookmarkEnd w:id="44"/>
-    </w:p>
-    <w:p>
-      <w:r>
-        <w:t>Následující odstavec je převzat z knihy Operační zesilovač</w:t>
-      </w:r>
-      <w:r>
-        <w:t>e v elektronice</w:t>
-      </w:r>
-      <w:r>
-        <w:t>.</w:t>
-      </w:r>
-    </w:p>
-    <w:p>
-      <w:proofErr w:type="spellStart"/>
-      <w:r>
-        <w:t>Boucherotův</w:t>
-      </w:r>
-      <w:proofErr w:type="spellEnd"/>
-      <w:r>
-        <w:t xml:space="preserve"> člen je běžně zapojován u většiny výkonových integrovaných zesilovačů. Upravuje impedanční poměry výstupu na vysokých frekvencích tak, aby nedocházelo k nežádoucím oscilacím </w:t>
-      </w:r>
-      <w:r>
-        <w:rPr>
-          <w:rStyle w:val="Znakapoznpodarou"/>
-        </w:rPr>
-        <w:footnoteReference w:id="1"/>
-      </w:r>
-      <w:r>
-        <w:t>.</w:t>
-      </w:r>
-    </w:p>
-    <w:p>
-      <w:r>
-        <w:t xml:space="preserve">Na konci slova oscilacím vložíte poznámku pod čarou manu </w:t>
-      </w:r>
-      <w:r>
-        <w:rPr>
-          <w:b/>
-        </w:rPr>
-        <w:t>Odkaz / Vložit pozn. pod čarou</w:t>
-      </w:r>
-      <w:r>
-        <w:t xml:space="preserve">. Tím se vytvoří odkaz </w:t>
-      </w:r>
-      <w:r>
-        <w:rPr>
-          <w:b/>
-          <w:vertAlign w:val="superscript"/>
-        </w:rPr>
-        <w:t>1</w:t>
-      </w:r>
-      <w:r>
-        <w:t xml:space="preserve"> a na konci stránky se doplní čára s číslem odkazu. Tam doplníte název knihy.</w:t>
-      </w:r>
-    </w:p>
-    <w:p>
-      <w:r>
-        <w:lastRenderedPageBreak/>
-        <w:t xml:space="preserve">Jak správně napsat název? Pomůže nám </w:t>
-      </w:r>
-      <w:hyperlink r:id="rId47" w:history="1">
-        <w:r>
-          <w:rPr>
-            <w:rStyle w:val="Hypertextovodkaz"/>
-          </w:rPr>
-          <w:t>www.citace.com</w:t>
-        </w:r>
-      </w:hyperlink>
-      <w:r>
-        <w:t xml:space="preserve">, kde </w:t>
-      </w:r>
-      <w:r>
-        <w:t xml:space="preserve">si knihu podle ISBN nebo názvu najdete a citaci si necháte </w:t>
-      </w:r>
-      <w:r>
-        <w:t>vygener</w:t>
-      </w:r>
-      <w:r>
-        <w:t>ovat</w:t>
-      </w:r>
-      <w:r>
-        <w:t xml:space="preserve">. </w:t>
-      </w:r>
-    </w:p>
-    <w:p>
-      <w:pPr>
-        <w:pStyle w:val="Nadpis3"/>
-      </w:pPr>
-      <w:bookmarkStart w:id="45" w:name="_Toc525402565"/>
-      <w:r>
-        <w:t>Příklad citace z www stránky</w:t>
-      </w:r>
-      <w:bookmarkEnd w:id="45"/>
-    </w:p>
-    <w:p>
-      <w:pPr>
-        <w:jc w:val="left"/>
-      </w:pPr>
-      <w:r>
-        <w:t xml:space="preserve">Následující odstavec je převzat z </w:t>
-      </w:r>
-      <w:hyperlink r:id="rId48" w:history="1">
-        <w:r>
-          <w:rPr>
-            <w:rStyle w:val="Hypertextovodkaz"/>
-          </w:rPr>
-          <w:t>https://cs.wikipedia.org/wiki/Opera%C4%8Dn%C3%AD_zesilova%C4%8D</w:t>
-        </w:r>
-      </w:hyperlink>
-      <w:r>
-        <w:t>.</w:t>
-      </w:r>
-    </w:p>
-    <w:p>
-      <w:r>
-        <w:t>Operační zesilovače byly původně vyvinuty pro realizaci </w:t>
-      </w:r>
-      <w:hyperlink r:id="rId49" w:tooltip="Matematická operace" w:history="1">
-        <w:r>
-          <w:t>matematických operací</w:t>
-        </w:r>
-      </w:hyperlink>
-      <w:r>
-        <w:t> (odtud pak jejich název) v éře </w:t>
-      </w:r>
-      <w:hyperlink r:id="rId50" w:tooltip="Analogový počítač" w:history="1">
-        <w:r>
-          <w:t>analogových počítačů</w:t>
-        </w:r>
-      </w:hyperlink>
-      <w:r>
-        <w:t>.</w:t>
-      </w:r>
-    </w:p>
-    <w:p>
-      <w:r>
-        <w:t>První operační zesilovače byly konstruovány z </w:t>
-      </w:r>
-      <w:hyperlink r:id="rId51" w:tooltip="Elektronka" w:history="1">
-        <w:r>
-          <w:t>elektronek</w:t>
-        </w:r>
-      </w:hyperlink>
-      <w:r>
-        <w:t> a později se přešlo na </w:t>
-      </w:r>
-      <w:hyperlink r:id="rId52" w:tooltip="Diskrétní" w:history="1">
-        <w:r>
-          <w:t>diskrétní</w:t>
-        </w:r>
-      </w:hyperlink>
-      <w:r>
-        <w:t> </w:t>
-      </w:r>
-      <w:hyperlink r:id="rId53" w:tooltip="Polovodič" w:history="1">
-        <w:r>
-          <w:t>polovodičové</w:t>
-        </w:r>
-      </w:hyperlink>
-      <w:r>
-        <w:t> součástky. Dnešní operační zesilovače jsou téměř výhradně konstruovány jako </w:t>
-      </w:r>
-      <w:hyperlink r:id="rId54" w:tooltip="Integrovaný obvod" w:history="1">
-        <w:r>
-          <w:t>integrované obvody</w:t>
-        </w:r>
-      </w:hyperlink>
-      <w:r>
-        <w:t>, přičemž často jeden takový obvod sdružuje několik OZ.</w:t>
-      </w:r>
-    </w:p>
-    <w:p>
-      <w:r>
-        <w:t>První integrované operační zesilovače pocházejí z konce 60. let 20. století. Vůbec první byl obvod </w:t>
-      </w:r>
-      <w:proofErr w:type="spellStart"/>
-      <w:r>
-        <w:fldChar w:fldCharType="begin"/>
-      </w:r>
-      <w:r>
-        <w:instrText>HYPERLINK "https://cs.wikipedia.org/w/index.php?title=Fairchild_(obvod)&amp;action=edit&amp;redlink=1" \o "Fairchild (obvod) (stránka neexistuje)"</w:instrText>
-      </w:r>
-      <w:r>
-        <w:fldChar w:fldCharType="separate"/>
-      </w:r>
-      <w:r>
-        <w:t>Fairchild</w:t>
-      </w:r>
-      <w:proofErr w:type="spellEnd"/>
-      <w:r>
-        <w:fldChar w:fldCharType="end"/>
-      </w:r>
-      <w:r>
-        <w:t xml:space="preserve"> </w:t>
-      </w:r>
-      <w:r>
-        <w:t>μA709, ale ten byl brzy vytlačen obvodem </w:t>
-      </w:r>
-      <w:hyperlink r:id="rId55" w:tooltip="ΜA741 (stránka neexistuje)" w:history="1">
-        <w:r>
-          <w:t>μA741</w:t>
-        </w:r>
-      </w:hyperlink>
-      <w:r>
-        <w:t>, který je naprostou klasikou ve světě operačních zesilovačů a vyrábí jej mnoho firem v mnoha provedeních dodnes. Oba dva uvedené typy jakož i řada dalších OZ jsou konstruovány pouze z bipolárních </w:t>
-      </w:r>
-      <w:hyperlink r:id="rId56" w:tooltip="Tranzistor" w:history="1">
-        <w:r>
-          <w:t>tranzistorů</w:t>
-        </w:r>
-      </w:hyperlink>
-      <w:r>
-        <w:t xml:space="preserve"> </w:t>
-      </w:r>
-      <w:r>
-        <w:rPr>
-          <w:rStyle w:val="Znakapoznpodarou"/>
-        </w:rPr>
-        <w:footnoteReference w:id="2"/>
-      </w:r>
-      <w:r>
-        <w:t>.</w:t>
-      </w:r>
-      <w:bookmarkStart w:id="46" w:name="_GoBack"/>
-      <w:bookmarkEnd w:id="46"/>
-    </w:p>
-    <w:p>
-      <w:pPr>
         <w:pStyle w:val="StylNadpis1Prvndek0cm"/>
       </w:pPr>
-      <w:bookmarkStart w:id="47" w:name="_Toc443934378"/>
-      <w:bookmarkStart w:id="48" w:name="_Toc450838584"/>
-      <w:bookmarkStart w:id="49" w:name="_Toc525402570"/>
+      <w:bookmarkStart w:id="100" w:name="_Toc443934378"/>
+      <w:bookmarkStart w:id="101" w:name="_Toc450838584"/>
+      <w:bookmarkStart w:id="102" w:name="_Toc97572102"/>
       <w:r>
         <w:lastRenderedPageBreak/>
         <w:t>Závěr</w:t>
       </w:r>
-      <w:bookmarkEnd w:id="47"/>
-      <w:bookmarkEnd w:id="48"/>
-      <w:bookmarkEnd w:id="49"/>
+      <w:bookmarkEnd w:id="100"/>
+      <w:bookmarkEnd w:id="101"/>
+      <w:bookmarkEnd w:id="102"/>
     </w:p>
     <w:p>
       <w:r>
@@ -9813,16 +10816,16 @@
       <w:pPr>
         <w:pStyle w:val="StylNadpis1Prvndek0cm"/>
       </w:pPr>
-      <w:bookmarkStart w:id="50" w:name="_Toc443934379"/>
-      <w:bookmarkStart w:id="51" w:name="_Toc450838585"/>
-      <w:bookmarkStart w:id="52" w:name="_Toc525402571"/>
+      <w:bookmarkStart w:id="103" w:name="_Toc443934379"/>
+      <w:bookmarkStart w:id="104" w:name="_Toc450838585"/>
+      <w:bookmarkStart w:id="105" w:name="_Toc97572103"/>
       <w:r>
         <w:lastRenderedPageBreak/>
         <w:t>Seznam použité literatury</w:t>
       </w:r>
-      <w:bookmarkEnd w:id="50"/>
-      <w:bookmarkEnd w:id="51"/>
-      <w:bookmarkEnd w:id="52"/>
+      <w:bookmarkEnd w:id="103"/>
+      <w:bookmarkEnd w:id="104"/>
+      <w:bookmarkEnd w:id="105"/>
     </w:p>
     <w:p>
       <w:pPr>
@@ -9830,153 +10833,78 @@
           <w:tab w:val="left" w:pos="426"/>
         </w:tabs>
         <w:rPr>
+          <w:rFonts w:ascii="Open Sans" w:hAnsi="Open Sans"/>
+          <w:color w:val="212529"/>
+          <w:shd w:val="clear" w:color="auto" w:fill="FFFFFF"/>
+        </w:rPr>
+      </w:pPr>
+      <w:r>
+        <w:t>[1]</w:t>
+      </w:r>
+      <w:r>
+        <w:tab/>
+      </w:r>
+      <w:proofErr w:type="spellStart"/>
+      <w:r>
+        <w:rPr>
+          <w:rFonts w:ascii="Open Sans" w:hAnsi="Open Sans"/>
+          <w:i/>
+          <w:iCs/>
+          <w:color w:val="212529"/>
+          <w:shd w:val="clear" w:color="auto" w:fill="FFFFFF"/>
+        </w:rPr>
+        <w:t>Pygame</w:t>
+      </w:r>
+      <w:proofErr w:type="spellEnd"/>
+      <w:r>
+        <w:rPr>
+          <w:rFonts w:ascii="Open Sans" w:hAnsi="Open Sans"/>
+          <w:i/>
+          <w:iCs/>
+          <w:color w:val="212529"/>
+          <w:shd w:val="clear" w:color="auto" w:fill="FFFFFF"/>
+        </w:rPr>
+        <w:t xml:space="preserve"> </w:t>
+      </w:r>
+      <w:proofErr w:type="spellStart"/>
+      <w:r>
+        <w:rPr>
+          <w:rFonts w:ascii="Open Sans" w:hAnsi="Open Sans"/>
+          <w:i/>
+          <w:iCs/>
+          <w:color w:val="212529"/>
+          <w:shd w:val="clear" w:color="auto" w:fill="FFFFFF"/>
+        </w:rPr>
+        <w:t>documentation</w:t>
+      </w:r>
+      <w:proofErr w:type="spellEnd"/>
+      <w:r>
+        <w:rPr>
+          <w:rFonts w:ascii="Open Sans" w:hAnsi="Open Sans"/>
+          <w:color w:val="212529"/>
+          <w:shd w:val="clear" w:color="auto" w:fill="FFFFFF"/>
+        </w:rPr>
+        <w:t xml:space="preserve"> [online]. Dostupné z: </w:t>
+      </w:r>
+      <w:hyperlink r:id="rId47" w:history="1">
+        <w:r>
+          <w:rPr>
+            <w:rStyle w:val="Hypertextovodkaz"/>
+            <w:rFonts w:ascii="Open Sans" w:hAnsi="Open Sans"/>
+            <w:shd w:val="clear" w:color="auto" w:fill="FFFFFF"/>
+          </w:rPr>
+          <w:t>https://www.pygame.org/</w:t>
+        </w:r>
+      </w:hyperlink>
+    </w:p>
+    <w:p>
+      <w:pPr>
+        <w:pStyle w:val="StylNadpis1Prvndek0cm"/>
+        <w:rPr>
           <w:rFonts w:eastAsia="LMRoman12-Regular-Identity-H"/>
         </w:rPr>
       </w:pPr>
-      <w:r>
-        <w:t>[1]</w:t>
-      </w:r>
-      <w:r>
-        <w:tab/>
-      </w:r>
-      <w:r>
-        <w:rPr>
-          <w:rFonts w:eastAsia="LMRoman12-Regular-Identity-H"/>
-        </w:rPr>
-        <w:t xml:space="preserve">PLÍVA, Z., J. DRÁBKOVÁ, J. KOPRNICKÝ a L. PETRŽÍLKA. </w:t>
-      </w:r>
-      <w:r>
-        <w:rPr>
-          <w:rFonts w:eastAsia="LMRoman12-Italic-Identity-H"/>
-        </w:rPr>
-        <w:t xml:space="preserve">Metodika </w:t>
-      </w:r>
-      <w:r>
-        <w:rPr>
-          <w:rFonts w:eastAsia="LMRoman12-Italic-Identity-H"/>
-        </w:rPr>
-        <w:tab/>
-        <w:t>zpracování bakalářských a diplomových prací</w:t>
-      </w:r>
-      <w:r>
-        <w:rPr>
-          <w:rFonts w:eastAsia="LMRoman12-Regular-Identity-H"/>
-        </w:rPr>
-        <w:t xml:space="preserve">. 2. upravené vydání. Liberec: </w:t>
-      </w:r>
-      <w:r>
-        <w:rPr>
-          <w:rFonts w:eastAsia="LMRoman12-Regular-Identity-H"/>
-        </w:rPr>
-        <w:tab/>
-        <w:t>Technická univerzita v Liberci, FM, 2014. ISBN 978-80-7494-049-1.</w:t>
-      </w:r>
-    </w:p>
-    <w:p>
-      <w:pPr>
-        <w:tabs>
-          <w:tab w:val="left" w:pos="426"/>
-        </w:tabs>
-      </w:pPr>
-      <w:r>
-        <w:rPr>
-          <w:rFonts w:eastAsia="LMRoman12-Regular-Identity-H"/>
-        </w:rPr>
-        <w:t>[2]</w:t>
-      </w:r>
-      <w:r>
-        <w:rPr>
-          <w:rFonts w:eastAsia="LMRoman12-Regular-Identity-H"/>
-        </w:rPr>
-        <w:tab/>
-      </w:r>
-      <w:proofErr w:type="spellStart"/>
-      <w:r>
-        <w:t>Wikipedie</w:t>
-      </w:r>
-      <w:proofErr w:type="spellEnd"/>
-      <w:r>
-        <w:t xml:space="preserve"> Otevřená encyklopedie, Operační zesilovač [online]. </w:t>
-      </w:r>
-    </w:p>
-    <w:p>
-      <w:pPr>
-        <w:tabs>
-          <w:tab w:val="left" w:pos="426"/>
-        </w:tabs>
-        <w:rPr>
-          <w:rFonts w:eastAsia="LMRoman12-Regular-Identity-H"/>
-        </w:rPr>
-      </w:pPr>
-      <w:r>
-        <w:tab/>
-        <w:t xml:space="preserve">Dostupné z: </w:t>
-      </w:r>
-      <w:hyperlink r:id="rId57" w:history="1">
-        <w:r>
-          <w:rPr>
-            <w:rStyle w:val="Hypertextovodkaz"/>
-          </w:rPr>
-          <w:t xml:space="preserve">https://cs.wikipedia.org/wiki/Opera%C4%8Dn%C3%AD_zesilova </w:t>
-        </w:r>
-        <w:r>
-          <w:rPr>
-            <w:rStyle w:val="Hypertextovodkaz"/>
-            <w:u w:val="none"/>
-          </w:rPr>
-          <w:tab/>
-        </w:r>
-        <w:r>
-          <w:rPr>
-            <w:rStyle w:val="Hypertextovodkaz"/>
-          </w:rPr>
-          <w:t>%C4%8D</w:t>
-        </w:r>
-      </w:hyperlink>
-    </w:p>
-    <w:p>
-      <w:pPr>
-        <w:tabs>
-          <w:tab w:val="left" w:pos="426"/>
-        </w:tabs>
-        <w:rPr>
-          <w:rFonts w:eastAsia="LMRoman12-Regular-Identity-H"/>
-        </w:rPr>
-      </w:pPr>
-    </w:p>
-    <w:p>
-      <w:pPr>
-        <w:tabs>
-          <w:tab w:val="left" w:pos="426"/>
-        </w:tabs>
-        <w:rPr>
-          <w:rFonts w:eastAsia="LMRoman12-Regular-Identity-H"/>
-        </w:rPr>
-      </w:pPr>
-      <w:r>
-        <w:rPr>
-          <w:rFonts w:eastAsia="LMRoman12-Regular-Identity-H"/>
-        </w:rPr>
-        <w:t xml:space="preserve">Pokud nevíte jak správně citovat literaturu, podívejte se na tento web: </w:t>
-      </w:r>
-      <w:hyperlink r:id="rId58" w:history="1">
-        <w:r>
-          <w:rPr>
-            <w:rStyle w:val="Hypertextovodkaz"/>
-            <w:rFonts w:eastAsia="LMRoman12-Regular-Identity-H"/>
-          </w:rPr>
-          <w:t>http://www.citace.com/</w:t>
-        </w:r>
-      </w:hyperlink>
-    </w:p>
-    <w:p>
-      <w:pPr>
-        <w:pStyle w:val="StylNadpis1Prvndek0cm"/>
-        <w:rPr>
-          <w:rFonts w:eastAsia="LMRoman12-Regular-Identity-H"/>
-        </w:rPr>
-      </w:pPr>
-      <w:bookmarkStart w:id="53" w:name="_Toc525402572"/>
+      <w:bookmarkStart w:id="106" w:name="_Toc97572104"/>
       <w:r>
         <w:rPr>
           <w:rFonts w:eastAsia="LMRoman12-Regular-Identity-H"/>
@@ -9984,15 +10912,7 @@
         <w:lastRenderedPageBreak/>
         <w:t>Seznam obrázků a tabulek</w:t>
       </w:r>
-      <w:bookmarkEnd w:id="53"/>
-    </w:p>
-    <w:p>
-      <w:pPr>
-        <w:pStyle w:val="Seznamobrzk"/>
-        <w:tabs>
-          <w:tab w:val="right" w:leader="dot" w:pos="8495"/>
-        </w:tabs>
-      </w:pPr>
+      <w:bookmarkEnd w:id="106"/>
     </w:p>
     <w:p>
       <w:pPr>
@@ -10016,7 +10936,7 @@
       <w:r>
         <w:fldChar w:fldCharType="separate"/>
       </w:r>
-      <w:hyperlink w:anchor="_Toc97207764" w:history="1">
+      <w:hyperlink w:anchor="_Toc97572040" w:history="1">
         <w:r>
           <w:rPr>
             <w:rStyle w:val="Hypertextovodkaz"/>
@@ -10043,7 +10963,7 @@
             <w:noProof/>
             <w:webHidden/>
           </w:rPr>
-          <w:instrText xml:space="preserve"> PAGEREF _Toc97207764 \h </w:instrText>
+          <w:instrText xml:space="preserve"> PAGEREF _Toc97572040 \h </w:instrText>
         </w:r>
         <w:r>
           <w:rPr>
@@ -10087,7 +11007,7 @@
           <w:szCs w:val="22"/>
         </w:rPr>
       </w:pPr>
-      <w:hyperlink w:anchor="_Toc97207765" w:history="1">
+      <w:hyperlink w:anchor="_Toc97572041" w:history="1">
         <w:r>
           <w:rPr>
             <w:rStyle w:val="Hypertextovodkaz"/>
@@ -10114,7 +11034,7 @@
             <w:noProof/>
             <w:webHidden/>
           </w:rPr>
-          <w:instrText xml:space="preserve"> PAGEREF _Toc97207765 \h </w:instrText>
+          <w:instrText xml:space="preserve"> PAGEREF _Toc97572041 \h </w:instrText>
         </w:r>
         <w:r>
           <w:rPr>
@@ -10158,7 +11078,7 @@
           <w:szCs w:val="22"/>
         </w:rPr>
       </w:pPr>
-      <w:hyperlink w:anchor="_Toc97207766" w:history="1">
+      <w:hyperlink w:anchor="_Toc97572042" w:history="1">
         <w:r>
           <w:rPr>
             <w:rStyle w:val="Hypertextovodkaz"/>
@@ -10185,7 +11105,7 @@
             <w:noProof/>
             <w:webHidden/>
           </w:rPr>
-          <w:instrText xml:space="preserve"> PAGEREF _Toc97207766 \h </w:instrText>
+          <w:instrText xml:space="preserve"> PAGEREF _Toc97572042 \h </w:instrText>
         </w:r>
         <w:r>
           <w:rPr>
@@ -10229,7 +11149,7 @@
           <w:szCs w:val="22"/>
         </w:rPr>
       </w:pPr>
-      <w:hyperlink w:anchor="_Toc97207767" w:history="1">
+      <w:hyperlink w:anchor="_Toc97572043" w:history="1">
         <w:r>
           <w:rPr>
             <w:rStyle w:val="Hypertextovodkaz"/>
@@ -10256,7 +11176,7 @@
             <w:noProof/>
             <w:webHidden/>
           </w:rPr>
-          <w:instrText xml:space="preserve"> PAGEREF _Toc97207767 \h </w:instrText>
+          <w:instrText xml:space="preserve"> PAGEREF _Toc97572043 \h </w:instrText>
         </w:r>
         <w:r>
           <w:rPr>
@@ -10300,7 +11220,7 @@
           <w:szCs w:val="22"/>
         </w:rPr>
       </w:pPr>
-      <w:hyperlink w:anchor="_Toc97207768" w:history="1">
+      <w:hyperlink w:anchor="_Toc97572044" w:history="1">
         <w:r>
           <w:rPr>
             <w:rStyle w:val="Hypertextovodkaz"/>
@@ -10327,7 +11247,7 @@
             <w:noProof/>
             <w:webHidden/>
           </w:rPr>
-          <w:instrText xml:space="preserve"> PAGEREF _Toc97207768 \h </w:instrText>
+          <w:instrText xml:space="preserve"> PAGEREF _Toc97572044 \h </w:instrText>
         </w:r>
         <w:r>
           <w:rPr>
@@ -10371,7 +11291,7 @@
           <w:szCs w:val="22"/>
         </w:rPr>
       </w:pPr>
-      <w:hyperlink w:anchor="_Toc97207769" w:history="1">
+      <w:hyperlink w:anchor="_Toc97572045" w:history="1">
         <w:r>
           <w:rPr>
             <w:rStyle w:val="Hypertextovodkaz"/>
@@ -10398,7 +11318,7 @@
             <w:noProof/>
             <w:webHidden/>
           </w:rPr>
-          <w:instrText xml:space="preserve"> PAGEREF _Toc97207769 \h </w:instrText>
+          <w:instrText xml:space="preserve"> PAGEREF _Toc97572045 \h </w:instrText>
         </w:r>
         <w:r>
           <w:rPr>
@@ -10442,7 +11362,7 @@
           <w:szCs w:val="22"/>
         </w:rPr>
       </w:pPr>
-      <w:hyperlink w:anchor="_Toc97207770" w:history="1">
+      <w:hyperlink w:anchor="_Toc97572046" w:history="1">
         <w:r>
           <w:rPr>
             <w:rStyle w:val="Hypertextovodkaz"/>
@@ -10469,7 +11389,7 @@
             <w:noProof/>
             <w:webHidden/>
           </w:rPr>
-          <w:instrText xml:space="preserve"> PAGEREF _Toc97207770 \h </w:instrText>
+          <w:instrText xml:space="preserve"> PAGEREF _Toc97572046 \h </w:instrText>
         </w:r>
         <w:r>
           <w:rPr>
@@ -10513,7 +11433,7 @@
           <w:szCs w:val="22"/>
         </w:rPr>
       </w:pPr>
-      <w:hyperlink w:anchor="_Toc97207771" w:history="1">
+      <w:hyperlink w:anchor="_Toc97572047" w:history="1">
         <w:r>
           <w:rPr>
             <w:rStyle w:val="Hypertextovodkaz"/>
@@ -10540,7 +11460,7 @@
             <w:noProof/>
             <w:webHidden/>
           </w:rPr>
-          <w:instrText xml:space="preserve"> PAGEREF _Toc97207771 \h </w:instrText>
+          <w:instrText xml:space="preserve"> PAGEREF _Toc97572047 \h </w:instrText>
         </w:r>
         <w:r>
           <w:rPr>
@@ -10584,7 +11504,7 @@
           <w:szCs w:val="22"/>
         </w:rPr>
       </w:pPr>
-      <w:hyperlink w:anchor="_Toc97207772" w:history="1">
+      <w:hyperlink w:anchor="_Toc97572048" w:history="1">
         <w:r>
           <w:rPr>
             <w:rStyle w:val="Hypertextovodkaz"/>
@@ -10611,7 +11531,7 @@
             <w:noProof/>
             <w:webHidden/>
           </w:rPr>
-          <w:instrText xml:space="preserve"> PAGEREF _Toc97207772 \h </w:instrText>
+          <w:instrText xml:space="preserve"> PAGEREF _Toc97572048 \h </w:instrText>
         </w:r>
         <w:r>
           <w:rPr>
@@ -10655,7 +11575,7 @@
           <w:szCs w:val="22"/>
         </w:rPr>
       </w:pPr>
-      <w:hyperlink w:anchor="_Toc97207773" w:history="1">
+      <w:hyperlink w:anchor="_Toc97572049" w:history="1">
         <w:r>
           <w:rPr>
             <w:rStyle w:val="Hypertextovodkaz"/>
@@ -10682,7 +11602,7 @@
             <w:noProof/>
             <w:webHidden/>
           </w:rPr>
-          <w:instrText xml:space="preserve"> PAGEREF _Toc97207773 \h </w:instrText>
+          <w:instrText xml:space="preserve"> PAGEREF _Toc97572049 \h </w:instrText>
         </w:r>
         <w:r>
           <w:rPr>
@@ -10726,7 +11646,7 @@
           <w:szCs w:val="22"/>
         </w:rPr>
       </w:pPr>
-      <w:hyperlink w:anchor="_Toc97207774" w:history="1">
+      <w:hyperlink w:anchor="_Toc97572050" w:history="1">
         <w:r>
           <w:rPr>
             <w:rStyle w:val="Hypertextovodkaz"/>
@@ -10753,7 +11673,7 @@
             <w:noProof/>
             <w:webHidden/>
           </w:rPr>
-          <w:instrText xml:space="preserve"> PAGEREF _Toc97207774 \h </w:instrText>
+          <w:instrText xml:space="preserve"> PAGEREF _Toc97572050 \h </w:instrText>
         </w:r>
         <w:r>
           <w:rPr>
@@ -10797,7 +11717,7 @@
           <w:szCs w:val="22"/>
         </w:rPr>
       </w:pPr>
-      <w:hyperlink w:anchor="_Toc97207775" w:history="1">
+      <w:hyperlink w:anchor="_Toc97572051" w:history="1">
         <w:r>
           <w:rPr>
             <w:rStyle w:val="Hypertextovodkaz"/>
@@ -10824,7 +11744,7 @@
             <w:noProof/>
             <w:webHidden/>
           </w:rPr>
-          <w:instrText xml:space="preserve"> PAGEREF _Toc97207775 \h </w:instrText>
+          <w:instrText xml:space="preserve"> PAGEREF _Toc97572051 \h </w:instrText>
         </w:r>
         <w:r>
           <w:rPr>
@@ -10868,7 +11788,7 @@
           <w:szCs w:val="22"/>
         </w:rPr>
       </w:pPr>
-      <w:hyperlink w:anchor="_Toc97207776" w:history="1">
+      <w:hyperlink w:anchor="_Toc97572052" w:history="1">
         <w:r>
           <w:rPr>
             <w:rStyle w:val="Hypertextovodkaz"/>
@@ -10895,7 +11815,7 @@
             <w:noProof/>
             <w:webHidden/>
           </w:rPr>
-          <w:instrText xml:space="preserve"> PAGEREF _Toc97207776 \h </w:instrText>
+          <w:instrText xml:space="preserve"> PAGEREF _Toc97572052 \h </w:instrText>
         </w:r>
         <w:r>
           <w:rPr>
@@ -10939,7 +11859,7 @@
           <w:szCs w:val="22"/>
         </w:rPr>
       </w:pPr>
-      <w:hyperlink w:anchor="_Toc97207777" w:history="1">
+      <w:hyperlink w:anchor="_Toc97572053" w:history="1">
         <w:r>
           <w:rPr>
             <w:rStyle w:val="Hypertextovodkaz"/>
@@ -10966,7 +11886,7 @@
             <w:noProof/>
             <w:webHidden/>
           </w:rPr>
-          <w:instrText xml:space="preserve"> PAGEREF _Toc97207777 \h </w:instrText>
+          <w:instrText xml:space="preserve"> PAGEREF _Toc97572053 \h </w:instrText>
         </w:r>
         <w:r>
           <w:rPr>
@@ -11010,7 +11930,7 @@
           <w:szCs w:val="22"/>
         </w:rPr>
       </w:pPr>
-      <w:hyperlink w:anchor="_Toc97207778" w:history="1">
+      <w:hyperlink w:anchor="_Toc97572054" w:history="1">
         <w:r>
           <w:rPr>
             <w:rStyle w:val="Hypertextovodkaz"/>
@@ -11037,7 +11957,7 @@
             <w:noProof/>
             <w:webHidden/>
           </w:rPr>
-          <w:instrText xml:space="preserve"> PAGEREF _Toc97207778 \h </w:instrText>
+          <w:instrText xml:space="preserve"> PAGEREF _Toc97572054 \h </w:instrText>
         </w:r>
         <w:r>
           <w:rPr>
@@ -11081,7 +12001,7 @@
           <w:szCs w:val="22"/>
         </w:rPr>
       </w:pPr>
-      <w:hyperlink w:anchor="_Toc97207779" w:history="1">
+      <w:hyperlink w:anchor="_Toc97572055" w:history="1">
         <w:r>
           <w:rPr>
             <w:rStyle w:val="Hypertextovodkaz"/>
@@ -11108,7 +12028,7 @@
             <w:noProof/>
             <w:webHidden/>
           </w:rPr>
-          <w:instrText xml:space="preserve"> PAGEREF _Toc97207779 \h </w:instrText>
+          <w:instrText xml:space="preserve"> PAGEREF _Toc97572055 \h </w:instrText>
         </w:r>
         <w:r>
           <w:rPr>
@@ -11152,7 +12072,7 @@
           <w:szCs w:val="22"/>
         </w:rPr>
       </w:pPr>
-      <w:hyperlink w:anchor="_Toc97207780" w:history="1">
+      <w:hyperlink w:anchor="_Toc97572056" w:history="1">
         <w:r>
           <w:rPr>
             <w:rStyle w:val="Hypertextovodkaz"/>
@@ -11179,7 +12099,7 @@
             <w:noProof/>
             <w:webHidden/>
           </w:rPr>
-          <w:instrText xml:space="preserve"> PAGEREF _Toc97207780 \h </w:instrText>
+          <w:instrText xml:space="preserve"> PAGEREF _Toc97572056 \h </w:instrText>
         </w:r>
         <w:r>
           <w:rPr>
@@ -11223,7 +12143,7 @@
           <w:szCs w:val="22"/>
         </w:rPr>
       </w:pPr>
-      <w:hyperlink w:anchor="_Toc97207781" w:history="1">
+      <w:hyperlink w:anchor="_Toc97572057" w:history="1">
         <w:r>
           <w:rPr>
             <w:rStyle w:val="Hypertextovodkaz"/>
@@ -11250,7 +12170,7 @@
             <w:noProof/>
             <w:webHidden/>
           </w:rPr>
-          <w:instrText xml:space="preserve"> PAGEREF _Toc97207781 \h </w:instrText>
+          <w:instrText xml:space="preserve"> PAGEREF _Toc97572057 \h </w:instrText>
         </w:r>
         <w:r>
           <w:rPr>
@@ -11294,7 +12214,7 @@
           <w:szCs w:val="22"/>
         </w:rPr>
       </w:pPr>
-      <w:hyperlink w:anchor="_Toc97207782" w:history="1">
+      <w:hyperlink w:anchor="_Toc97572058" w:history="1">
         <w:r>
           <w:rPr>
             <w:rStyle w:val="Hypertextovodkaz"/>
@@ -11321,7 +12241,7 @@
             <w:noProof/>
             <w:webHidden/>
           </w:rPr>
-          <w:instrText xml:space="preserve"> PAGEREF _Toc97207782 \h </w:instrText>
+          <w:instrText xml:space="preserve"> PAGEREF _Toc97572058 \h </w:instrText>
         </w:r>
         <w:r>
           <w:rPr>
@@ -11365,7 +12285,7 @@
           <w:szCs w:val="22"/>
         </w:rPr>
       </w:pPr>
-      <w:hyperlink w:anchor="_Toc97207783" w:history="1">
+      <w:hyperlink w:anchor="_Toc97572059" w:history="1">
         <w:r>
           <w:rPr>
             <w:rStyle w:val="Hypertextovodkaz"/>
@@ -11392,7 +12312,7 @@
             <w:noProof/>
             <w:webHidden/>
           </w:rPr>
-          <w:instrText xml:space="preserve"> PAGEREF _Toc97207783 \h </w:instrText>
+          <w:instrText xml:space="preserve"> PAGEREF _Toc97572059 \h </w:instrText>
         </w:r>
         <w:r>
           <w:rPr>
@@ -11436,7 +12356,7 @@
           <w:szCs w:val="22"/>
         </w:rPr>
       </w:pPr>
-      <w:hyperlink w:anchor="_Toc97207784" w:history="1">
+      <w:hyperlink w:anchor="_Toc97572060" w:history="1">
         <w:r>
           <w:rPr>
             <w:rStyle w:val="Hypertextovodkaz"/>
@@ -11463,7 +12383,7 @@
             <w:noProof/>
             <w:webHidden/>
           </w:rPr>
-          <w:instrText xml:space="preserve"> PAGEREF _Toc97207784 \h </w:instrText>
+          <w:instrText xml:space="preserve"> PAGEREF _Toc97572060 \h </w:instrText>
         </w:r>
         <w:r>
           <w:rPr>
@@ -11507,7 +12427,7 @@
           <w:szCs w:val="22"/>
         </w:rPr>
       </w:pPr>
-      <w:hyperlink w:anchor="_Toc97207785" w:history="1">
+      <w:hyperlink w:anchor="_Toc97572061" w:history="1">
         <w:r>
           <w:rPr>
             <w:rStyle w:val="Hypertextovodkaz"/>
@@ -11534,7 +12454,7 @@
             <w:noProof/>
             <w:webHidden/>
           </w:rPr>
-          <w:instrText xml:space="preserve"> PAGEREF _Toc97207785 \h </w:instrText>
+          <w:instrText xml:space="preserve"> PAGEREF _Toc97572061 \h </w:instrText>
         </w:r>
         <w:r>
           <w:rPr>
@@ -11578,7 +12498,7 @@
           <w:szCs w:val="22"/>
         </w:rPr>
       </w:pPr>
-      <w:hyperlink w:anchor="_Toc97207786" w:history="1">
+      <w:hyperlink w:anchor="_Toc97572062" w:history="1">
         <w:r>
           <w:rPr>
             <w:rStyle w:val="Hypertextovodkaz"/>
@@ -11605,7 +12525,7 @@
             <w:noProof/>
             <w:webHidden/>
           </w:rPr>
-          <w:instrText xml:space="preserve"> PAGEREF _Toc97207786 \h </w:instrText>
+          <w:instrText xml:space="preserve"> PAGEREF _Toc97572062 \h </w:instrText>
         </w:r>
         <w:r>
           <w:rPr>
@@ -11649,7 +12569,7 @@
           <w:szCs w:val="22"/>
         </w:rPr>
       </w:pPr>
-      <w:hyperlink w:anchor="_Toc97207787" w:history="1">
+      <w:hyperlink w:anchor="_Toc97572063" w:history="1">
         <w:r>
           <w:rPr>
             <w:rStyle w:val="Hypertextovodkaz"/>
@@ -11676,7 +12596,7 @@
             <w:noProof/>
             <w:webHidden/>
           </w:rPr>
-          <w:instrText xml:space="preserve"> PAGEREF _Toc97207787 \h </w:instrText>
+          <w:instrText xml:space="preserve"> PAGEREF _Toc97572063 \h </w:instrText>
         </w:r>
         <w:r>
           <w:rPr>
@@ -11720,7 +12640,7 @@
           <w:szCs w:val="22"/>
         </w:rPr>
       </w:pPr>
-      <w:hyperlink w:anchor="_Toc97207788" w:history="1">
+      <w:hyperlink w:anchor="_Toc97572064" w:history="1">
         <w:r>
           <w:rPr>
             <w:rStyle w:val="Hypertextovodkaz"/>
@@ -11747,7 +12667,7 @@
             <w:noProof/>
             <w:webHidden/>
           </w:rPr>
-          <w:instrText xml:space="preserve"> PAGEREF _Toc97207788 \h </w:instrText>
+          <w:instrText xml:space="preserve"> PAGEREF _Toc97572064 \h </w:instrText>
         </w:r>
         <w:r>
           <w:rPr>
@@ -11791,7 +12711,7 @@
           <w:szCs w:val="22"/>
         </w:rPr>
       </w:pPr>
-      <w:hyperlink w:anchor="_Toc97207789" w:history="1">
+      <w:hyperlink w:anchor="_Toc97572065" w:history="1">
         <w:r>
           <w:rPr>
             <w:rStyle w:val="Hypertextovodkaz"/>
@@ -11818,7 +12738,7 @@
             <w:noProof/>
             <w:webHidden/>
           </w:rPr>
-          <w:instrText xml:space="preserve"> PAGEREF _Toc97207789 \h </w:instrText>
+          <w:instrText xml:space="preserve"> PAGEREF _Toc97572065 \h </w:instrText>
         </w:r>
         <w:r>
           <w:rPr>
@@ -11862,7 +12782,7 @@
           <w:szCs w:val="22"/>
         </w:rPr>
       </w:pPr>
-      <w:hyperlink w:anchor="_Toc97207790" w:history="1">
+      <w:hyperlink w:anchor="_Toc97572066" w:history="1">
         <w:r>
           <w:rPr>
             <w:rStyle w:val="Hypertextovodkaz"/>
@@ -11889,7 +12809,7 @@
             <w:noProof/>
             <w:webHidden/>
           </w:rPr>
-          <w:instrText xml:space="preserve"> PAGEREF _Toc97207790 \h </w:instrText>
+          <w:instrText xml:space="preserve"> PAGEREF _Toc97572066 \h </w:instrText>
         </w:r>
         <w:r>
           <w:rPr>
@@ -11933,7 +12853,7 @@
           <w:szCs w:val="22"/>
         </w:rPr>
       </w:pPr>
-      <w:hyperlink w:anchor="_Toc97207791" w:history="1">
+      <w:hyperlink w:anchor="_Toc97572067" w:history="1">
         <w:r>
           <w:rPr>
             <w:rStyle w:val="Hypertextovodkaz"/>
@@ -11960,7 +12880,7 @@
             <w:noProof/>
             <w:webHidden/>
           </w:rPr>
-          <w:instrText xml:space="preserve"> PAGEREF _Toc97207791 \h </w:instrText>
+          <w:instrText xml:space="preserve"> PAGEREF _Toc97572067 \h </w:instrText>
         </w:r>
         <w:r>
           <w:rPr>
@@ -12004,7 +12924,7 @@
           <w:szCs w:val="22"/>
         </w:rPr>
       </w:pPr>
-      <w:hyperlink w:anchor="_Toc97207792" w:history="1">
+      <w:hyperlink w:anchor="_Toc97572068" w:history="1">
         <w:r>
           <w:rPr>
             <w:rStyle w:val="Hypertextovodkaz"/>
@@ -12031,7 +12951,7 @@
             <w:noProof/>
             <w:webHidden/>
           </w:rPr>
-          <w:instrText xml:space="preserve"> PAGEREF _Toc97207792 \h </w:instrText>
+          <w:instrText xml:space="preserve"> PAGEREF _Toc97572068 \h </w:instrText>
         </w:r>
         <w:r>
           <w:rPr>
@@ -12075,7 +12995,7 @@
           <w:szCs w:val="22"/>
         </w:rPr>
       </w:pPr>
-      <w:hyperlink w:anchor="_Toc97207793" w:history="1">
+      <w:hyperlink w:anchor="_Toc97572069" w:history="1">
         <w:r>
           <w:rPr>
             <w:rStyle w:val="Hypertextovodkaz"/>
@@ -12102,7 +13022,7 @@
             <w:noProof/>
             <w:webHidden/>
           </w:rPr>
-          <w:instrText xml:space="preserve"> PAGEREF _Toc97207793 \h </w:instrText>
+          <w:instrText xml:space="preserve"> PAGEREF _Toc97572069 \h </w:instrText>
         </w:r>
         <w:r>
           <w:rPr>
@@ -12146,7 +13066,7 @@
           <w:szCs w:val="22"/>
         </w:rPr>
       </w:pPr>
-      <w:hyperlink w:anchor="_Toc97207794" w:history="1">
+      <w:hyperlink w:anchor="_Toc97572070" w:history="1">
         <w:r>
           <w:rPr>
             <w:rStyle w:val="Hypertextovodkaz"/>
@@ -12173,7 +13093,7 @@
             <w:noProof/>
             <w:webHidden/>
           </w:rPr>
-          <w:instrText xml:space="preserve"> PAGEREF _Toc97207794 \h </w:instrText>
+          <w:instrText xml:space="preserve"> PAGEREF _Toc97572070 \h </w:instrText>
         </w:r>
         <w:r>
           <w:rPr>
@@ -12217,7 +13137,7 @@
           <w:szCs w:val="22"/>
         </w:rPr>
       </w:pPr>
-      <w:hyperlink w:anchor="_Toc97207795" w:history="1">
+      <w:hyperlink w:anchor="_Toc97572071" w:history="1">
         <w:r>
           <w:rPr>
             <w:rStyle w:val="Hypertextovodkaz"/>
@@ -12244,7 +13164,7 @@
             <w:noProof/>
             <w:webHidden/>
           </w:rPr>
-          <w:instrText xml:space="preserve"> PAGEREF _Toc97207795 \h </w:instrText>
+          <w:instrText xml:space="preserve"> PAGEREF _Toc97572071 \h </w:instrText>
         </w:r>
         <w:r>
           <w:rPr>
@@ -12288,7 +13208,7 @@
           <w:szCs w:val="22"/>
         </w:rPr>
       </w:pPr>
-      <w:hyperlink w:anchor="_Toc97207796" w:history="1">
+      <w:hyperlink w:anchor="_Toc97572072" w:history="1">
         <w:r>
           <w:rPr>
             <w:rStyle w:val="Hypertextovodkaz"/>
@@ -12315,7 +13235,7 @@
             <w:noProof/>
             <w:webHidden/>
           </w:rPr>
-          <w:instrText xml:space="preserve"> PAGEREF _Toc97207796 \h </w:instrText>
+          <w:instrText xml:space="preserve"> PAGEREF _Toc97572072 \h </w:instrText>
         </w:r>
         <w:r>
           <w:rPr>
@@ -12359,7 +13279,7 @@
           <w:szCs w:val="22"/>
         </w:rPr>
       </w:pPr>
-      <w:hyperlink w:anchor="_Toc97207797" w:history="1">
+      <w:hyperlink w:anchor="_Toc97572073" w:history="1">
         <w:r>
           <w:rPr>
             <w:rStyle w:val="Hypertextovodkaz"/>
@@ -12386,7 +13306,7 @@
             <w:noProof/>
             <w:webHidden/>
           </w:rPr>
-          <w:instrText xml:space="preserve"> PAGEREF _Toc97207797 \h </w:instrText>
+          <w:instrText xml:space="preserve"> PAGEREF _Toc97572073 \h </w:instrText>
         </w:r>
         <w:r>
           <w:rPr>
@@ -12430,7 +13350,7 @@
           <w:szCs w:val="22"/>
         </w:rPr>
       </w:pPr>
-      <w:hyperlink w:anchor="_Toc97207798" w:history="1">
+      <w:hyperlink w:anchor="_Toc97572074" w:history="1">
         <w:r>
           <w:rPr>
             <w:rStyle w:val="Hypertextovodkaz"/>
@@ -12457,7 +13377,7 @@
             <w:noProof/>
             <w:webHidden/>
           </w:rPr>
-          <w:instrText xml:space="preserve"> PAGEREF _Toc97207798 \h </w:instrText>
+          <w:instrText xml:space="preserve"> PAGEREF _Toc97572074 \h </w:instrText>
         </w:r>
         <w:r>
           <w:rPr>
@@ -12494,12 +13414,76 @@
         <w:tabs>
           <w:tab w:val="right" w:leader="dot" w:pos="8495"/>
         </w:tabs>
-      </w:pPr>
+        <w:rPr>
+          <w:rFonts w:asciiTheme="minorHAnsi" w:eastAsiaTheme="minorEastAsia" w:hAnsiTheme="minorHAnsi" w:cstheme="minorBidi"/>
+          <w:noProof/>
+          <w:sz w:val="22"/>
+          <w:szCs w:val="22"/>
+        </w:rPr>
+      </w:pPr>
+      <w:hyperlink w:anchor="_Toc97572075" w:history="1">
+        <w:r>
+          <w:rPr>
+            <w:rStyle w:val="Hypertextovodkaz"/>
+            <w:noProof/>
+          </w:rPr>
+          <w:t>Obrázek 36 - Poster</w:t>
+        </w:r>
+        <w:r>
+          <w:rPr>
+            <w:noProof/>
+            <w:webHidden/>
+          </w:rPr>
+          <w:tab/>
+        </w:r>
+        <w:r>
+          <w:rPr>
+            <w:noProof/>
+            <w:webHidden/>
+          </w:rPr>
+          <w:fldChar w:fldCharType="begin"/>
+        </w:r>
+        <w:r>
+          <w:rPr>
+            <w:noProof/>
+            <w:webHidden/>
+          </w:rPr>
+          <w:instrText xml:space="preserve"> PAGEREF _Toc97572075 \h </w:instrText>
+        </w:r>
+        <w:r>
+          <w:rPr>
+            <w:noProof/>
+            <w:webHidden/>
+          </w:rPr>
+        </w:r>
+        <w:r>
+          <w:rPr>
+            <w:noProof/>
+            <w:webHidden/>
+          </w:rPr>
+          <w:fldChar w:fldCharType="separate"/>
+        </w:r>
+        <w:r>
+          <w:rPr>
+            <w:noProof/>
+            <w:webHidden/>
+          </w:rPr>
+          <w:t>34</w:t>
+        </w:r>
+        <w:r>
+          <w:rPr>
+            <w:noProof/>
+            <w:webHidden/>
+          </w:rPr>
+          <w:fldChar w:fldCharType="end"/>
+        </w:r>
+      </w:hyperlink>
+    </w:p>
+    <w:p>
       <w:r>
         <w:fldChar w:fldCharType="end"/>
       </w:r>
     </w:p>
-    <w:p/>
     <w:p>
       <w:pPr>
         <w:pStyle w:val="StylNadpis1Prvndek0cm"/>
@@ -12507,6 +13491,7 @@
           <w:rFonts w:eastAsia="LMRoman12-Regular-Identity-H"/>
         </w:rPr>
       </w:pPr>
+      <w:bookmarkStart w:id="107" w:name="_Toc97572105"/>
       <w:r>
         <w:rPr>
           <w:rFonts w:eastAsia="LMRoman12-Regular-Identity-H"/>
@@ -12514,47 +13499,77 @@
         <w:lastRenderedPageBreak/>
         <w:t>Přílohy</w:t>
       </w:r>
-    </w:p>
-    <w:p>
-      <w:r>
-        <w:t>V přílohách se uvádějí složitější obrázky, grafy, schémata zapojení, schémata desek plošných spojů, výpisy programů, fotografie a podo</w:t>
-      </w:r>
-      <w:r>
-        <w:t>bně, které není vhodné dávat do </w:t>
-      </w:r>
-      <w:r>
-        <w:t>základního textu práce.</w:t>
-      </w:r>
-    </w:p>
-    <w:p>
-      <w:r>
-        <w:t>Každá příloha je číslovaná a pojmenovaná stejně jako obrázky, včetně zdrojů.</w:t>
-      </w:r>
-    </w:p>
-    <w:p/>
-    <w:p>
-      <w:r>
-        <w:t>Příloha č. 1: Poster k maturitní práci.</w:t>
-      </w:r>
-    </w:p>
-    <w:p/>
-    <w:p>
-      <w:r>
-        <w:t xml:space="preserve">Zde bude </w:t>
-      </w:r>
-      <w:r>
-        <w:rPr>
-          <w:b/>
-        </w:rPr>
-        <w:t>povinně vložen obrázek vytvořeného posteru</w:t>
-      </w:r>
-      <w:r>
-        <w:t xml:space="preserve"> ve formátu A4, barevný, orientovaný na výšku popř. i šířku.</w:t>
-      </w:r>
+      <w:bookmarkEnd w:id="107"/>
+    </w:p>
+    <w:p>
+      <w:pPr>
+        <w:keepNext/>
+      </w:pPr>
+      <w:r>
+        <w:rPr>
+          <w:noProof/>
+        </w:rPr>
+        <w:drawing>
+          <wp:inline distT="0" distB="0" distL="0" distR="0">
+            <wp:extent cx="5400675" cy="3816350"/>
+            <wp:effectExtent l="19050" t="0" r="9525" b="0"/>
+            <wp:docPr id="711" name="Obrázek 710" descr="poster2.png"/>
+            <wp:cNvGraphicFramePr>
+              <a:graphicFrameLocks xmlns:a="http://schemas.openxmlformats.org/drawingml/2006/main" noChangeAspect="1"/>
+            </wp:cNvGraphicFramePr>
+            <a:graphic xmlns:a="http://schemas.openxmlformats.org/drawingml/2006/main">
+              <a:graphicData uri="http://schemas.openxmlformats.org/drawingml/2006/picture">
+                <pic:pic xmlns:pic="http://schemas.openxmlformats.org/drawingml/2006/picture">
+                  <pic:nvPicPr>
+                    <pic:cNvPr id="0" name="poster2.png"/>
+                    <pic:cNvPicPr/>
+                  </pic:nvPicPr>
+                  <pic:blipFill>
+                    <a:blip r:embed="rId48" cstate="print"/>
+                    <a:stretch>
+                      <a:fillRect/>
+                    </a:stretch>
+                  </pic:blipFill>
+                  <pic:spPr>
+                    <a:xfrm>
+                      <a:off x="0" y="0"/>
+                      <a:ext cx="5400675" cy="3816350"/>
+                    </a:xfrm>
+                    <a:prstGeom prst="rect">
+                      <a:avLst/>
+                    </a:prstGeom>
+                  </pic:spPr>
+                </pic:pic>
+              </a:graphicData>
+            </a:graphic>
+          </wp:inline>
+        </w:drawing>
+      </w:r>
+    </w:p>
+    <w:p>
+      <w:pPr>
+        <w:pStyle w:val="Titulek"/>
+      </w:pPr>
+      <w:bookmarkStart w:id="108" w:name="_Toc97572075"/>
+      <w:r>
+        <w:t xml:space="preserve">Obrázek </w:t>
+      </w:r>
+      <w:fldSimple w:instr=" SEQ Obrázek \* ARABIC ">
+        <w:r>
+          <w:rPr>
+            <w:noProof/>
+          </w:rPr>
+          <w:t>36</w:t>
+        </w:r>
+      </w:fldSimple>
+      <w:r>
+        <w:t xml:space="preserve"> - Poster</w:t>
+      </w:r>
+      <w:bookmarkEnd w:id="108"/>
     </w:p>
     <w:sectPr>
-      <w:headerReference w:type="default" r:id="rId59"/>
-      <w:footerReference w:type="default" r:id="rId60"/>
+      <w:headerReference w:type="default" r:id="rId49"/>
+      <w:footerReference w:type="default" r:id="rId50"/>
       <w:type w:val="nextColumn"/>
       <w:pgSz w:w="11907" w:h="16840" w:code="9"/>
       <w:pgMar w:top="1418" w:right="1134" w:bottom="1418" w:left="2268" w:header="709" w:footer="709" w:gutter="0"/>
@@ -12629,7 +13644,7 @@
         <w:sz w:val="24"/>
         <w:szCs w:val="24"/>
       </w:rPr>
-      <w:t>31</w:t>
+      <w:t>6</w:t>
     </w:r>
     <w:r>
       <w:rPr>
@@ -12658,112 +13673,6 @@
       <w:r>
         <w:continuationSeparator/>
       </w:r>
-    </w:p>
-  </w:footnote>
-  <w:footnote w:id="1">
-    <w:p>
-      <w:pPr>
-        <w:pStyle w:val="Textpoznpodarou"/>
-      </w:pPr>
-      <w:r>
-        <w:rPr>
-          <w:rStyle w:val="Znakapoznpodarou"/>
-        </w:rPr>
-        <w:footnoteRef/>
-      </w:r>
-      <w:r>
-        <w:t xml:space="preserve"> </w:t>
-      </w:r>
-      <w:r>
-        <w:rPr>
-          <w:rFonts w:ascii="Open Sans" w:hAnsi="Open Sans"/>
-          <w:color w:val="454545"/>
-          <w:shd w:val="clear" w:color="auto" w:fill="FFFFFF"/>
-        </w:rPr>
-        <w:t>PUNČOCHÁŘ, Josef. </w:t>
-      </w:r>
-      <w:r>
-        <w:rPr>
-          <w:rFonts w:ascii="Open Sans" w:hAnsi="Open Sans"/>
-          <w:i/>
-          <w:iCs/>
-          <w:color w:val="454545"/>
-          <w:shd w:val="clear" w:color="auto" w:fill="FFFFFF"/>
-        </w:rPr>
-        <w:t>Operační zesilovače v elektronice</w:t>
-      </w:r>
-      <w:r>
-        <w:rPr>
-          <w:rFonts w:ascii="Open Sans" w:hAnsi="Open Sans"/>
-          <w:color w:val="454545"/>
-          <w:shd w:val="clear" w:color="auto" w:fill="FFFFFF"/>
-        </w:rPr>
-        <w:t xml:space="preserve">. 2. </w:t>
-      </w:r>
-      <w:proofErr w:type="spellStart"/>
-      <w:r>
-        <w:rPr>
-          <w:rFonts w:ascii="Open Sans" w:hAnsi="Open Sans"/>
-          <w:color w:val="454545"/>
-          <w:shd w:val="clear" w:color="auto" w:fill="FFFFFF"/>
-        </w:rPr>
-        <w:t>vyd</w:t>
-      </w:r>
-      <w:proofErr w:type="spellEnd"/>
-      <w:r>
-        <w:rPr>
-          <w:rFonts w:ascii="Open Sans" w:hAnsi="Open Sans"/>
-          <w:color w:val="454545"/>
-          <w:shd w:val="clear" w:color="auto" w:fill="FFFFFF"/>
-        </w:rPr>
-        <w:t>. Praha: BEN - technická literatura, 1996. ISBN 80-901984-3-0.</w:t>
-      </w:r>
-    </w:p>
-  </w:footnote>
-  <w:footnote w:id="2">
-    <w:p>
-      <w:pPr>
-        <w:shd w:val="clear" w:color="auto" w:fill="FFFFFF"/>
-        <w:spacing w:before="30" w:line="300" w:lineRule="atLeast"/>
-        <w:jc w:val="left"/>
-        <w:rPr>
-          <w:rFonts w:ascii="Open Sans" w:hAnsi="Open Sans"/>
-          <w:color w:val="000000"/>
-          <w:szCs w:val="24"/>
-        </w:rPr>
-      </w:pPr>
-      <w:r>
-        <w:rPr>
-          <w:rStyle w:val="Znakapoznpodarou"/>
-        </w:rPr>
-        <w:footnoteRef/>
-      </w:r>
-      <w:r>
-        <w:t xml:space="preserve"> </w:t>
-      </w:r>
-      <w:r>
-        <w:rPr>
-          <w:rFonts w:ascii="Open Sans" w:hAnsi="Open Sans"/>
-          <w:i/>
-          <w:iCs/>
-          <w:color w:val="000000"/>
-          <w:szCs w:val="24"/>
-        </w:rPr>
-        <w:t>Https://cs.wikipedia.org/: Operační zesilovač</w:t>
-      </w:r>
-      <w:r>
-        <w:rPr>
-          <w:rFonts w:ascii="Open Sans" w:hAnsi="Open Sans"/>
-          <w:color w:val="000000"/>
-          <w:szCs w:val="24"/>
-        </w:rPr>
-        <w:t> [online]. [cit. 2018-03-27].</w:t>
-      </w:r>
-    </w:p>
-    <w:p>
-      <w:pPr>
-        <w:pStyle w:val="Textpoznpodarou"/>
-      </w:pPr>
     </w:p>
   </w:footnote>
 </w:footnotes>
@@ -15936,9 +16845,9 @@
     <w:lsdException w:name="heading 4" w:semiHidden="0" w:unhideWhenUsed="0"/>
     <w:lsdException w:name="heading 5" w:semiHidden="0" w:unhideWhenUsed="0"/>
     <w:lsdException w:name="heading 6" w:semiHidden="0" w:unhideWhenUsed="0" w:qFormat="1"/>
-    <w:lsdException w:name="toc 1" w:uiPriority="39"/>
-    <w:lsdException w:name="toc 2" w:uiPriority="39"/>
-    <w:lsdException w:name="toc 3" w:uiPriority="39"/>
+    <w:lsdException w:name="toc 1" w:uiPriority="39" w:qFormat="1"/>
+    <w:lsdException w:name="toc 2" w:uiPriority="39" w:qFormat="1"/>
+    <w:lsdException w:name="toc 3" w:uiPriority="39" w:qFormat="1"/>
     <w:lsdException w:name="header" w:qFormat="1"/>
     <w:lsdException w:name="footer" w:uiPriority="99"/>
     <w:lsdException w:name="table of figures" w:uiPriority="99"/>
@@ -16347,6 +17256,7 @@
     <w:next w:val="Normln"/>
     <w:autoRedefine/>
     <w:uiPriority w:val="39"/>
+    <w:qFormat/>
     <w:rsid w:val="00A5461D"/>
   </w:style>
   <w:style w:type="paragraph" w:styleId="Obsah2">
@@ -16355,6 +17265,7 @@
     <w:next w:val="Normln"/>
     <w:autoRedefine/>
     <w:uiPriority w:val="39"/>
+    <w:qFormat/>
     <w:rsid w:val="00A5461D"/>
     <w:pPr>
       <w:ind w:left="240"/>
@@ -16366,6 +17277,7 @@
     <w:next w:val="Normln"/>
     <w:autoRedefine/>
     <w:uiPriority w:val="39"/>
+    <w:qFormat/>
     <w:rsid w:val="00A5461D"/>
     <w:pPr>
       <w:ind w:left="480"/>
@@ -16991,15 +17903,6 @@
     <w:pitch w:val="default"/>
     <w:sig w:usb0="00000000" w:usb1="00000000" w:usb2="00000000" w:usb3="00000000" w:csb0="00000000" w:csb1="00000000"/>
   </w:font>
-  <w:font w:name="LMRoman12-Italic-Identity-H">
-    <w:altName w:val="MS Mincho"/>
-    <w:panose1 w:val="00000000000000000000"/>
-    <w:charset w:val="80"/>
-    <w:family w:val="auto"/>
-    <w:notTrueType/>
-    <w:pitch w:val="default"/>
-    <w:sig w:usb0="00000001" w:usb1="08070000" w:usb2="00000010" w:usb3="00000000" w:csb0="00020000" w:csb1="00000000"/>
-  </w:font>
 </w:fonts>
 </file>
 
@@ -17027,6 +17930,7 @@
     <w:rsid w:val="005D5D77"/>
     <w:rsid w:val="0069335D"/>
     <w:rsid w:val="006A001B"/>
+    <w:rsid w:val="006B0027"/>
     <w:rsid w:val="00726033"/>
     <w:rsid w:val="0073162C"/>
     <w:rsid w:val="009C2E9D"/>
@@ -17034,6 +17938,7 @@
     <w:rsid w:val="00B16A91"/>
     <w:rsid w:val="00B36018"/>
     <w:rsid w:val="00BF6CB1"/>
+    <w:rsid w:val="00C3691B"/>
     <w:rsid w:val="00CD1132"/>
     <w:rsid w:val="00D53ABB"/>
     <w:rsid w:val="00D67C72"/>
@@ -17280,6 +18185,30 @@
   <w:style w:type="paragraph" w:customStyle="1" w:styleId="95AC1D7256F64347A1036934832066BD">
     <w:name w:val="95AC1D7256F64347A1036934832066BD"/>
     <w:rsid w:val="009C2E9D"/>
+  </w:style>
+  <w:style w:type="paragraph" w:customStyle="1" w:styleId="5D16CF753E42450993808A73BF100A4D">
+    <w:name w:val="5D16CF753E42450993808A73BF100A4D"/>
+    <w:rsid w:val="00C3691B"/>
+  </w:style>
+  <w:style w:type="paragraph" w:customStyle="1" w:styleId="74671F29E8AE481DA27138120FCCAD10">
+    <w:name w:val="74671F29E8AE481DA27138120FCCAD10"/>
+    <w:rsid w:val="00C3691B"/>
+  </w:style>
+  <w:style w:type="paragraph" w:customStyle="1" w:styleId="96AE52D1133F43B6B0C8AA3F9E633D6A">
+    <w:name w:val="96AE52D1133F43B6B0C8AA3F9E633D6A"/>
+    <w:rsid w:val="00C3691B"/>
+  </w:style>
+  <w:style w:type="paragraph" w:customStyle="1" w:styleId="EAC2C72694AD4C5292C5FB6C2672018E">
+    <w:name w:val="EAC2C72694AD4C5292C5FB6C2672018E"/>
+    <w:rsid w:val="00C3691B"/>
+  </w:style>
+  <w:style w:type="paragraph" w:customStyle="1" w:styleId="6D125726856842BD925FB3A903C2FEE4">
+    <w:name w:val="6D125726856842BD925FB3A903C2FEE4"/>
+    <w:rsid w:val="00C3691B"/>
+  </w:style>
+  <w:style w:type="paragraph" w:customStyle="1" w:styleId="44A36287E50449EA90999B1DEEA54A5A">
+    <w:name w:val="44A36287E50449EA90999B1DEEA54A5A"/>
+    <w:rsid w:val="00C3691B"/>
   </w:style>
 </w:styles>
 </file>
@@ -17594,7 +18523,7 @@
 </file>
 
 <file path=customXml/itemProps1.xml><?xml version="1.0" encoding="utf-8"?>
-<ds:datastoreItem xmlns:ds="http://schemas.openxmlformats.org/officeDocument/2006/customXml" ds:itemID="{83577287-6061-45F0-961A-F1C14E7C709B}">
+<ds:datastoreItem xmlns:ds="http://schemas.openxmlformats.org/officeDocument/2006/customXml" ds:itemID="{7F754574-0847-4104-80E9-847ED57C56C4}">
   <ds:schemaRefs>
     <ds:schemaRef ds:uri="http://schemas.openxmlformats.org/officeDocument/2006/bibliography"/>
   </ds:schemaRefs>

</xml_diff>

<commit_message>
Updated documentation with new poster
</commit_message>
<xml_diff>
--- a/2D Hra v Pythonu.docx
+++ b/2D Hra v Pythonu.docx
@@ -38,7 +38,7 @@
                     <a:blip r:embed="rId8" cstate="print">
                       <a:extLst>
                         <a:ext uri="{28A0092B-C50C-407E-A947-70E740481C1C}">
-                          <a14:useLocalDpi xmlns:a14="http://schemas.microsoft.com/office/drawing/2010/main" xmlns:wps="http://schemas.microsoft.com/office/word/2010/wordprocessingShape" xmlns:wpi="http://schemas.microsoft.com/office/word/2010/wordprocessingInk" xmlns:wpg="http://schemas.microsoft.com/office/word/2010/wordprocessingGroup" xmlns:w16se="http://schemas.microsoft.com/office/word/2015/wordml/symex" xmlns:w15="http://schemas.microsoft.com/office/word/2012/wordml" xmlns:w14="http://schemas.microsoft.com/office/word/2010/wordml" xmlns:w="http://schemas.openxmlformats.org/wordprocessingml/2006/main" xmlns:w10="urn:schemas-microsoft-com:office:word" xmlns:wp14="http://schemas.microsoft.com/office/word/2010/wordprocessingDrawing" xmlns:v="urn:schemas-microsoft-com:vml" xmlns:o="urn:schemas-microsoft-com:office:office" xmlns:mc="http://schemas.openxmlformats.org/markup-compatibility/2006" xmlns:cx="http://schemas.microsoft.com/office/drawing/2014/chartex" xmlns:wpc="http://schemas.microsoft.com/office/word/2010/wordprocessingCanvas" xmlns="" val="0"/>
+                          <a14:useLocalDpi xmlns="" xmlns:wpc="http://schemas.microsoft.com/office/word/2010/wordprocessingCanvas" xmlns:cx="http://schemas.microsoft.com/office/drawing/2014/chartex" xmlns:mc="http://schemas.openxmlformats.org/markup-compatibility/2006" xmlns:o="urn:schemas-microsoft-com:office:office" xmlns:v="urn:schemas-microsoft-com:vml" xmlns:wp14="http://schemas.microsoft.com/office/word/2010/wordprocessingDrawing" xmlns:w10="urn:schemas-microsoft-com:office:word" xmlns:w="http://schemas.openxmlformats.org/wordprocessingml/2006/main" xmlns:w14="http://schemas.microsoft.com/office/word/2010/wordml" xmlns:w15="http://schemas.microsoft.com/office/word/2012/wordml" xmlns:w16se="http://schemas.microsoft.com/office/word/2015/wordml/symex" xmlns:wpg="http://schemas.microsoft.com/office/word/2010/wordprocessingGroup" xmlns:wpi="http://schemas.microsoft.com/office/word/2010/wordprocessingInk" xmlns:wps="http://schemas.microsoft.com/office/word/2010/wordprocessingShape" xmlns:a14="http://schemas.microsoft.com/office/drawing/2010/main" val="0"/>
                         </a:ext>
                       </a:extLst>
                     </a:blip>
@@ -58,7 +58,7 @@
                     </a:ln>
                     <a:extLst>
                       <a:ext uri="{53640926-AAD7-44D8-BBD7-CCE9431645EC}">
-                        <a14:shadowObscured xmlns:a14="http://schemas.microsoft.com/office/drawing/2010/main" xmlns:wps="http://schemas.microsoft.com/office/word/2010/wordprocessingShape" xmlns:wpi="http://schemas.microsoft.com/office/word/2010/wordprocessingInk" xmlns:wpg="http://schemas.microsoft.com/office/word/2010/wordprocessingGroup" xmlns:w16se="http://schemas.microsoft.com/office/word/2015/wordml/symex" xmlns:w15="http://schemas.microsoft.com/office/word/2012/wordml" xmlns:w14="http://schemas.microsoft.com/office/word/2010/wordml" xmlns:w="http://schemas.openxmlformats.org/wordprocessingml/2006/main" xmlns:w10="urn:schemas-microsoft-com:office:word" xmlns:wp14="http://schemas.microsoft.com/office/word/2010/wordprocessingDrawing" xmlns:v="urn:schemas-microsoft-com:vml" xmlns:o="urn:schemas-microsoft-com:office:office" xmlns:mc="http://schemas.openxmlformats.org/markup-compatibility/2006" xmlns:cx="http://schemas.microsoft.com/office/drawing/2014/chartex" xmlns:wpc="http://schemas.microsoft.com/office/word/2010/wordprocessingCanvas" xmlns=""/>
+                        <a14:shadowObscured xmlns="" xmlns:wpc="http://schemas.microsoft.com/office/word/2010/wordprocessingCanvas" xmlns:cx="http://schemas.microsoft.com/office/drawing/2014/chartex" xmlns:mc="http://schemas.openxmlformats.org/markup-compatibility/2006" xmlns:o="urn:schemas-microsoft-com:office:office" xmlns:v="urn:schemas-microsoft-com:vml" xmlns:wp14="http://schemas.microsoft.com/office/word/2010/wordprocessingDrawing" xmlns:w10="urn:schemas-microsoft-com:office:word" xmlns:w="http://schemas.openxmlformats.org/wordprocessingml/2006/main" xmlns:w14="http://schemas.microsoft.com/office/word/2010/wordml" xmlns:w15="http://schemas.microsoft.com/office/word/2012/wordml" xmlns:w16se="http://schemas.microsoft.com/office/word/2015/wordml/symex" xmlns:wpg="http://schemas.microsoft.com/office/word/2010/wordprocessingGroup" xmlns:wpi="http://schemas.microsoft.com/office/word/2010/wordprocessingInk" xmlns:wps="http://schemas.microsoft.com/office/word/2010/wordprocessingShape" xmlns:a14="http://schemas.microsoft.com/office/drawing/2010/main"/>
                       </a:ext>
                     </a:extLst>
                   </pic:spPr>
@@ -85,11 +85,9 @@
           </v:shape>
         </w:pict>
       </w:r>
-      <w:proofErr w:type="spellStart"/>
       <w:r>
         <w:t>Gi</w:t>
       </w:r>
-      <w:proofErr w:type="spellEnd"/>
     </w:p>
     <w:p>
       <w:pPr>
@@ -123,7 +121,7 @@
             <v:stroke joinstyle="miter"/>
             <v:path gradientshapeok="t" o:connecttype="rect"/>
           </v:shapetype>
-          <v:shape id="Text Box 18" o:spid="_x0000_s1029" type="#_x0000_t202" style="position:absolute;left:0;text-align:left;margin-left:8425.1pt;margin-top:0;width:312.5pt;height:64.2pt;z-index:251670528;visibility:visible;mso-height-percent:200;mso-position-horizontal:right;mso-position-horizontal-relative:margin;mso-position-vertical:top;mso-position-vertical-relative:margin;mso-height-percent:200;mso-width-relative:margin;mso-height-relative:margin" o:gfxdata="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" stroked="f">
+          <v:shape id="Text Box 18" o:spid="_x0000_s1029" type="#_x0000_t202" style="position:absolute;left:0;text-align:left;margin-left:8697.6pt;margin-top:0;width:312.5pt;height:64.2pt;z-index:251670528;visibility:visible;mso-height-percent:200;mso-position-horizontal:right;mso-position-horizontal-relative:margin;mso-position-vertical:top;mso-position-vertical-relative:margin;mso-height-percent:200;mso-width-relative:margin;mso-height-relative:margin" o:gfxdata="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" stroked="f">
             <v:textbox style="mso-next-textbox:#Text Box 18;mso-fit-shape-to-text:t">
               <w:txbxContent>
                 <w:p>
@@ -335,7 +333,7 @@
           <w:noProof/>
         </w:rPr>
         <w:pict>
-          <v:shape id="Text Box 43" o:spid="_x0000_s1028" type="#_x0000_t202" style="position:absolute;left:0;text-align:left;margin-left:13958.6pt;margin-top:568.85pt;width:491pt;height:119.05pt;z-index:251668480;visibility:visible;mso-position-horizontal:right;mso-position-horizontal-relative:margin;mso-position-vertical-relative:margin;mso-width-relative:margin;mso-height-relative:margin" o:gfxdata="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" filled="f" stroked="f">
+          <v:shape id="Text Box 43" o:spid="_x0000_s1028" type="#_x0000_t202" style="position:absolute;left:0;text-align:left;margin-left:14409.6pt;margin-top:568.85pt;width:491pt;height:119.05pt;z-index:251668480;visibility:visible;mso-position-horizontal:right;mso-position-horizontal-relative:margin;mso-position-vertical-relative:margin;mso-width-relative:margin;mso-height-relative:margin" o:gfxdata="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" filled="f" stroked="f">
             <v:textbox style="mso-next-textbox:#Text Box 43">
               <w:txbxContent>
                 <w:p>
@@ -694,14 +692,14 @@
         <w:pStyle w:val="StylNadpis1Prvndek0cm"/>
       </w:pPr>
       <w:bookmarkStart w:id="1" w:name="_Toc525402556"/>
-      <w:bookmarkStart w:id="2" w:name="_Toc450838574"/>
-      <w:bookmarkStart w:id="3" w:name="_Toc97572076"/>
+      <w:bookmarkStart w:id="2" w:name="_Toc97572076"/>
+      <w:bookmarkStart w:id="3" w:name="_Toc450838574"/>
       <w:r>
         <w:lastRenderedPageBreak/>
         <w:t>Abstrakt</w:t>
       </w:r>
       <w:bookmarkEnd w:id="1"/>
-      <w:bookmarkEnd w:id="3"/>
+      <w:bookmarkEnd w:id="2"/>
     </w:p>
     <w:p>
       <w:pPr>
@@ -871,104 +869,56 @@
           <w:color w:val="000000" w:themeColor="text1"/>
           <w:shd w:val="clear" w:color="auto" w:fill="FFFFFF"/>
         </w:rPr>
-        <w:t xml:space="preserve">jazyku Python, kde zejména dobrá je knihovna </w:t>
-      </w:r>
-      <w:proofErr w:type="spellStart"/>
+        <w:t>jazyku Python, kde zejména dobrá je knihovna Pygame, jelikož ta je specificky navržená pro vývoj her.</w:t>
+      </w:r>
       <w:r>
         <w:rPr>
           <w:color w:val="000000" w:themeColor="text1"/>
           <w:shd w:val="clear" w:color="auto" w:fill="FFFFFF"/>
         </w:rPr>
-        <w:t>Pygame</w:t>
-      </w:r>
-      <w:proofErr w:type="spellEnd"/>
-      <w:r>
+        <w:t xml:space="preserve"> Dále je pak využit program Aseprite, který je ideálním nástrojem na tvoření jednoduché pixelové grafiky a následné animování.</w:t>
+      </w:r>
+    </w:p>
+    <w:p>
+      <w:pPr>
         <w:rPr>
           <w:color w:val="000000" w:themeColor="text1"/>
           <w:shd w:val="clear" w:color="auto" w:fill="FFFFFF"/>
         </w:rPr>
-        <w:t>, jelikož ta je specificky navržená pro vývoj her.</w:t>
-      </w:r>
+      </w:pPr>
       <w:r>
         <w:rPr>
           <w:color w:val="000000" w:themeColor="text1"/>
           <w:shd w:val="clear" w:color="auto" w:fill="FFFFFF"/>
         </w:rPr>
-        <w:t xml:space="preserve"> Dále je pak využit program </w:t>
-      </w:r>
-      <w:proofErr w:type="spellStart"/>
+        <w:t xml:space="preserve">Hra je, stejně jako velké množství her dnešní doby, určena pro zábavu uživatelů. Slouží ale také pro mne, jakožto autora, abych si vyzkoušel programování bez použití jakýchkoliv dalších nástrojů, které jsou v herním průmyslu běžně využívány a které práci výrazně ulehčují. </w:t>
+      </w:r>
       <w:r>
         <w:rPr>
           <w:color w:val="000000" w:themeColor="text1"/>
           <w:shd w:val="clear" w:color="auto" w:fill="FFFFFF"/>
         </w:rPr>
-        <w:t>Aseprite</w:t>
-      </w:r>
-      <w:proofErr w:type="spellEnd"/>
+        <w:t>Je to v hlavně z důvodu poch</w:t>
+      </w:r>
       <w:r>
         <w:rPr>
           <w:color w:val="000000" w:themeColor="text1"/>
           <w:shd w:val="clear" w:color="auto" w:fill="FFFFFF"/>
         </w:rPr>
-        <w:t xml:space="preserve">, který je ideálním nástrojem na tvoření jednoduché </w:t>
-      </w:r>
-      <w:proofErr w:type="spellStart"/>
+        <w:t>opení</w:t>
+      </w:r>
       <w:r>
         <w:rPr>
           <w:color w:val="000000" w:themeColor="text1"/>
           <w:shd w:val="clear" w:color="auto" w:fill="FFFFFF"/>
         </w:rPr>
-        <w:t>pixelové</w:t>
-      </w:r>
-      <w:proofErr w:type="spellEnd"/>
+        <w:t xml:space="preserve"> základních herních mechanik</w:t>
+      </w:r>
       <w:r>
         <w:rPr>
           <w:color w:val="000000" w:themeColor="text1"/>
           <w:shd w:val="clear" w:color="auto" w:fill="FFFFFF"/>
         </w:rPr>
-        <w:t xml:space="preserve"> grafiky a následné animování.</w:t>
-      </w:r>
-    </w:p>
-    <w:p>
-      <w:pPr>
-        <w:rPr>
-          <w:color w:val="000000" w:themeColor="text1"/>
-          <w:shd w:val="clear" w:color="auto" w:fill="FFFFFF"/>
-        </w:rPr>
-      </w:pPr>
-      <w:r>
-        <w:rPr>
-          <w:color w:val="000000" w:themeColor="text1"/>
-          <w:shd w:val="clear" w:color="auto" w:fill="FFFFFF"/>
-        </w:rPr>
-        <w:t xml:space="preserve">Hra je, stejně jako velké množství her dnešní doby, určena pro zábavu uživatelů. Slouží ale také pro mne, jakožto autora, abych si vyzkoušel programování bez použití jakýchkoliv dalších nástrojů, které jsou v herním průmyslu běžně využívány a které práci výrazně ulehčují. </w:t>
-      </w:r>
-      <w:r>
-        <w:rPr>
-          <w:color w:val="000000" w:themeColor="text1"/>
-          <w:shd w:val="clear" w:color="auto" w:fill="FFFFFF"/>
-        </w:rPr>
-        <w:t>Je to v hlavně z důvodu poch</w:t>
-      </w:r>
-      <w:r>
-        <w:rPr>
-          <w:color w:val="000000" w:themeColor="text1"/>
-          <w:shd w:val="clear" w:color="auto" w:fill="FFFFFF"/>
-        </w:rPr>
-        <w:t>opení</w:t>
-      </w:r>
-      <w:r>
-        <w:rPr>
-          <w:color w:val="000000" w:themeColor="text1"/>
-          <w:shd w:val="clear" w:color="auto" w:fill="FFFFFF"/>
-        </w:rPr>
-        <w:t xml:space="preserve"> základních herních mechanik</w:t>
-      </w:r>
-      <w:r>
-        <w:rPr>
-          <w:color w:val="000000" w:themeColor="text1"/>
-          <w:shd w:val="clear" w:color="auto" w:fill="FFFFFF"/>
-        </w:rPr>
         <w:t xml:space="preserve"> a nabytí znalostí o jejich funkčnosti.</w:t>
       </w:r>
     </w:p>
@@ -981,7 +931,7 @@
         <w:lastRenderedPageBreak/>
         <w:t>Obsah</w:t>
       </w:r>
-      <w:bookmarkEnd w:id="2"/>
+      <w:bookmarkEnd w:id="3"/>
       <w:bookmarkEnd w:id="4"/>
     </w:p>
     <w:p>
@@ -3597,119 +3547,69 @@
         <w:rPr>
           <w:color w:val="000000" w:themeColor="text1"/>
         </w:rPr>
-        <w:t xml:space="preserve"> a jeho modulu </w:t>
-      </w:r>
-      <w:proofErr w:type="spellStart"/>
+        <w:t xml:space="preserve"> a jeho modulu Pygame</w:t>
+      </w:r>
       <w:r>
         <w:rPr>
           <w:color w:val="000000" w:themeColor="text1"/>
         </w:rPr>
-        <w:t>Pygame</w:t>
-      </w:r>
-      <w:proofErr w:type="spellEnd"/>
+        <w:t xml:space="preserve"> bez pomoci jakýchkoliv herních enginů.</w:t>
+      </w:r>
       <w:r>
         <w:rPr>
           <w:color w:val="000000" w:themeColor="text1"/>
         </w:rPr>
-        <w:t xml:space="preserve"> bez pomoci jakýchkoliv herních </w:t>
-      </w:r>
-      <w:proofErr w:type="spellStart"/>
+        <w:t xml:space="preserve"> </w:t>
+      </w:r>
       <w:r>
         <w:rPr>
           <w:color w:val="000000" w:themeColor="text1"/>
         </w:rPr>
-        <w:t>enginů</w:t>
-      </w:r>
-      <w:proofErr w:type="spellEnd"/>
-      <w:r>
+        <w:t>Budu zároveň tvořit i interaktivní menu, přes které se bude hra spouštět a do kterého se uživatelé budou vždy vracet.</w:t>
+      </w:r>
+    </w:p>
+    <w:p>
+      <w:pPr>
+        <w:ind w:firstLine="708"/>
         <w:rPr>
           <w:color w:val="000000" w:themeColor="text1"/>
         </w:rPr>
-        <w:t>.</w:t>
-      </w:r>
+      </w:pPr>
       <w:r>
         <w:rPr>
           <w:color w:val="000000" w:themeColor="text1"/>
         </w:rPr>
-        <w:t xml:space="preserve"> </w:t>
+        <w:t>Ve hře budu užívat</w:t>
       </w:r>
       <w:r>
         <w:rPr>
           <w:color w:val="000000" w:themeColor="text1"/>
         </w:rPr>
-        <w:t>Budu zároveň tvořit i interaktivní menu, přes které se bude hra spouštět a do kterého se uživatelé budou vždy vracet.</w:t>
-      </w:r>
-    </w:p>
-    <w:p>
-      <w:pPr>
-        <w:ind w:firstLine="708"/>
+        <w:t xml:space="preserve"> i své vlastní obrázky </w:t>
+      </w:r>
+      <w:r>
         <w:rPr>
           <w:color w:val="000000" w:themeColor="text1"/>
         </w:rPr>
-      </w:pPr>
+        <w:t xml:space="preserve">kreslené </w:t>
+      </w:r>
       <w:r>
         <w:rPr>
           <w:color w:val="000000" w:themeColor="text1"/>
         </w:rPr>
-        <w:t>Ve hře budu užívat</w:t>
+        <w:t>stylem „pixel art“, které budu animovat v</w:t>
       </w:r>
       <w:r>
         <w:rPr>
           <w:color w:val="000000" w:themeColor="text1"/>
         </w:rPr>
-        <w:t xml:space="preserve"> i své vlastní obrázky </w:t>
+        <w:t> editoru obrázků</w:t>
       </w:r>
       <w:r>
         <w:rPr>
           <w:color w:val="000000" w:themeColor="text1"/>
         </w:rPr>
-        <w:t xml:space="preserve">kreslené </w:t>
-      </w:r>
-      <w:r>
-        <w:rPr>
-          <w:color w:val="000000" w:themeColor="text1"/>
-        </w:rPr>
-        <w:t xml:space="preserve">stylem „pixel </w:t>
-      </w:r>
-      <w:proofErr w:type="spellStart"/>
-      <w:r>
-        <w:rPr>
-          <w:color w:val="000000" w:themeColor="text1"/>
-        </w:rPr>
-        <w:t>art</w:t>
-      </w:r>
-      <w:proofErr w:type="spellEnd"/>
-      <w:r>
-        <w:rPr>
-          <w:color w:val="000000" w:themeColor="text1"/>
-        </w:rPr>
-        <w:t>“, které budu animovat v</w:t>
-      </w:r>
-      <w:r>
-        <w:rPr>
-          <w:color w:val="000000" w:themeColor="text1"/>
-        </w:rPr>
-        <w:t> editoru obrázků</w:t>
-      </w:r>
-      <w:r>
-        <w:rPr>
-          <w:color w:val="000000" w:themeColor="text1"/>
-        </w:rPr>
-        <w:t xml:space="preserve"> </w:t>
-      </w:r>
-      <w:proofErr w:type="spellStart"/>
-      <w:r>
-        <w:rPr>
-          <w:color w:val="000000" w:themeColor="text1"/>
-        </w:rPr>
-        <w:t>Aseprite</w:t>
-      </w:r>
-      <w:proofErr w:type="spellEnd"/>
-      <w:r>
-        <w:rPr>
-          <w:color w:val="000000" w:themeColor="text1"/>
-        </w:rPr>
-        <w:t>.</w:t>
+        <w:t xml:space="preserve"> Aseprite.</w:t>
       </w:r>
     </w:p>
     <w:p>
@@ -3909,23 +3809,7 @@
         <w:t>, interpretovaný</w:t>
       </w:r>
       <w:r>
-        <w:t xml:space="preserve"> programovací jazyk navržený v roce 1991. Je vyvíjen jako open </w:t>
-      </w:r>
-      <w:proofErr w:type="spellStart"/>
-      <w:r>
-        <w:t>source</w:t>
-      </w:r>
-      <w:proofErr w:type="spellEnd"/>
-      <w:r>
-        <w:t xml:space="preserve"> projekt, který nabízí instalační balíky pro většinu běžných platforem (Unix, MS Windows, </w:t>
-      </w:r>
-      <w:proofErr w:type="spellStart"/>
-      <w:r>
-        <w:t>macOS</w:t>
-      </w:r>
-      <w:proofErr w:type="spellEnd"/>
-      <w:r>
-        <w:t xml:space="preserve">, Android). </w:t>
+        <w:t xml:space="preserve"> programovací jazyk navržený v roce 1991. Je vyvíjen jako open source projekt, který nabízí instalační balíky pro většinu běžných platforem (Unix, MS Windows, macOS, Android). </w:t>
       </w:r>
     </w:p>
     <w:p>
@@ -4036,35 +3920,20 @@
         <w:pStyle w:val="Nadpis2"/>
       </w:pPr>
       <w:bookmarkStart w:id="11" w:name="_Toc97572081"/>
-      <w:proofErr w:type="spellStart"/>
       <w:r>
         <w:t>Pygame</w:t>
       </w:r>
       <w:bookmarkEnd w:id="11"/>
-      <w:proofErr w:type="spellEnd"/>
-    </w:p>
-    <w:p>
-      <w:proofErr w:type="spellStart"/>
-      <w:r>
-        <w:t>Pygame</w:t>
-      </w:r>
-      <w:proofErr w:type="spellEnd"/>
-      <w:r>
-        <w:t xml:space="preserve"> je modul programovacího jazyku Python, který slouží k vytváření a designování videoher. Stejně jako Python</w:t>
+    </w:p>
+    <w:p>
+      <w:r>
+        <w:t>Pygame je modul programovacího jazyku Python, který slouží k vytváření a designování videoher. Stejně jako Python</w:t>
       </w:r>
       <w:r>
         <w:t xml:space="preserve"> je i</w:t>
       </w:r>
       <w:r>
-        <w:t xml:space="preserve"> </w:t>
-      </w:r>
-      <w:proofErr w:type="spellStart"/>
-      <w:r>
-        <w:t>Pygame</w:t>
-      </w:r>
-      <w:proofErr w:type="spellEnd"/>
-      <w:r>
-        <w:t xml:space="preserve"> je podporován na většině hlavních platforem. </w:t>
+        <w:t xml:space="preserve"> Pygame je podporován na většině hlavních platforem. </w:t>
       </w:r>
     </w:p>
     <w:p>
@@ -4144,15 +4013,10 @@
         <w:fldChar w:fldCharType="end"/>
       </w:r>
       <w:r>
-        <w:t xml:space="preserve"> - Logo modulu </w:t>
-      </w:r>
-      <w:proofErr w:type="spellStart"/>
-      <w:r>
-        <w:t>Pygame</w:t>
+        <w:t xml:space="preserve"> - Logo modulu Pygame</w:t>
       </w:r>
       <w:bookmarkEnd w:id="12"/>
       <w:bookmarkEnd w:id="13"/>
-      <w:proofErr w:type="spellEnd"/>
     </w:p>
     <w:p>
       <w:r>
@@ -4167,13 +4031,8 @@
         <w:t>Programování pomocí</w:t>
       </w:r>
       <w:r>
-        <w:t xml:space="preserve"> modulu </w:t>
-      </w:r>
-      <w:proofErr w:type="spellStart"/>
-      <w:r>
-        <w:t>Pygame</w:t>
-      </w:r>
-      <w:proofErr w:type="spellEnd"/>
+        <w:t xml:space="preserve"> modulu Pygame</w:t>
+      </w:r>
       <w:r>
         <w:t xml:space="preserve"> se dělí na dvě části. Deklarování proměnných, příprava funkcí, popř. tříd a poté na herní smyčku, která se neustále opakuje a využívá naše deklarované proměnné, funkce nebo i třídy.</w:t>
       </w:r>
@@ -4311,24 +4170,14 @@
         <w:pStyle w:val="Nadpis2"/>
       </w:pPr>
       <w:bookmarkStart w:id="17" w:name="_Toc97572083"/>
-      <w:proofErr w:type="spellStart"/>
       <w:r>
         <w:t>Random</w:t>
       </w:r>
       <w:bookmarkEnd w:id="17"/>
-      <w:proofErr w:type="spellEnd"/>
-    </w:p>
-    <w:p>
-      <w:r>
-        <w:t xml:space="preserve">Modul </w:t>
-      </w:r>
-      <w:proofErr w:type="spellStart"/>
-      <w:r>
-        <w:t>Random</w:t>
-      </w:r>
-      <w:proofErr w:type="spellEnd"/>
-      <w:r>
-        <w:t xml:space="preserve"> je jeden z nejrozšířenějších Python modulů vůbec. Slouž</w:t>
+    </w:p>
+    <w:p>
+      <w:r>
+        <w:t>Modul Random je jeden z nejrozšířenějších Python modulů vůbec. Slouž</w:t>
       </w:r>
       <w:r>
         <w:t>í ke generování pseudonáhodných</w:t>
@@ -4365,22 +4214,15 @@
         <w:pStyle w:val="Nadpis2"/>
       </w:pPr>
       <w:bookmarkStart w:id="18" w:name="_Toc97572084"/>
-      <w:proofErr w:type="spellStart"/>
       <w:r>
         <w:lastRenderedPageBreak/>
         <w:t>Aseprite</w:t>
       </w:r>
       <w:bookmarkEnd w:id="18"/>
-      <w:proofErr w:type="spellEnd"/>
-    </w:p>
-    <w:p>
-      <w:proofErr w:type="spellStart"/>
-      <w:r>
-        <w:t>Aseprite</w:t>
-      </w:r>
-      <w:proofErr w:type="spellEnd"/>
-      <w:r>
-        <w:t xml:space="preserve"> je program</w:t>
+    </w:p>
+    <w:p>
+      <w:r>
+        <w:t>Aseprite je program</w:t>
       </w:r>
       <w:r>
         <w:t>,</w:t>
@@ -4389,26 +4231,10 @@
         <w:t xml:space="preserve"> </w:t>
       </w:r>
       <w:r>
-        <w:t xml:space="preserve">za jehož pomoci je možné vytvářet obrázky a animace ve stylu pixel </w:t>
-      </w:r>
-      <w:proofErr w:type="spellStart"/>
-      <w:r>
-        <w:t>art</w:t>
-      </w:r>
-      <w:proofErr w:type="spellEnd"/>
-      <w:r>
-        <w:t xml:space="preserve">. </w:t>
-      </w:r>
-      <w:r>
-        <w:t xml:space="preserve">Stejně jako většina programů na úpravu obrázků podporuje </w:t>
-      </w:r>
-      <w:proofErr w:type="spellStart"/>
-      <w:r>
-        <w:t>Aseprite</w:t>
-      </w:r>
-      <w:proofErr w:type="spellEnd"/>
-      <w:r>
-        <w:t xml:space="preserve"> vrstvení.</w:t>
+        <w:t xml:space="preserve">za jehož pomoci je možné vytvářet obrázky a animace ve stylu pixel art. </w:t>
+      </w:r>
+      <w:r>
+        <w:t>Stejně jako většina programů na úpravu obrázků podporuje Aseprite vrstvení.</w:t>
       </w:r>
       <w:r>
         <w:t xml:space="preserve"> Celý program je vyvíjený za pomoci programovacího jazyka C++.</w:t>
@@ -4490,15 +4316,10 @@
         <w:fldChar w:fldCharType="end"/>
       </w:r>
       <w:r>
-        <w:t xml:space="preserve"> - Logo programu </w:t>
-      </w:r>
-      <w:proofErr w:type="spellStart"/>
-      <w:r>
-        <w:t>Aseprite</w:t>
+        <w:t xml:space="preserve"> - Logo programu Aseprite</w:t>
       </w:r>
       <w:bookmarkEnd w:id="19"/>
       <w:bookmarkEnd w:id="20"/>
-      <w:proofErr w:type="spellEnd"/>
     </w:p>
     <w:p>
       <w:r>
@@ -4584,15 +4405,7 @@
     </w:p>
     <w:p>
       <w:r>
-        <w:t xml:space="preserve">U většiny her je pohyb tou nejdůležitější mechanikou a tady tomu není jinak. Jedna z vlastností modulu </w:t>
-      </w:r>
-      <w:proofErr w:type="spellStart"/>
-      <w:r>
-        <w:t>Pygame</w:t>
-      </w:r>
-      <w:proofErr w:type="spellEnd"/>
-      <w:r>
-        <w:t xml:space="preserve"> je možnost získávat vstupy z kláves na klávesnici. Díky tomu budeme moci monitorovat některé námi specifikované klávesy a poté na jejich zmáčknutí reagovat různými akcemi postav ve hře. </w:t>
+        <w:t xml:space="preserve">U většiny her je pohyb tou nejdůležitější mechanikou a tady tomu není jinak. Jedna z vlastností modulu Pygame je možnost získávat vstupy z kláves na klávesnici. Díky tomu budeme moci monitorovat některé námi specifikované klávesy a poté na jejich zmáčknutí reagovat různými akcemi postav ve hře. </w:t>
       </w:r>
     </w:p>
     <w:p>
@@ -4690,15 +4503,7 @@
         <w:t>,</w:t>
       </w:r>
       <w:r>
-        <w:t xml:space="preserve"> se kterou </w:t>
-      </w:r>
-      <w:proofErr w:type="spellStart"/>
-      <w:r>
-        <w:t>Pygame</w:t>
-      </w:r>
-      <w:proofErr w:type="spellEnd"/>
-      <w:r>
-        <w:t xml:space="preserve"> pracuje. </w:t>
+        <w:t xml:space="preserve"> se kterou Pygame pracuje. </w:t>
       </w:r>
       <w:r>
         <w:t>Souřadnici Y budeme potřebovat až v kapitole, která se bude zabývat skákáním.</w:t>
@@ -4708,14 +4513,12 @@
       <w:r>
         <w:t xml:space="preserve">V herní smyčce pak budeme každou iteraci aktualizovat námi později vytvořenou proměnnou </w:t>
       </w:r>
-      <w:proofErr w:type="spellStart"/>
       <w:r>
         <w:rPr>
           <w:i/>
         </w:rPr>
         <w:t>userInput</w:t>
       </w:r>
-      <w:proofErr w:type="spellEnd"/>
       <w:r>
         <w:t>, která</w:t>
       </w:r>
@@ -4838,20 +4641,14 @@
       <w:r>
         <w:t xml:space="preserve">do proměnné </w:t>
       </w:r>
-      <w:proofErr w:type="spellStart"/>
       <w:r>
         <w:rPr>
           <w:i/>
         </w:rPr>
         <w:t>userInput</w:t>
       </w:r>
-      <w:proofErr w:type="spellEnd"/>
-      <w:r>
-        <w:t xml:space="preserve"> zaznamenáno </w:t>
-      </w:r>
-      <w:proofErr w:type="gramStart"/>
-      <w:r>
-        <w:t xml:space="preserve">zmáčknutí </w:t>
+      <w:r>
+        <w:t xml:space="preserve"> zaznamenáno zmáčknutí </w:t>
       </w:r>
       <w:r>
         <w:t xml:space="preserve"> </w:t>
@@ -4859,7 +4656,6 @@
       <w:r>
         <w:t>klávesy</w:t>
       </w:r>
-      <w:proofErr w:type="gramEnd"/>
       <w:r>
         <w:t xml:space="preserve"> </w:t>
       </w:r>
@@ -4870,15 +4666,7 @@
         <w:t>d</w:t>
       </w:r>
       <w:r>
-        <w:t xml:space="preserve"> a postava není pryč z herního okna, které je široké 800 </w:t>
-      </w:r>
-      <w:proofErr w:type="spellStart"/>
-      <w:r>
-        <w:t>pixelů</w:t>
-      </w:r>
-      <w:proofErr w:type="spellEnd"/>
-      <w:r>
-        <w:t xml:space="preserve">, tak se k souřadnici </w:t>
+        <w:t xml:space="preserve"> a postava není pryč z herního okna, které je široké 800 pixelů, tak se k souřadnici </w:t>
       </w:r>
       <w:r>
         <w:t xml:space="preserve">X přičte </w:t>
@@ -4890,21 +4678,7 @@
         <w:rPr>
           <w:i/>
         </w:rPr>
-        <w:t>__</w:t>
-      </w:r>
-      <w:proofErr w:type="spellStart"/>
-      <w:r>
-        <w:rPr>
-          <w:i/>
-        </w:rPr>
-        <w:t>init</w:t>
-      </w:r>
-      <w:proofErr w:type="spellEnd"/>
-      <w:r>
-        <w:rPr>
-          <w:i/>
-        </w:rPr>
-        <w:t>__</w:t>
+        <w:t>__init__</w:t>
       </w:r>
       <w:r>
         <w:t>.</w:t>
@@ -4946,15 +4720,7 @@
         <w:t>na z nich</w:t>
       </w:r>
       <w:r>
-        <w:t xml:space="preserve">, </w:t>
-      </w:r>
-      <w:proofErr w:type="spellStart"/>
-      <w:r>
-        <w:t>Guts</w:t>
-      </w:r>
-      <w:proofErr w:type="spellEnd"/>
-      <w:r>
-        <w:t>,</w:t>
+        <w:t>, Guts,</w:t>
       </w:r>
       <w:r>
         <w:t xml:space="preserve"> totiž útočí pouze na vzdálenost dos</w:t>
@@ -4963,15 +4729,7 @@
         <w:t>ahu svého meče, mezitím co druhá</w:t>
       </w:r>
       <w:r>
-        <w:t xml:space="preserve">, </w:t>
-      </w:r>
-      <w:proofErr w:type="spellStart"/>
-      <w:r>
-        <w:t>Mrakoplaš</w:t>
-      </w:r>
-      <w:proofErr w:type="spellEnd"/>
-      <w:r>
-        <w:t>,</w:t>
+        <w:t>, Mrakoplaš,</w:t>
       </w:r>
       <w:r>
         <w:t xml:space="preserve"> střílí ohnivé koule po celé šířce arény.</w:t>
@@ -4982,16 +4740,11 @@
         <w:t>Při útočení s</w:t>
       </w:r>
       <w:r>
-        <w:t xml:space="preserve"> </w:t>
-      </w:r>
-      <w:proofErr w:type="spellStart"/>
-      <w:r>
-        <w:t>Guts</w:t>
+        <w:t xml:space="preserve"> Guts</w:t>
       </w:r>
       <w:r>
         <w:t>em</w:t>
       </w:r>
-      <w:proofErr w:type="spellEnd"/>
       <w:r>
         <w:t xml:space="preserve"> budeme potřebovat následující proměnné, které nám pomohou zjistit, na kterou stranu má být </w:t>
       </w:r>
@@ -5055,98 +4808,38 @@
         <w:rPr>
           <w:i/>
         </w:rPr>
-        <w:t>__</w:t>
-      </w:r>
-      <w:proofErr w:type="spellStart"/>
+        <w:t>__init__</w:t>
+      </w:r>
       <w:r>
         <w:rPr>
           <w:i/>
         </w:rPr>
-        <w:t>init</w:t>
-      </w:r>
-      <w:proofErr w:type="spellEnd"/>
+        <w:t xml:space="preserve"> </w:t>
+      </w:r>
+      <w:r>
+        <w:t xml:space="preserve">ve třídě </w:t>
+      </w:r>
       <w:r>
         <w:rPr>
           <w:i/>
         </w:rPr>
-        <w:t>__</w:t>
+        <w:t>Guts</w:t>
       </w:r>
       <w:r>
         <w:rPr>
           <w:i/>
         </w:rPr>
-        <w:t xml:space="preserve"> </w:t>
-      </w:r>
-      <w:r>
-        <w:t xml:space="preserve">ve třídě </w:t>
-      </w:r>
-      <w:proofErr w:type="spellStart"/>
+        <w:t xml:space="preserve">. Att_right </w:t>
+      </w:r>
+      <w:r>
+        <w:t xml:space="preserve">a </w:t>
+      </w:r>
       <w:r>
         <w:rPr>
           <w:i/>
         </w:rPr>
-        <w:t>Guts</w:t>
-      </w:r>
-      <w:proofErr w:type="spellEnd"/>
-      <w:r>
-        <w:rPr>
-          <w:i/>
-        </w:rPr>
-        <w:t xml:space="preserve">. </w:t>
-      </w:r>
-      <w:proofErr w:type="spellStart"/>
-      <w:r>
-        <w:rPr>
-          <w:i/>
-        </w:rPr>
-        <w:t>Att</w:t>
-      </w:r>
-      <w:proofErr w:type="spellEnd"/>
-      <w:r>
-        <w:rPr>
-          <w:i/>
-        </w:rPr>
-        <w:t>_</w:t>
-      </w:r>
-      <w:proofErr w:type="spellStart"/>
-      <w:r>
-        <w:rPr>
-          <w:i/>
-        </w:rPr>
-        <w:t>right</w:t>
-      </w:r>
-      <w:proofErr w:type="spellEnd"/>
-      <w:r>
-        <w:rPr>
-          <w:i/>
-        </w:rPr>
-        <w:t xml:space="preserve"> </w:t>
-      </w:r>
-      <w:r>
-        <w:t xml:space="preserve">a </w:t>
-      </w:r>
-      <w:proofErr w:type="spellStart"/>
-      <w:r>
-        <w:rPr>
-          <w:i/>
-        </w:rPr>
-        <w:t>att</w:t>
-      </w:r>
-      <w:proofErr w:type="spellEnd"/>
-      <w:r>
-        <w:rPr>
-          <w:i/>
-        </w:rPr>
-        <w:t>_</w:t>
-      </w:r>
-      <w:proofErr w:type="spellStart"/>
-      <w:r>
-        <w:rPr>
-          <w:i/>
-        </w:rPr>
-        <w:t>left</w:t>
-      </w:r>
-      <w:proofErr w:type="spellEnd"/>
+        <w:t>att_left</w:t>
+      </w:r>
       <w:r>
         <w:t xml:space="preserve"> se mění při běhání s postavou </w:t>
       </w:r>
@@ -5248,14 +4941,12 @@
         <w:lastRenderedPageBreak/>
         <w:t xml:space="preserve">Pomocí proměnné </w:t>
       </w:r>
-      <w:proofErr w:type="spellStart"/>
       <w:r>
         <w:rPr>
           <w:i/>
         </w:rPr>
         <w:t>userInput</w:t>
       </w:r>
-      <w:proofErr w:type="spellEnd"/>
       <w:r>
         <w:rPr>
           <w:i/>
@@ -5265,44 +4956,14 @@
       <w:r>
         <w:t xml:space="preserve">opět zjistíme, zda je naše chtěná klávesa stlačena a pokud tomu tak je, nastavíme </w:t>
       </w:r>
-      <w:proofErr w:type="spellStart"/>
       <w:r>
         <w:rPr>
           <w:i/>
         </w:rPr>
-        <w:t>att</w:t>
-      </w:r>
-      <w:proofErr w:type="spellEnd"/>
-      <w:r>
-        <w:rPr>
-          <w:i/>
-        </w:rPr>
-        <w:t>_</w:t>
-      </w:r>
-      <w:proofErr w:type="spellStart"/>
-      <w:r>
-        <w:rPr>
-          <w:i/>
-        </w:rPr>
-        <w:t>check</w:t>
-      </w:r>
-      <w:proofErr w:type="spellEnd"/>
-      <w:r>
-        <w:rPr>
-          <w:i/>
-        </w:rPr>
-        <w:t xml:space="preserve"> </w:t>
-      </w:r>
-      <w:r>
-        <w:t xml:space="preserve">na </w:t>
-      </w:r>
-      <w:proofErr w:type="spellStart"/>
-      <w:r>
-        <w:t>True</w:t>
-      </w:r>
-      <w:proofErr w:type="spellEnd"/>
-      <w:r>
-        <w:t>.</w:t>
+        <w:t xml:space="preserve">att_check </w:t>
+      </w:r>
+      <w:r>
+        <w:t>na True.</w:t>
       </w:r>
     </w:p>
     <w:p>
@@ -5381,15 +5042,10 @@
         <w:fldChar w:fldCharType="end"/>
       </w:r>
       <w:r>
-        <w:t xml:space="preserve"> - Funkce útočení třídy </w:t>
-      </w:r>
-      <w:proofErr w:type="spellStart"/>
-      <w:r>
-        <w:t>Guts</w:t>
+        <w:t xml:space="preserve"> - Funkce útočení třídy Guts</w:t>
       </w:r>
       <w:bookmarkEnd w:id="29"/>
       <w:bookmarkEnd w:id="30"/>
-      <w:proofErr w:type="spellEnd"/>
     </w:p>
     <w:p>
       <w:r>
@@ -5410,29 +5066,13 @@
         <w:t>a</w:t>
       </w:r>
       <w:r>
-        <w:t xml:space="preserve"> útočit, pokud už útočí. Pokud tedy </w:t>
-      </w:r>
-      <w:proofErr w:type="gramStart"/>
-      <w:r>
-        <w:t>víme</w:t>
-      </w:r>
-      <w:proofErr w:type="gramEnd"/>
-      <w:r>
-        <w:t xml:space="preserve"> na kterou stranu se </w:t>
+        <w:t xml:space="preserve"> útočit, pokud už útočí. Pokud tedy víme na kterou stranu se </w:t>
       </w:r>
       <w:r>
         <w:t>postava</w:t>
       </w:r>
       <w:r>
-        <w:t xml:space="preserve"> </w:t>
-      </w:r>
-      <w:proofErr w:type="gramStart"/>
-      <w:r>
-        <w:t>dívá</w:t>
-      </w:r>
-      <w:proofErr w:type="gramEnd"/>
-      <w:r>
-        <w:t xml:space="preserve"> a víme, zda hráč zmáčkl příslušnou klávesu</w:t>
+        <w:t xml:space="preserve"> dívá a víme, zda hráč zmáčkl příslušnou klávesu</w:t>
       </w:r>
       <w:r>
         <w:t>,</w:t>
@@ -5522,13 +5162,11 @@
       <w:r>
         <w:t xml:space="preserve"> </w:t>
       </w:r>
-      <w:proofErr w:type="spellStart"/>
       <w:r>
         <w:t>Gutse</w:t>
       </w:r>
       <w:bookmarkEnd w:id="31"/>
       <w:bookmarkEnd w:id="32"/>
-      <w:proofErr w:type="spellEnd"/>
     </w:p>
     <w:p>
       <w:r>
@@ -5588,29 +5226,13 @@
         <w:t xml:space="preserve"> kolize, budeme chtít kolidovat</w:t>
       </w:r>
       <w:r>
-        <w:t xml:space="preserve"> </w:t>
-      </w:r>
-      <w:proofErr w:type="spellStart"/>
-      <w:r>
-        <w:t>Mrak</w:t>
-      </w:r>
-      <w:r>
-        <w:t>oplaše</w:t>
-      </w:r>
-      <w:proofErr w:type="spellEnd"/>
-      <w:r>
-        <w:t xml:space="preserve"> pouze s mečem a ne s celým tělem</w:t>
-      </w:r>
-      <w:r>
-        <w:t xml:space="preserve"> </w:t>
-      </w:r>
-      <w:proofErr w:type="spellStart"/>
-      <w:r>
-        <w:t>Gutse</w:t>
-      </w:r>
-      <w:proofErr w:type="spellEnd"/>
-      <w:r>
-        <w:t>, což s</w:t>
+        <w:t xml:space="preserve"> Mrak</w:t>
+      </w:r>
+      <w:r>
+        <w:t>oplaše pouze s mečem a ne s celým tělem</w:t>
+      </w:r>
+      <w:r>
+        <w:t xml:space="preserve"> Gutse, což s</w:t>
       </w:r>
       <w:r>
         <w:t xml:space="preserve">e bude dělat jednodušeji, pokud animace </w:t>
@@ -5625,139 +5247,53 @@
         <w:lastRenderedPageBreak/>
         <w:t xml:space="preserve">Krom proměnných </w:t>
       </w:r>
-      <w:proofErr w:type="spellStart"/>
       <w:r>
         <w:rPr>
           <w:i/>
         </w:rPr>
-        <w:t>att</w:t>
-      </w:r>
-      <w:proofErr w:type="spellEnd"/>
+        <w:t>att_right</w:t>
+      </w:r>
+      <w:r>
+        <w:t xml:space="preserve">, </w:t>
+      </w:r>
       <w:r>
         <w:rPr>
           <w:i/>
         </w:rPr>
-        <w:t>_</w:t>
-      </w:r>
-      <w:proofErr w:type="spellStart"/>
+        <w:t>att_left</w:t>
+      </w:r>
+      <w:r>
+        <w:t xml:space="preserve"> a </w:t>
+      </w:r>
       <w:r>
         <w:rPr>
           <w:i/>
         </w:rPr>
-        <w:t>right</w:t>
-      </w:r>
-      <w:proofErr w:type="spellEnd"/>
-      <w:r>
-        <w:t xml:space="preserve">, </w:t>
-      </w:r>
-      <w:proofErr w:type="spellStart"/>
+        <w:t>att_check</w:t>
+      </w:r>
+      <w:r>
+        <w:t xml:space="preserve"> budeme u Mrakoplaše potřebovat i proměnnou </w:t>
+      </w:r>
       <w:r>
         <w:rPr>
           <w:i/>
         </w:rPr>
-        <w:t>att</w:t>
-      </w:r>
-      <w:proofErr w:type="spellEnd"/>
+        <w:t>fireball_check</w:t>
+      </w:r>
+      <w:r>
+        <w:t>,</w:t>
+      </w:r>
+      <w:r>
+        <w:t xml:space="preserve"> která</w:t>
+      </w:r>
+      <w:r>
+        <w:t xml:space="preserve"> se opět nachází ve funkci </w:t>
+      </w:r>
       <w:r>
         <w:rPr>
           <w:i/>
         </w:rPr>
-        <w:t>_</w:t>
-      </w:r>
-      <w:proofErr w:type="spellStart"/>
-      <w:r>
-        <w:rPr>
-          <w:i/>
-        </w:rPr>
-        <w:t>left</w:t>
-      </w:r>
-      <w:proofErr w:type="spellEnd"/>
-      <w:r>
-        <w:t xml:space="preserve"> a </w:t>
-      </w:r>
-      <w:proofErr w:type="spellStart"/>
-      <w:r>
-        <w:rPr>
-          <w:i/>
-        </w:rPr>
-        <w:t>att</w:t>
-      </w:r>
-      <w:proofErr w:type="spellEnd"/>
-      <w:r>
-        <w:rPr>
-          <w:i/>
-        </w:rPr>
-        <w:t>_</w:t>
-      </w:r>
-      <w:proofErr w:type="spellStart"/>
-      <w:r>
-        <w:rPr>
-          <w:i/>
-        </w:rPr>
-        <w:t>check</w:t>
-      </w:r>
-      <w:proofErr w:type="spellEnd"/>
-      <w:r>
-        <w:t xml:space="preserve"> budeme u </w:t>
-      </w:r>
-      <w:proofErr w:type="spellStart"/>
-      <w:r>
-        <w:t>Mrakoplaše</w:t>
-      </w:r>
-      <w:proofErr w:type="spellEnd"/>
-      <w:r>
-        <w:t xml:space="preserve"> potřebovat i proměnnou </w:t>
-      </w:r>
-      <w:proofErr w:type="spellStart"/>
-      <w:r>
-        <w:rPr>
-          <w:i/>
-        </w:rPr>
-        <w:t>fireball</w:t>
-      </w:r>
-      <w:proofErr w:type="spellEnd"/>
-      <w:r>
-        <w:rPr>
-          <w:i/>
-        </w:rPr>
-        <w:t>_</w:t>
-      </w:r>
-      <w:proofErr w:type="spellStart"/>
-      <w:r>
-        <w:rPr>
-          <w:i/>
-        </w:rPr>
-        <w:t>check</w:t>
-      </w:r>
-      <w:proofErr w:type="spellEnd"/>
-      <w:r>
-        <w:t>,</w:t>
-      </w:r>
-      <w:r>
-        <w:t xml:space="preserve"> která</w:t>
-      </w:r>
-      <w:r>
-        <w:t xml:space="preserve"> se opět nachází ve funkci </w:t>
-      </w:r>
-      <w:r>
-        <w:rPr>
-          <w:i/>
-        </w:rPr>
-        <w:t>__</w:t>
-      </w:r>
-      <w:proofErr w:type="spellStart"/>
-      <w:r>
-        <w:rPr>
-          <w:i/>
-        </w:rPr>
-        <w:t>init</w:t>
-      </w:r>
-      <w:proofErr w:type="spellEnd"/>
-      <w:r>
-        <w:rPr>
-          <w:i/>
-        </w:rPr>
-        <w:t>__</w:t>
+        <w:t>__init__</w:t>
       </w:r>
       <w:r>
         <w:t xml:space="preserve">. </w:t>
@@ -5839,15 +5375,10 @@
         <w:fldChar w:fldCharType="end"/>
       </w:r>
       <w:r>
-        <w:t xml:space="preserve"> - Vykreslení útoku </w:t>
-      </w:r>
-      <w:proofErr w:type="spellStart"/>
-      <w:r>
-        <w:t>Mrakoplaše</w:t>
+        <w:t xml:space="preserve"> - Vykreslení útoku Mrakoplaše</w:t>
       </w:r>
       <w:bookmarkEnd w:id="33"/>
       <w:bookmarkEnd w:id="34"/>
-      <w:proofErr w:type="spellEnd"/>
     </w:p>
     <w:p>
       <w:r>
@@ -5861,32 +5392,16 @@
       <w:r>
         <w:t xml:space="preserve">se aktivuje proměnná </w:t>
       </w:r>
-      <w:proofErr w:type="spellStart"/>
       <w:r>
         <w:rPr>
           <w:i/>
         </w:rPr>
-        <w:t>fireball</w:t>
-      </w:r>
-      <w:proofErr w:type="spellEnd"/>
+        <w:t>fireball_check</w:t>
+      </w:r>
       <w:r>
         <w:rPr>
           <w:i/>
         </w:rPr>
-        <w:t>_</w:t>
-      </w:r>
-      <w:proofErr w:type="spellStart"/>
-      <w:r>
-        <w:rPr>
-          <w:i/>
-        </w:rPr>
-        <w:t>check</w:t>
-      </w:r>
-      <w:proofErr w:type="spellEnd"/>
-      <w:r>
-        <w:rPr>
-          <w:i/>
-        </w:rPr>
         <w:t xml:space="preserve"> </w:t>
       </w:r>
       <w:r>
@@ -5896,15 +5411,7 @@
         <w:t>tělem</w:t>
       </w:r>
       <w:r>
-        <w:t xml:space="preserve"> </w:t>
-      </w:r>
-      <w:proofErr w:type="spellStart"/>
-      <w:r>
-        <w:t>Gutse</w:t>
-      </w:r>
-      <w:proofErr w:type="spellEnd"/>
-      <w:r>
-        <w:t xml:space="preserve"> a působit poškození. </w:t>
+        <w:t xml:space="preserve"> Gutse a působit poškození. </w:t>
       </w:r>
     </w:p>
     <w:p>
@@ -5983,15 +5490,10 @@
         <w:fldChar w:fldCharType="end"/>
       </w:r>
       <w:r>
-        <w:t xml:space="preserve"> - Vykreslování projektilu </w:t>
-      </w:r>
-      <w:proofErr w:type="spellStart"/>
-      <w:r>
-        <w:t>Mrakoplaše</w:t>
+        <w:t xml:space="preserve"> - Vykreslování projektilu Mrakoplaše</w:t>
       </w:r>
       <w:bookmarkEnd w:id="35"/>
       <w:bookmarkEnd w:id="36"/>
-      <w:proofErr w:type="spellEnd"/>
     </w:p>
     <w:p>
       <w:r>
@@ -6003,53 +5505,21 @@
         <w:lastRenderedPageBreak/>
         <w:t xml:space="preserve">Při změně proměnných </w:t>
       </w:r>
-      <w:proofErr w:type="spellStart"/>
       <w:r>
         <w:rPr>
           <w:i/>
         </w:rPr>
-        <w:t>att</w:t>
-      </w:r>
-      <w:proofErr w:type="spellEnd"/>
+        <w:t>att_right</w:t>
+      </w:r>
+      <w:r>
+        <w:t xml:space="preserve"> a </w:t>
+      </w:r>
       <w:r>
         <w:rPr>
           <w:i/>
         </w:rPr>
-        <w:t>_</w:t>
-      </w:r>
-      <w:proofErr w:type="spellStart"/>
-      <w:r>
-        <w:rPr>
-          <w:i/>
-        </w:rPr>
-        <w:t>right</w:t>
-      </w:r>
-      <w:proofErr w:type="spellEnd"/>
-      <w:r>
-        <w:t xml:space="preserve"> a </w:t>
-      </w:r>
-      <w:proofErr w:type="spellStart"/>
-      <w:r>
-        <w:rPr>
-          <w:i/>
-        </w:rPr>
-        <w:t>att</w:t>
-      </w:r>
-      <w:proofErr w:type="spellEnd"/>
-      <w:r>
-        <w:rPr>
-          <w:i/>
-        </w:rPr>
-        <w:t>_</w:t>
-      </w:r>
-      <w:proofErr w:type="spellStart"/>
-      <w:r>
-        <w:rPr>
-          <w:i/>
-        </w:rPr>
-        <w:t>left</w:t>
-      </w:r>
-      <w:proofErr w:type="spellEnd"/>
+        <w:t>att_left</w:t>
+      </w:r>
       <w:r>
         <w:t xml:space="preserve"> se ovšem musí ošetřit, aby hráč nemohl měnit směr projektilu po jeho vystřelení.</w:t>
       </w:r>
@@ -6269,83 +5739,35 @@
         <w:rPr>
           <w:i/>
         </w:rPr>
-        <w:t>__</w:t>
-      </w:r>
-      <w:proofErr w:type="spellStart"/>
+        <w:t>__init__</w:t>
+      </w:r>
+      <w:r>
+        <w:t xml:space="preserve"> nalezneme proměnné </w:t>
+      </w:r>
       <w:r>
         <w:rPr>
           <w:i/>
         </w:rPr>
-        <w:t>init</w:t>
-      </w:r>
-      <w:proofErr w:type="spellEnd"/>
+        <w:t>face_right</w:t>
+      </w:r>
+      <w:r>
+        <w:t xml:space="preserve">, </w:t>
+      </w:r>
       <w:r>
         <w:rPr>
           <w:i/>
         </w:rPr>
-        <w:t>__</w:t>
-      </w:r>
-      <w:r>
-        <w:t xml:space="preserve"> nalezneme proměnné </w:t>
-      </w:r>
-      <w:proofErr w:type="spellStart"/>
+        <w:t>face_left</w:t>
+      </w:r>
+      <w:r>
+        <w:t xml:space="preserve"> a </w:t>
+      </w:r>
       <w:r>
         <w:rPr>
           <w:i/>
         </w:rPr>
-        <w:t>face</w:t>
-      </w:r>
-      <w:proofErr w:type="spellEnd"/>
-      <w:r>
-        <w:rPr>
-          <w:i/>
-        </w:rPr>
-        <w:t>_</w:t>
-      </w:r>
-      <w:proofErr w:type="spellStart"/>
-      <w:r>
-        <w:rPr>
-          <w:i/>
-        </w:rPr>
-        <w:t>right</w:t>
-      </w:r>
-      <w:proofErr w:type="spellEnd"/>
-      <w:r>
-        <w:t xml:space="preserve">, </w:t>
-      </w:r>
-      <w:proofErr w:type="spellStart"/>
-      <w:r>
-        <w:rPr>
-          <w:i/>
-        </w:rPr>
-        <w:t>face</w:t>
-      </w:r>
-      <w:proofErr w:type="spellEnd"/>
-      <w:r>
-        <w:rPr>
-          <w:i/>
-        </w:rPr>
-        <w:t>_</w:t>
-      </w:r>
-      <w:proofErr w:type="spellStart"/>
-      <w:r>
-        <w:rPr>
-          <w:i/>
-        </w:rPr>
-        <w:t>left</w:t>
-      </w:r>
-      <w:proofErr w:type="spellEnd"/>
-      <w:r>
-        <w:t xml:space="preserve"> a </w:t>
-      </w:r>
-      <w:proofErr w:type="spellStart"/>
-      <w:r>
-        <w:rPr>
-          <w:i/>
-        </w:rPr>
         <w:t>idle</w:t>
       </w:r>
-      <w:proofErr w:type="spellEnd"/>
       <w:r>
         <w:t xml:space="preserve">, které nám pomohou sledovat, které animace </w:t>
       </w:r>
@@ -6464,14 +5886,12 @@
       <w:r>
         <w:t xml:space="preserve">Další proměnnou, kterou budeme potřebovat je </w:t>
       </w:r>
-      <w:proofErr w:type="spellStart"/>
       <w:r>
         <w:rPr>
           <w:i/>
         </w:rPr>
         <w:t>stepIndex</w:t>
       </w:r>
-      <w:proofErr w:type="spellEnd"/>
       <w:r>
         <w:t>. Ten nám pomůže zjistit, který snímek animace se m</w:t>
       </w:r>
@@ -6486,14 +5906,12 @@
       <w:r>
         <w:t xml:space="preserve">Ve funkci </w:t>
       </w:r>
-      <w:proofErr w:type="spellStart"/>
       <w:r>
         <w:rPr>
           <w:i/>
         </w:rPr>
         <w:t>draw</w:t>
       </w:r>
-      <w:proofErr w:type="spellEnd"/>
       <w:r>
         <w:t xml:space="preserve"> pak uplatníme všechny námi připravené proměnné.</w:t>
       </w:r>
@@ -6574,15 +5992,10 @@
         <w:fldChar w:fldCharType="end"/>
       </w:r>
       <w:r>
-        <w:t xml:space="preserve"> - Funkce </w:t>
-      </w:r>
-      <w:proofErr w:type="spellStart"/>
-      <w:r>
-        <w:t>draw</w:t>
+        <w:t xml:space="preserve"> - Funkce draw</w:t>
       </w:r>
       <w:bookmarkEnd w:id="44"/>
       <w:bookmarkEnd w:id="45"/>
-      <w:proofErr w:type="spellEnd"/>
     </w:p>
     <w:p>
       <w:r>
@@ -6593,14 +6006,12 @@
       <w:r>
         <w:t xml:space="preserve">Vykreslování opět probíhá ve smyčce, takže nejprve zkontrolujeme, zda se </w:t>
       </w:r>
-      <w:proofErr w:type="spellStart"/>
       <w:r>
         <w:rPr>
           <w:i/>
         </w:rPr>
         <w:t>stepIndex</w:t>
       </w:r>
-      <w:proofErr w:type="spellEnd"/>
       <w:r>
         <w:t xml:space="preserve"> nedostal k</w:t>
       </w:r>
@@ -6628,14 +6039,12 @@
       <w:r>
         <w:t xml:space="preserve">va či doprava a vykreslíme jeden snímek animace. Nakonec přičteme ke </w:t>
       </w:r>
-      <w:proofErr w:type="spellStart"/>
       <w:r>
         <w:rPr>
           <w:i/>
         </w:rPr>
         <w:t>stepIndexu</w:t>
       </w:r>
-      <w:proofErr w:type="spellEnd"/>
       <w:r>
         <w:t xml:space="preserve"> jedničku, aby při příští iteraci poukazoval na následující obrázek v</w:t>
       </w:r>
@@ -6657,15 +6066,7 @@
         <w:t>Může se ovšem stát, že animace budou vypadat příliš rychlé. To je zapříčiněno malým počtem snímků v animaci,</w:t>
       </w:r>
       <w:r>
-        <w:t xml:space="preserve"> rychlým zobrazováním snímků na </w:t>
-      </w:r>
-      <w:proofErr w:type="gramStart"/>
-      <w:r>
-        <w:t>obrazovku a nebo kombinací</w:t>
-      </w:r>
-      <w:proofErr w:type="gramEnd"/>
-      <w:r>
-        <w:t xml:space="preserve"> těchto dvou věcí.</w:t>
+        <w:t xml:space="preserve"> rychlým zobrazováním snímků na obrazovku a nebo kombinací těchto dvou věcí.</w:t>
       </w:r>
       <w:r>
         <w:t xml:space="preserve"> V mém případě zobrazuji na obrazovku 60 snímků za sekundu a moje animace má </w:t>
@@ -6703,14 +6104,12 @@
       <w:r>
         <w:t xml:space="preserve">číslem, tím číslem následně budeme dělit </w:t>
       </w:r>
-      <w:proofErr w:type="spellStart"/>
       <w:r>
         <w:rPr>
           <w:i/>
         </w:rPr>
         <w:t>stepIndex</w:t>
       </w:r>
-      <w:proofErr w:type="spellEnd"/>
       <w:r>
         <w:t>, který poukazuje na snímek při vykreslování</w:t>
       </w:r>
@@ -6726,14 +6125,12 @@
       <w:r>
         <w:t xml:space="preserve"> stanovíme jako maximální hodnotu </w:t>
       </w:r>
-      <w:proofErr w:type="spellStart"/>
       <w:r>
         <w:rPr>
           <w:i/>
         </w:rPr>
         <w:t>stepIndexu</w:t>
       </w:r>
-      <w:proofErr w:type="spellEnd"/>
       <w:r>
         <w:t xml:space="preserve"> při které se nuluje</w:t>
       </w:r>
@@ -6832,15 +6229,10 @@
         <w:fldChar w:fldCharType="end"/>
       </w:r>
       <w:r>
-        <w:t xml:space="preserve"> - Funkce </w:t>
-      </w:r>
-      <w:proofErr w:type="spellStart"/>
-      <w:r>
-        <w:t>jump</w:t>
+        <w:t xml:space="preserve"> - Funkce jump</w:t>
       </w:r>
       <w:bookmarkEnd w:id="47"/>
       <w:bookmarkEnd w:id="48"/>
-      <w:proofErr w:type="spellEnd"/>
     </w:p>
     <w:p>
       <w:r>
@@ -6851,14 +6243,12 @@
       <w:r>
         <w:t xml:space="preserve">Pomocí proměnné </w:t>
       </w:r>
-      <w:proofErr w:type="spellStart"/>
       <w:r>
         <w:rPr>
           <w:i/>
         </w:rPr>
         <w:t>userInput</w:t>
       </w:r>
-      <w:proofErr w:type="spellEnd"/>
       <w:r>
         <w:t xml:space="preserve"> je opět načítán klávesový vstup. </w:t>
       </w:r>
@@ -6899,160 +6289,118 @@
         <w:t>rá zaznamenává pozici na ose Y.</w:t>
       </w:r>
       <w:r>
-        <w:t xml:space="preserve"> Velikost proměnné, která je odčítána od </w:t>
-      </w:r>
-      <w:proofErr w:type="gramStart"/>
-      <w:r>
-        <w:t>proměnné</w:t>
-      </w:r>
-      <w:proofErr w:type="gramEnd"/>
+        <w:t xml:space="preserve"> Velikost proměnné, která je odčítána od proměnné </w:t>
+      </w:r>
+      <w:r>
+        <w:rPr>
+          <w:i/>
+        </w:rPr>
+        <w:t>y</w:t>
+      </w:r>
+      <w:r>
+        <w:t>,</w:t>
+      </w:r>
+      <w:r>
+        <w:t xml:space="preserve"> se zmenšuje každou iteraci až do doby, kdy se čísla převrátí na záporné</w:t>
+      </w:r>
+      <w:r>
+        <w:t>,</w:t>
+      </w:r>
+      <w:r>
+        <w:t xml:space="preserve"> a začne se tedy přičítat. Díky tomu docílíme efektu gravitace, kde čím výše je </w:t>
+      </w:r>
+      <w:r>
+        <w:t>postava</w:t>
+      </w:r>
+      <w:r>
+        <w:t xml:space="preserve"> ve vzduchu, tím pomaleji stoupá, až se zastaví</w:t>
+      </w:r>
+      <w:r>
+        <w:t xml:space="preserve"> úplně</w:t>
+      </w:r>
+      <w:r>
+        <w:t>,</w:t>
+      </w:r>
+      <w:r>
+        <w:t xml:space="preserve"> a začne klesat. </w:t>
+      </w:r>
+      <w:r>
+        <w:t xml:space="preserve">Při docílení opačné hodnoty </w:t>
+      </w:r>
+      <w:r>
+        <w:rPr>
+          <w:i/>
+        </w:rPr>
+        <w:t>vel.y</w:t>
+      </w:r>
+      <w:r>
+        <w:t xml:space="preserve"> se </w:t>
+      </w:r>
+      <w:r>
+        <w:t>postava</w:t>
+      </w:r>
+      <w:r>
+        <w:t xml:space="preserve"> za</w:t>
+      </w:r>
+      <w:r>
+        <w:t>staví a proměnná se vyresetuje.</w:t>
+      </w:r>
       <w:r>
         <w:t xml:space="preserve"> </w:t>
       </w:r>
       <w:r>
-        <w:rPr>
-          <w:i/>
-        </w:rPr>
-        <w:t>y</w:t>
-      </w:r>
-      <w:r>
-        <w:t>,</w:t>
-      </w:r>
-      <w:r>
-        <w:t xml:space="preserve"> se zmenšuje každou iteraci až do doby, kdy se čísla převrátí na záporné</w:t>
-      </w:r>
-      <w:r>
-        <w:t>,</w:t>
-      </w:r>
-      <w:r>
-        <w:t xml:space="preserve"> a začne se tedy přičítat. Díky tomu docílíme efektu gravitace, kde čím výše je </w:t>
+        <w:t xml:space="preserve">Tím docílíme toho, že </w:t>
       </w:r>
       <w:r>
         <w:t>postava</w:t>
       </w:r>
       <w:r>
-        <w:t xml:space="preserve"> ve vzduchu, tím pomaleji stoupá, až se zastaví</w:t>
-      </w:r>
-      <w:r>
-        <w:t xml:space="preserve"> úplně</w:t>
-      </w:r>
-      <w:r>
-        <w:t>,</w:t>
-      </w:r>
-      <w:r>
-        <w:t xml:space="preserve"> a začne klesat. </w:t>
-      </w:r>
-      <w:r>
-        <w:t xml:space="preserve">Při docílení opačné hodnoty </w:t>
-      </w:r>
-      <w:proofErr w:type="gramStart"/>
-      <w:r>
-        <w:rPr>
-          <w:i/>
-        </w:rPr>
-        <w:t>vel.y</w:t>
-      </w:r>
-      <w:r>
-        <w:t xml:space="preserve"> se</w:t>
-      </w:r>
-      <w:proofErr w:type="gramEnd"/>
+        <w:t xml:space="preserve"> skončí na stejné pozici Y, jako když začal skok.</w:t>
+      </w:r>
+    </w:p>
+    <w:p>
+      <w:pPr>
+        <w:pStyle w:val="Nadpis3"/>
+      </w:pPr>
+      <w:bookmarkStart w:id="49" w:name="_Toc97572091"/>
+      <w:r>
+        <w:t>Kolize</w:t>
+      </w:r>
+      <w:bookmarkEnd w:id="49"/>
+    </w:p>
+    <w:p>
+      <w:r>
+        <w:t>Před</w:t>
+      </w:r>
+      <w:r>
+        <w:t xml:space="preserve"> vytváření</w:t>
+      </w:r>
+      <w:r>
+        <w:t>m</w:t>
+      </w:r>
+      <w:r>
+        <w:t xml:space="preserve"> kolizí mezi</w:t>
+      </w:r>
       <w:r>
         <w:t xml:space="preserve"> </w:t>
       </w:r>
       <w:r>
-        <w:t>postava</w:t>
-      </w:r>
-      <w:r>
-        <w:t xml:space="preserve"> za</w:t>
-      </w:r>
-      <w:r>
-        <w:t xml:space="preserve">staví a proměnná se </w:t>
-      </w:r>
-      <w:proofErr w:type="spellStart"/>
-      <w:r>
-        <w:t>vyresetuje</w:t>
-      </w:r>
-      <w:proofErr w:type="spellEnd"/>
-      <w:r>
-        <w:t>.</w:t>
+        <w:t>postavami</w:t>
       </w:r>
       <w:r>
         <w:t xml:space="preserve"> </w:t>
       </w:r>
       <w:r>
-        <w:t xml:space="preserve">Tím docílíme toho, že </w:t>
-      </w:r>
-      <w:r>
-        <w:t>postava</w:t>
-      </w:r>
-      <w:r>
-        <w:t xml:space="preserve"> skončí na stejné pozici Y, jako když začal skok.</w:t>
-      </w:r>
-    </w:p>
-    <w:p>
-      <w:pPr>
-        <w:pStyle w:val="Nadpis3"/>
-      </w:pPr>
-      <w:bookmarkStart w:id="49" w:name="_Toc97572091"/>
-      <w:r>
-        <w:t>Kolize</w:t>
-      </w:r>
-      <w:bookmarkEnd w:id="49"/>
-    </w:p>
-    <w:p>
-      <w:r>
-        <w:t>Před</w:t>
-      </w:r>
-      <w:r>
-        <w:t xml:space="preserve"> vytváření</w:t>
-      </w:r>
-      <w:r>
-        <w:t>m</w:t>
-      </w:r>
-      <w:r>
-        <w:t xml:space="preserve"> kolizí mezi</w:t>
-      </w:r>
-      <w:r>
-        <w:t xml:space="preserve"> </w:t>
-      </w:r>
-      <w:r>
-        <w:t>postavami</w:t>
-      </w:r>
-      <w:r>
-        <w:t xml:space="preserve"> </w:t>
-      </w:r>
-      <w:r>
         <w:t xml:space="preserve">je nutné vytvořit </w:t>
       </w:r>
-      <w:proofErr w:type="spellStart"/>
-      <w:r>
-        <w:t>rectangle</w:t>
-      </w:r>
-      <w:proofErr w:type="spellEnd"/>
-      <w:r>
-        <w:t xml:space="preserve"> objekty zbraní, ohnivých koulí a </w:t>
+      <w:r>
+        <w:t xml:space="preserve">rectangle objekty zbraní, ohnivých koulí a </w:t>
       </w:r>
       <w:r>
         <w:t>těl postav</w:t>
       </w:r>
       <w:r>
-        <w:t xml:space="preserve">. </w:t>
-      </w:r>
-      <w:proofErr w:type="spellStart"/>
-      <w:r>
-        <w:t>Rectangle</w:t>
-      </w:r>
-      <w:proofErr w:type="spellEnd"/>
-      <w:r>
-        <w:t xml:space="preserve"> objekty slouží v </w:t>
-      </w:r>
-      <w:proofErr w:type="spellStart"/>
-      <w:r>
-        <w:t>Pygamu</w:t>
-      </w:r>
-      <w:proofErr w:type="spellEnd"/>
-      <w:r>
-        <w:t xml:space="preserve"> k ukládání a manipulaci s obdélníkovými oblastmi na obrazovce.</w:t>
+        <w:t>. Rectangle objekty slouží v Pygamu k ukládání a manipulaci s obdélníkovými oblastmi na obrazovce.</w:t>
       </w:r>
     </w:p>
     <w:p>
@@ -7132,29 +6480,16 @@
         <w:fldChar w:fldCharType="end"/>
       </w:r>
       <w:r>
-        <w:t xml:space="preserve"> - </w:t>
-      </w:r>
-      <w:proofErr w:type="spellStart"/>
-      <w:r>
-        <w:t>Rectangle</w:t>
-      </w:r>
-      <w:proofErr w:type="spellEnd"/>
-      <w:r>
-        <w:t xml:space="preserve"> objekt </w:t>
+        <w:t xml:space="preserve"> - Rectangle objekt </w:t>
       </w:r>
       <w:r>
         <w:t>postavy</w:t>
       </w:r>
       <w:r>
-        <w:t xml:space="preserve"> </w:t>
-      </w:r>
-      <w:proofErr w:type="spellStart"/>
-      <w:r>
-        <w:t>Guts</w:t>
+        <w:t xml:space="preserve"> Guts</w:t>
       </w:r>
       <w:bookmarkEnd w:id="50"/>
       <w:bookmarkEnd w:id="51"/>
-      <w:proofErr w:type="spellEnd"/>
     </w:p>
     <w:p>
       <w:r>
@@ -7163,16 +6498,11 @@
     </w:p>
     <w:p>
       <w:r>
-        <w:t xml:space="preserve">Zde je vidět aktualizování pozice </w:t>
-      </w:r>
-      <w:proofErr w:type="spellStart"/>
-      <w:r>
-        <w:t>rectan</w:t>
+        <w:t>Zde je vidět aktualizování pozice rectan</w:t>
       </w:r>
       <w:r>
         <w:t>glu</w:t>
       </w:r>
-      <w:proofErr w:type="spellEnd"/>
       <w:r>
         <w:t xml:space="preserve"> </w:t>
       </w:r>
@@ -7180,43 +6510,22 @@
         <w:t>těla</w:t>
       </w:r>
       <w:r>
-        <w:t xml:space="preserve"> </w:t>
-      </w:r>
-      <w:proofErr w:type="spellStart"/>
-      <w:r>
-        <w:t>Guts</w:t>
+        <w:t xml:space="preserve"> Guts</w:t>
       </w:r>
       <w:r>
         <w:t>e</w:t>
       </w:r>
-      <w:proofErr w:type="spellEnd"/>
       <w:r>
         <w:t xml:space="preserve"> při jeho pohybu doprava.</w:t>
       </w:r>
       <w:r>
-        <w:t xml:space="preserve"> Jako obrázek je možné uvést jakýkoliv snímek jakékoliv animace, jelikož všechny mají velikost 64 </w:t>
-      </w:r>
-      <w:proofErr w:type="spellStart"/>
-      <w:r>
-        <w:t>pixelů</w:t>
-      </w:r>
-      <w:proofErr w:type="spellEnd"/>
-      <w:r>
-        <w:t>. S</w:t>
+        <w:t xml:space="preserve"> Jako obrázek je možné uvést jakýkoliv snímek jakékoliv animace, jelikož všechny mají velikost 64 pixelů. S</w:t>
       </w:r>
       <w:r>
         <w:t>ouřadnice se ovšem musí uvést</w:t>
       </w:r>
       <w:r>
-        <w:t xml:space="preserve"> aktuální, aby se </w:t>
-      </w:r>
-      <w:proofErr w:type="spellStart"/>
-      <w:r>
-        <w:t>rectangle</w:t>
-      </w:r>
-      <w:proofErr w:type="spellEnd"/>
-      <w:r>
-        <w:t xml:space="preserve"> pohyboval zároveň s</w:t>
+        <w:t xml:space="preserve"> aktuální, aby se rectangle pohyboval zároveň s</w:t>
       </w:r>
       <w:r>
         <w:t> </w:t>
@@ -7236,26 +6545,13 @@
         <w:t>Při útoku</w:t>
       </w:r>
       <w:r>
-        <w:t xml:space="preserve"> </w:t>
-      </w:r>
-      <w:proofErr w:type="spellStart"/>
-      <w:r>
-        <w:t>Guts</w:t>
+        <w:t xml:space="preserve"> Guts</w:t>
       </w:r>
       <w:r>
         <w:t>e</w:t>
       </w:r>
-      <w:proofErr w:type="spellEnd"/>
-      <w:r>
-        <w:t xml:space="preserve"> se jako </w:t>
-      </w:r>
-      <w:proofErr w:type="spellStart"/>
-      <w:r>
-        <w:t>rectangle</w:t>
-      </w:r>
-      <w:proofErr w:type="spellEnd"/>
-      <w:r>
-        <w:t xml:space="preserve"> nastaví prostor celé animace jeho meče.</w:t>
+      <w:r>
+        <w:t xml:space="preserve"> se jako rectangle nastaví prostor celé animace jeho meče.</w:t>
       </w:r>
     </w:p>
     <w:p>
@@ -7334,23 +6630,7 @@
         <w:fldChar w:fldCharType="end"/>
       </w:r>
       <w:r>
-        <w:t xml:space="preserve"> - </w:t>
-      </w:r>
-      <w:proofErr w:type="spellStart"/>
-      <w:r>
-        <w:t>Rectangle</w:t>
-      </w:r>
-      <w:proofErr w:type="spellEnd"/>
-      <w:r>
-        <w:t xml:space="preserve"> objekt </w:t>
-      </w:r>
-      <w:proofErr w:type="spellStart"/>
-      <w:r>
-        <w:t>Gutsova</w:t>
-      </w:r>
-      <w:proofErr w:type="spellEnd"/>
-      <w:r>
-        <w:t xml:space="preserve"> meče</w:t>
+        <w:t xml:space="preserve"> - Rectangle objekt Gutsova meče</w:t>
       </w:r>
       <w:bookmarkEnd w:id="52"/>
       <w:bookmarkEnd w:id="53"/>
@@ -7477,15 +6757,10 @@
         <w:fldChar w:fldCharType="end"/>
       </w:r>
       <w:r>
-        <w:t xml:space="preserve"> - Funkce </w:t>
-      </w:r>
-      <w:proofErr w:type="spellStart"/>
-      <w:r>
-        <w:t>collision</w:t>
+        <w:t xml:space="preserve"> - Funkce collision</w:t>
       </w:r>
       <w:bookmarkEnd w:id="54"/>
       <w:bookmarkEnd w:id="55"/>
-      <w:proofErr w:type="spellEnd"/>
     </w:p>
     <w:p>
       <w:r>
@@ -7494,101 +6769,35 @@
     </w:p>
     <w:p>
       <w:r>
-        <w:t xml:space="preserve">Nyní tyto dva </w:t>
-      </w:r>
-      <w:proofErr w:type="spellStart"/>
-      <w:r>
-        <w:t>rectangly</w:t>
-      </w:r>
-      <w:proofErr w:type="spellEnd"/>
-      <w:r>
-        <w:t xml:space="preserve"> mohou kolidovat. Do funkce jako </w:t>
-      </w:r>
-      <w:proofErr w:type="spellStart"/>
+        <w:t xml:space="preserve">Nyní tyto dva rectangly mohou kolidovat. Do funkce jako </w:t>
+      </w:r>
       <w:r>
         <w:rPr>
           <w:i/>
         </w:rPr>
+        <w:t>enemy_rect</w:t>
+      </w:r>
+      <w:r>
+        <w:t xml:space="preserve"> předáme rectangle nepřítele (tedy Mrakoplaše). </w:t>
+      </w:r>
+      <w:r>
+        <w:t xml:space="preserve">A jako </w:t>
+      </w:r>
+      <w:r>
+        <w:rPr>
+          <w:i/>
+        </w:rPr>
         <w:t>enemy</w:t>
       </w:r>
-      <w:proofErr w:type="spellEnd"/>
+      <w:r>
+        <w:t xml:space="preserve"> předáme funkci objekt Mrakoplaše, aby se mohla vyvolat funkce </w:t>
+      </w:r>
       <w:r>
         <w:rPr>
           <w:i/>
         </w:rPr>
-        <w:t>_</w:t>
-      </w:r>
-      <w:proofErr w:type="spellStart"/>
-      <w:r>
-        <w:rPr>
-          <w:i/>
-        </w:rPr>
-        <w:t>rect</w:t>
-      </w:r>
-      <w:proofErr w:type="spellEnd"/>
-      <w:r>
-        <w:t xml:space="preserve"> předáme </w:t>
-      </w:r>
-      <w:proofErr w:type="spellStart"/>
-      <w:r>
-        <w:t>rectangle</w:t>
-      </w:r>
-      <w:proofErr w:type="spellEnd"/>
-      <w:r>
-        <w:t xml:space="preserve"> nepřítele (tedy </w:t>
-      </w:r>
-      <w:proofErr w:type="spellStart"/>
-      <w:r>
-        <w:t>Mrakoplaše</w:t>
-      </w:r>
-      <w:proofErr w:type="spellEnd"/>
-      <w:r>
-        <w:t xml:space="preserve">). </w:t>
-      </w:r>
-      <w:r>
-        <w:t xml:space="preserve">A jako </w:t>
-      </w:r>
-      <w:proofErr w:type="spellStart"/>
-      <w:r>
-        <w:rPr>
-          <w:i/>
-        </w:rPr>
-        <w:t>enemy</w:t>
-      </w:r>
-      <w:proofErr w:type="spellEnd"/>
-      <w:r>
-        <w:t xml:space="preserve"> předáme funkci objekt </w:t>
-      </w:r>
-      <w:proofErr w:type="spellStart"/>
-      <w:r>
-        <w:t>Mrakoplaše</w:t>
-      </w:r>
-      <w:proofErr w:type="spellEnd"/>
-      <w:r>
-        <w:t xml:space="preserve">, aby se mohla vyvolat funkce </w:t>
-      </w:r>
-      <w:proofErr w:type="spellStart"/>
-      <w:r>
-        <w:rPr>
-          <w:i/>
-        </w:rPr>
-        <w:t>get</w:t>
-      </w:r>
-      <w:proofErr w:type="spellEnd"/>
-      <w:r>
-        <w:rPr>
-          <w:i/>
-        </w:rPr>
-        <w:t>_</w:t>
-      </w:r>
-      <w:proofErr w:type="spellStart"/>
-      <w:r>
-        <w:rPr>
-          <w:i/>
-        </w:rPr>
-        <w:t>dmg</w:t>
-      </w:r>
-      <w:proofErr w:type="spellEnd"/>
+        <w:t>get_dmg</w:t>
+      </w:r>
       <w:r>
         <w:t>.</w:t>
       </w:r>
@@ -7596,31 +6805,7 @@
     <w:p>
       <w:r>
         <w:lastRenderedPageBreak/>
-        <w:t xml:space="preserve">Při kolizi </w:t>
-      </w:r>
-      <w:proofErr w:type="spellStart"/>
-      <w:r>
-        <w:t>Gutse</w:t>
-      </w:r>
-      <w:proofErr w:type="spellEnd"/>
-      <w:r>
-        <w:t xml:space="preserve"> a ohnivé koule od </w:t>
-      </w:r>
-      <w:proofErr w:type="spellStart"/>
-      <w:r>
-        <w:t>Mrakoplaše</w:t>
-      </w:r>
-      <w:proofErr w:type="spellEnd"/>
-      <w:r>
-        <w:t xml:space="preserve"> je postup stejný s tím rozdílem, že se </w:t>
-      </w:r>
-      <w:proofErr w:type="spellStart"/>
-      <w:r>
-        <w:t>rectangle</w:t>
-      </w:r>
-      <w:proofErr w:type="spellEnd"/>
-      <w:r>
-        <w:t xml:space="preserve"> koule vytvoří až po jejím seslání a ne už při samotné animaci.</w:t>
+        <w:t>Při kolizi Gutse a ohnivé koule od Mrakoplaše je postup stejný s tím rozdílem, že se rectangle koule vytvoří až po jejím seslání a ne už při samotné animaci.</w:t>
       </w:r>
     </w:p>
     <w:p>
@@ -7628,13 +6813,8 @@
         <w:pStyle w:val="Nadpis3"/>
       </w:pPr>
       <w:bookmarkStart w:id="56" w:name="_Toc97572092"/>
-      <w:proofErr w:type="spellStart"/>
-      <w:r>
-        <w:t>Health</w:t>
-      </w:r>
-      <w:proofErr w:type="spellEnd"/>
-      <w:r>
-        <w:t xml:space="preserve"> bar</w:t>
+      <w:r>
+        <w:t>Health bar</w:t>
       </w:r>
       <w:bookmarkEnd w:id="56"/>
     </w:p>
@@ -7748,31 +6928,10 @@
         <w:fldChar w:fldCharType="end"/>
       </w:r>
       <w:r>
-        <w:t xml:space="preserve"> - Funkce </w:t>
-      </w:r>
-      <w:proofErr w:type="spellStart"/>
-      <w:r>
-        <w:t>hp</w:t>
-      </w:r>
-      <w:proofErr w:type="spellEnd"/>
-      <w:r>
-        <w:t xml:space="preserve">_bar a </w:t>
-      </w:r>
-      <w:proofErr w:type="spellStart"/>
-      <w:r>
-        <w:t>get</w:t>
-      </w:r>
-      <w:proofErr w:type="spellEnd"/>
-      <w:r>
-        <w:t>_</w:t>
-      </w:r>
-      <w:proofErr w:type="spellStart"/>
-      <w:r>
-        <w:t>dmg</w:t>
+        <w:t xml:space="preserve"> - Funkce hp_bar a get_dmg</w:t>
       </w:r>
       <w:bookmarkEnd w:id="57"/>
       <w:bookmarkEnd w:id="58"/>
-      <w:proofErr w:type="spellEnd"/>
     </w:p>
     <w:p>
       <w:r>
@@ -7839,38 +6998,14 @@
       <w:r>
         <w:t xml:space="preserve">Funkci </w:t>
       </w:r>
-      <w:proofErr w:type="spellStart"/>
       <w:r>
         <w:rPr>
           <w:i/>
         </w:rPr>
-        <w:t>get</w:t>
-      </w:r>
-      <w:proofErr w:type="spellEnd"/>
-      <w:r>
-        <w:rPr>
-          <w:i/>
-        </w:rPr>
-        <w:t>_</w:t>
-      </w:r>
-      <w:proofErr w:type="spellStart"/>
-      <w:r>
-        <w:rPr>
-          <w:i/>
-        </w:rPr>
-        <w:t>dmg</w:t>
-      </w:r>
-      <w:proofErr w:type="spellEnd"/>
-      <w:r>
-        <w:t xml:space="preserve"> </w:t>
-      </w:r>
-      <w:proofErr w:type="gramStart"/>
-      <w:r>
-        <w:t>voláme pokud</w:t>
-      </w:r>
-      <w:proofErr w:type="gramEnd"/>
-      <w:r>
-        <w:t xml:space="preserve"> nastane kolize, ab</w:t>
+        <w:t>get_dmg</w:t>
+      </w:r>
+      <w:r>
+        <w:t xml:space="preserve"> voláme pokud nastane kolize, ab</w:t>
       </w:r>
       <w:r>
         <w:t xml:space="preserve">y odečetla určitý počet životů. Tyto dvě funkce nám </w:t>
@@ -7986,14 +7121,12 @@
       <w:r>
         <w:t xml:space="preserve"> třídy </w:t>
       </w:r>
-      <w:proofErr w:type="spellStart"/>
       <w:r>
         <w:rPr>
           <w:i/>
         </w:rPr>
         <w:t>MainMenu</w:t>
       </w:r>
-      <w:proofErr w:type="spellEnd"/>
       <w:r>
         <w:t xml:space="preserve">. Toho </w:t>
       </w:r>
@@ -8003,7 +7136,6 @@
       <w:r>
         <w:t xml:space="preserve"> docílit pomocí vytvoření objektu </w:t>
       </w:r>
-      <w:proofErr w:type="spellStart"/>
       <w:r>
         <w:rPr>
           <w:i/>
@@ -8016,7 +7148,6 @@
         </w:rPr>
         <w:t>u</w:t>
       </w:r>
-      <w:proofErr w:type="spellEnd"/>
       <w:r>
         <w:t>,</w:t>
       </w:r>
@@ -8044,25 +7175,21 @@
       <w:r>
         <w:t xml:space="preserve"> při definování funkcí ve třídě </w:t>
       </w:r>
-      <w:proofErr w:type="spellStart"/>
       <w:r>
         <w:rPr>
           <w:i/>
         </w:rPr>
         <w:t>MainMenu</w:t>
       </w:r>
-      <w:proofErr w:type="spellEnd"/>
       <w:r>
         <w:t xml:space="preserve">. Pokud tedy přidáme </w:t>
       </w:r>
       <w:r>
         <w:t xml:space="preserve">třídě </w:t>
       </w:r>
-      <w:proofErr w:type="spellStart"/>
       <w:r>
         <w:t>MainMenu</w:t>
       </w:r>
-      <w:proofErr w:type="spellEnd"/>
       <w:r>
         <w:t xml:space="preserve"> </w:t>
       </w:r>
@@ -8090,14 +7217,12 @@
       <w:r>
         <w:t xml:space="preserve"> vložíme sebe samého neboli </w:t>
       </w:r>
-      <w:proofErr w:type="spellStart"/>
       <w:r>
         <w:rPr>
           <w:i/>
         </w:rPr>
         <w:t>self</w:t>
       </w:r>
-      <w:proofErr w:type="spellEnd"/>
       <w:r>
         <w:t>, můžeme používat všechny funkce</w:t>
       </w:r>
@@ -8190,23 +7315,10 @@
         <w:fldChar w:fldCharType="end"/>
       </w:r>
       <w:r>
-        <w:t xml:space="preserve"> - </w:t>
-      </w:r>
-      <w:proofErr w:type="spellStart"/>
-      <w:r>
-        <w:t>Paramert</w:t>
-      </w:r>
-      <w:proofErr w:type="spellEnd"/>
-      <w:r>
-        <w:t xml:space="preserve"> game u třídy </w:t>
-      </w:r>
-      <w:proofErr w:type="spellStart"/>
-      <w:r>
-        <w:t>MainMenu</w:t>
+        <w:t xml:space="preserve"> - Paramert game u třídy MainMenu</w:t>
       </w:r>
       <w:bookmarkEnd w:id="61"/>
       <w:bookmarkEnd w:id="62"/>
-      <w:proofErr w:type="spellEnd"/>
     </w:p>
     <w:p>
       <w:r>
@@ -8289,15 +7401,10 @@
         <w:fldChar w:fldCharType="end"/>
       </w:r>
       <w:r>
-        <w:t xml:space="preserve"> - Vytváření objektu </w:t>
-      </w:r>
-      <w:proofErr w:type="spellStart"/>
-      <w:r>
-        <w:t>MainMenu</w:t>
+        <w:t xml:space="preserve"> - Vytváření objektu MainMenu</w:t>
       </w:r>
       <w:bookmarkEnd w:id="63"/>
       <w:bookmarkEnd w:id="64"/>
-      <w:proofErr w:type="spellEnd"/>
     </w:p>
     <w:p>
       <w:r>
@@ -8383,15 +7490,10 @@
         <w:t xml:space="preserve"> – Příklad odkazování pomocí game argumentu</w:t>
       </w:r>
       <w:r>
-        <w:t xml:space="preserve"> ve třídě </w:t>
-      </w:r>
-      <w:proofErr w:type="spellStart"/>
-      <w:r>
-        <w:t>MainMenu</w:t>
+        <w:t xml:space="preserve"> ve třídě MainMenu</w:t>
       </w:r>
       <w:bookmarkEnd w:id="65"/>
       <w:bookmarkEnd w:id="66"/>
-      <w:proofErr w:type="spellEnd"/>
     </w:p>
     <w:p>
       <w:r>
@@ -8406,7 +7508,6 @@
       <w:r>
         <w:t xml:space="preserve">Smyčka </w:t>
       </w:r>
-      <w:proofErr w:type="spellStart"/>
       <w:r>
         <w:rPr>
           <w:i/>
@@ -8414,7 +7515,6 @@
         <w:t>MainMenu</w:t>
       </w:r>
       <w:bookmarkEnd w:id="67"/>
-      <w:proofErr w:type="spellEnd"/>
     </w:p>
     <w:p>
       <w:r>
@@ -8525,15 +7625,7 @@
         <w:fldChar w:fldCharType="end"/>
       </w:r>
       <w:r>
-        <w:t xml:space="preserve"> - Funkce </w:t>
-      </w:r>
-      <w:proofErr w:type="spellStart"/>
-      <w:r>
-        <w:t>MainMenu</w:t>
-      </w:r>
-      <w:proofErr w:type="spellEnd"/>
-      <w:r>
-        <w:t xml:space="preserve"> smyčky</w:t>
+        <w:t xml:space="preserve"> - Funkce MainMenu smyčky</w:t>
       </w:r>
       <w:bookmarkEnd w:id="68"/>
       <w:bookmarkEnd w:id="69"/>
@@ -8590,15 +7682,7 @@
         </w:numPr>
       </w:pPr>
       <w:r>
-        <w:t>Nakreslí text „</w:t>
-      </w:r>
-      <w:proofErr w:type="spellStart"/>
-      <w:r>
-        <w:t>main</w:t>
-      </w:r>
-      <w:proofErr w:type="spellEnd"/>
-      <w:r>
-        <w:t xml:space="preserve"> menu“</w:t>
+        <w:t>Nakreslí text „main menu“</w:t>
       </w:r>
     </w:p>
     <w:p>
@@ -8610,15 +7694,7 @@
         </w:numPr>
       </w:pPr>
       <w:r>
-        <w:t xml:space="preserve">Nakreslí text „start“ a zaznamená ho jako </w:t>
-      </w:r>
-      <w:proofErr w:type="spellStart"/>
-      <w:r>
-        <w:t>rectangle</w:t>
-      </w:r>
-      <w:proofErr w:type="spellEnd"/>
-      <w:r>
-        <w:t>, se kterým se později bude moct kolidovat</w:t>
+        <w:t>Nakreslí text „start“ a zaznamená ho jako rectangle, se kterým se později bude moct kolidovat</w:t>
       </w:r>
     </w:p>
     <w:p>
@@ -8630,21 +7706,8 @@
         </w:numPr>
       </w:pPr>
       <w:r>
-        <w:t>Nakreslí text „</w:t>
-      </w:r>
-      <w:proofErr w:type="spellStart"/>
-      <w:r>
-        <w:t>quit</w:t>
-      </w:r>
-      <w:proofErr w:type="spellEnd"/>
-      <w:r>
-        <w:t xml:space="preserve">“ a taktéž ho zaznamená, jako </w:t>
-      </w:r>
-      <w:proofErr w:type="spellStart"/>
-      <w:r>
-        <w:t>rectangle</w:t>
-      </w:r>
-      <w:proofErr w:type="spellEnd"/>
+        <w:t>Nakreslí text „quit“ a taktéž ho zaznamená, jako rectangle</w:t>
+      </w:r>
     </w:p>
     <w:p>
       <w:pPr>
@@ -8657,28 +7720,12 @@
       <w:r>
         <w:t xml:space="preserve">Provede funkci </w:t>
       </w:r>
-      <w:proofErr w:type="spellStart"/>
       <w:r>
         <w:rPr>
           <w:i/>
         </w:rPr>
-        <w:t>check</w:t>
-      </w:r>
-      <w:proofErr w:type="spellEnd"/>
-      <w:r>
-        <w:rPr>
-          <w:i/>
-        </w:rPr>
-        <w:t>_</w:t>
-      </w:r>
-      <w:proofErr w:type="spellStart"/>
-      <w:r>
-        <w:rPr>
-          <w:i/>
-        </w:rPr>
-        <w:t>events</w:t>
-      </w:r>
-      <w:proofErr w:type="spellEnd"/>
+        <w:t>check_events</w:t>
+      </w:r>
     </w:p>
     <w:p>
       <w:pPr>
@@ -8716,57 +7763,17 @@
       <w:r>
         <w:t xml:space="preserve">Funkce </w:t>
       </w:r>
-      <w:proofErr w:type="spellStart"/>
       <w:r>
         <w:rPr>
           <w:i/>
         </w:rPr>
-        <w:t>check</w:t>
-      </w:r>
-      <w:proofErr w:type="spellEnd"/>
-      <w:r>
-        <w:rPr>
-          <w:i/>
-        </w:rPr>
-        <w:t>_</w:t>
-      </w:r>
-      <w:proofErr w:type="spellStart"/>
-      <w:r>
-        <w:rPr>
-          <w:i/>
-        </w:rPr>
-        <w:t>events</w:t>
-      </w:r>
-      <w:proofErr w:type="spellEnd"/>
-      <w:r>
-        <w:t xml:space="preserve"> slouží ke kontrole událostí, neboli „</w:t>
-      </w:r>
-      <w:proofErr w:type="spellStart"/>
-      <w:r>
-        <w:t>eventů</w:t>
-      </w:r>
-      <w:proofErr w:type="spellEnd"/>
-      <w:r>
-        <w:t>“, jak se jim říká v </w:t>
-      </w:r>
-      <w:proofErr w:type="spellStart"/>
-      <w:r>
-        <w:t>Pygamu</w:t>
-      </w:r>
-      <w:proofErr w:type="spellEnd"/>
-      <w:r>
-        <w:t>.</w:t>
-      </w:r>
-      <w:r>
-        <w:t xml:space="preserve"> Za tyto </w:t>
-      </w:r>
-      <w:proofErr w:type="spellStart"/>
-      <w:r>
-        <w:t>eventy</w:t>
-      </w:r>
-      <w:proofErr w:type="spellEnd"/>
-      <w:r>
-        <w:t xml:space="preserve"> se považuje jakákoliv akce provedená uživatelem, jako např. stisk klávesy nebo pohyb myší.</w:t>
+        <w:t>check_events</w:t>
+      </w:r>
+      <w:r>
+        <w:t xml:space="preserve"> slouží ke kontrole událostí, neboli „eventů“, jak se jim říká v Pygamu.</w:t>
+      </w:r>
+      <w:r>
+        <w:t xml:space="preserve"> Za tyto eventy se považuje jakákoliv akce provedená uživatelem, jako např. stisk klávesy nebo pohyb myší.</w:t>
       </w:r>
     </w:p>
     <w:p>
@@ -8845,23 +7852,10 @@
         <w:fldChar w:fldCharType="end"/>
       </w:r>
       <w:r>
-        <w:t xml:space="preserve"> - Funkce </w:t>
-      </w:r>
-      <w:proofErr w:type="spellStart"/>
-      <w:r>
-        <w:t>check</w:t>
-      </w:r>
-      <w:proofErr w:type="spellEnd"/>
-      <w:r>
-        <w:t>_</w:t>
-      </w:r>
-      <w:proofErr w:type="spellStart"/>
-      <w:r>
-        <w:t>events</w:t>
+        <w:t xml:space="preserve"> - Funkce check_events</w:t>
       </w:r>
       <w:bookmarkEnd w:id="71"/>
       <w:bookmarkEnd w:id="72"/>
-      <w:proofErr w:type="spellEnd"/>
     </w:p>
     <w:p>
       <w:r>
@@ -8885,15 +7879,7 @@
         <w:t xml:space="preserve">Následně </w:t>
       </w:r>
       <w:r>
-        <w:t xml:space="preserve">proběhne kontrola kolize s textem „start“. Pokud myš a </w:t>
-      </w:r>
-      <w:proofErr w:type="spellStart"/>
-      <w:r>
-        <w:t>rectagnle</w:t>
-      </w:r>
-      <w:proofErr w:type="spellEnd"/>
-      <w:r>
-        <w:t xml:space="preserve"> text</w:t>
+        <w:t>proběhne kontrola kolize s textem „start“. Pokud myš a rectagnle text</w:t>
       </w:r>
       <w:r>
         <w:t>u</w:t>
@@ -8902,15 +7888,7 @@
         <w:t xml:space="preserve"> kolidují, tak se text vybarví červeně. Pokud uživatel během kolize zmáčkne tlačítko na myši, spustí se herní smyčka.  </w:t>
       </w:r>
       <w:r>
-        <w:t>Kolize s textem „</w:t>
-      </w:r>
-      <w:proofErr w:type="spellStart"/>
-      <w:r>
-        <w:t>quit</w:t>
-      </w:r>
-      <w:proofErr w:type="spellEnd"/>
-      <w:r>
-        <w:t>“ fungují stejně, akorát při zmáčknutí tlačítka na myši se hra vypne.</w:t>
+        <w:t>Kolize s textem „quit“ fungují stejně, akorát při zmáčknutí tlačítka na myši se hra vypne.</w:t>
       </w:r>
       <w:r>
         <w:t xml:space="preserve"> </w:t>
@@ -8931,56 +7909,24 @@
       <w:r>
         <w:t xml:space="preserve">Poslední věc, která chybí bezproblémovému přechodu z menu do hry a zpět je </w:t>
       </w:r>
-      <w:proofErr w:type="spellStart"/>
       <w:r>
         <w:rPr>
           <w:i/>
         </w:rPr>
-        <w:t>end</w:t>
-      </w:r>
-      <w:proofErr w:type="spellEnd"/>
+        <w:t>end_loop</w:t>
+      </w:r>
+      <w:r>
+        <w:t xml:space="preserve">. </w:t>
+      </w:r>
+      <w:r>
+        <w:t xml:space="preserve">Funkce </w:t>
+      </w:r>
       <w:r>
         <w:rPr>
           <w:i/>
         </w:rPr>
-        <w:t>_</w:t>
-      </w:r>
-      <w:proofErr w:type="spellStart"/>
-      <w:r>
-        <w:rPr>
-          <w:i/>
-        </w:rPr>
-        <w:t>loop</w:t>
-      </w:r>
-      <w:proofErr w:type="spellEnd"/>
-      <w:r>
-        <w:t xml:space="preserve">. </w:t>
-      </w:r>
-      <w:r>
-        <w:t xml:space="preserve">Funkce </w:t>
-      </w:r>
-      <w:proofErr w:type="spellStart"/>
-      <w:r>
-        <w:rPr>
-          <w:i/>
-        </w:rPr>
-        <w:t>end</w:t>
-      </w:r>
-      <w:proofErr w:type="spellEnd"/>
-      <w:r>
-        <w:rPr>
-          <w:i/>
-        </w:rPr>
-        <w:t>_</w:t>
-      </w:r>
-      <w:proofErr w:type="spellStart"/>
-      <w:r>
-        <w:rPr>
-          <w:i/>
-        </w:rPr>
-        <w:t>loop</w:t>
-      </w:r>
-      <w:proofErr w:type="spellEnd"/>
+        <w:t>end_loop</w:t>
+      </w:r>
       <w:r>
         <w:t xml:space="preserve"> se nachází</w:t>
       </w:r>
@@ -9079,23 +8025,10 @@
         <w:fldChar w:fldCharType="end"/>
       </w:r>
       <w:r>
-        <w:t xml:space="preserve"> - První část funkce </w:t>
-      </w:r>
-      <w:proofErr w:type="spellStart"/>
-      <w:r>
-        <w:t>end</w:t>
-      </w:r>
-      <w:proofErr w:type="spellEnd"/>
-      <w:r>
-        <w:t>_</w:t>
-      </w:r>
-      <w:proofErr w:type="spellStart"/>
-      <w:r>
-        <w:t>loop</w:t>
+        <w:t xml:space="preserve"> - První část funkce end_loop</w:t>
       </w:r>
       <w:bookmarkEnd w:id="74"/>
       <w:bookmarkEnd w:id="75"/>
-      <w:proofErr w:type="spellEnd"/>
     </w:p>
     <w:p>
       <w:r>
@@ -9259,23 +8192,10 @@
         <w:fldChar w:fldCharType="end"/>
       </w:r>
       <w:r>
-        <w:t xml:space="preserve"> - Druhá část funkce </w:t>
-      </w:r>
-      <w:proofErr w:type="spellStart"/>
-      <w:r>
-        <w:t>end</w:t>
-      </w:r>
-      <w:proofErr w:type="spellEnd"/>
-      <w:r>
-        <w:t>_</w:t>
-      </w:r>
-      <w:proofErr w:type="spellStart"/>
-      <w:r>
-        <w:t>loop</w:t>
+        <w:t xml:space="preserve"> - Druhá část funkce end_loop</w:t>
       </w:r>
       <w:bookmarkEnd w:id="76"/>
       <w:bookmarkEnd w:id="77"/>
-      <w:proofErr w:type="spellEnd"/>
     </w:p>
     <w:p>
       <w:r>
@@ -9286,159 +8206,93 @@
       <w:r>
         <w:t xml:space="preserve">Ve druhé části funkce </w:t>
       </w:r>
-      <w:proofErr w:type="spellStart"/>
       <w:r>
         <w:rPr>
           <w:i/>
         </w:rPr>
-        <w:t>end</w:t>
-      </w:r>
-      <w:proofErr w:type="spellEnd"/>
+        <w:t>end_loop</w:t>
+      </w:r>
+      <w:r>
+        <w:t xml:space="preserve"> probíhá </w:t>
+      </w:r>
+      <w:r>
+        <w:t>kontrola</w:t>
+      </w:r>
+      <w:r>
+        <w:t xml:space="preserve"> eventů, které mohou nastat při iterování touto smyčkou. </w:t>
+      </w:r>
+      <w:r>
+        <w:t xml:space="preserve">Prvně se kontroluje, zda uživatel nezavřel okno a případně se zastaví všechny </w:t>
+      </w:r>
+      <w:r>
+        <w:t>spuštěné smyčky.</w:t>
+      </w:r>
+      <w:r>
+        <w:t xml:space="preserve"> Následně se kontroluje, jestli uživatel nestiskl klávesu </w:t>
+      </w:r>
       <w:r>
         <w:rPr>
           <w:i/>
         </w:rPr>
-        <w:t>_</w:t>
-      </w:r>
-      <w:proofErr w:type="spellStart"/>
+        <w:t>return</w:t>
+      </w:r>
+      <w:r>
+        <w:t xml:space="preserve"> neboli </w:t>
+      </w:r>
       <w:r>
         <w:rPr>
           <w:i/>
         </w:rPr>
-        <w:t>loop</w:t>
-      </w:r>
-      <w:proofErr w:type="spellEnd"/>
-      <w:r>
-        <w:t xml:space="preserve"> probíhá </w:t>
-      </w:r>
-      <w:r>
-        <w:t>kontrola</w:t>
-      </w:r>
-      <w:r>
-        <w:t xml:space="preserve"> </w:t>
-      </w:r>
-      <w:proofErr w:type="spellStart"/>
-      <w:r>
-        <w:t>eventů</w:t>
-      </w:r>
-      <w:proofErr w:type="spellEnd"/>
-      <w:r>
-        <w:t xml:space="preserve">, které mohou nastat při iterování touto smyčkou. </w:t>
-      </w:r>
-      <w:r>
-        <w:t xml:space="preserve">Prvně se kontroluje, zda uživatel nezavřel okno a případně se zastaví všechny </w:t>
-      </w:r>
-      <w:r>
-        <w:t>spuštěné smyčky.</w:t>
-      </w:r>
-      <w:r>
-        <w:t xml:space="preserve"> Následně se kontroluje, jestli uživatel nestiskl klávesu </w:t>
-      </w:r>
-      <w:proofErr w:type="spellStart"/>
+        <w:t>enter</w:t>
+      </w:r>
+      <w:r>
+        <w:t xml:space="preserve"> a poku</w:t>
+      </w:r>
+      <w:r>
+        <w:t>d ano, vytvoří se nové objekty postav</w:t>
+      </w:r>
+      <w:r>
+        <w:t xml:space="preserve">, které nahradí ty stávající, to hlavně z důvodu resetování všech proměnných, které se </w:t>
+      </w:r>
+      <w:r>
+        <w:t>postavě</w:t>
+      </w:r>
+      <w:r>
+        <w:t xml:space="preserve"> v zápase měnily, poté se vybere jedno ze dvou pozadí arén a vypnou se smyčky </w:t>
+      </w:r>
       <w:r>
         <w:rPr>
           <w:i/>
         </w:rPr>
-        <w:t>return</w:t>
-      </w:r>
-      <w:proofErr w:type="spellEnd"/>
-      <w:r>
-        <w:t xml:space="preserve"> neboli </w:t>
+        <w:t>end_loop</w:t>
+      </w:r>
+      <w:r>
+        <w:t xml:space="preserve"> a </w:t>
       </w:r>
       <w:r>
         <w:rPr>
           <w:i/>
         </w:rPr>
-        <w:t>enter</w:t>
-      </w:r>
-      <w:r>
-        <w:t xml:space="preserve"> a poku</w:t>
-      </w:r>
-      <w:r>
-        <w:t>d ano, vytvoří se nové objekty postav</w:t>
-      </w:r>
-      <w:r>
-        <w:t xml:space="preserve">, které nahradí ty stávající, to hlavně z důvodu resetování všech proměnných, které se </w:t>
-      </w:r>
-      <w:r>
-        <w:t>postavě</w:t>
-      </w:r>
-      <w:r>
-        <w:t xml:space="preserve"> v zápase měnily, poté se vybere jedno ze dvou pozadí arén a vypnou se smyčky </w:t>
-      </w:r>
-      <w:proofErr w:type="spellStart"/>
+        <w:t>G</w:t>
+      </w:r>
       <w:r>
         <w:rPr>
           <w:i/>
         </w:rPr>
-        <w:t>end</w:t>
-      </w:r>
-      <w:proofErr w:type="spellEnd"/>
+        <w:t>ame_loop</w:t>
+      </w:r>
+      <w:r>
+        <w:t xml:space="preserve">. </w:t>
+      </w:r>
+      <w:r>
+        <w:t xml:space="preserve">Tím se program vrátí do smyčky </w:t>
+      </w:r>
       <w:r>
         <w:rPr>
           <w:i/>
         </w:rPr>
-        <w:t>_</w:t>
-      </w:r>
-      <w:proofErr w:type="spellStart"/>
-      <w:r>
-        <w:rPr>
-          <w:i/>
-        </w:rPr>
-        <w:t>loop</w:t>
-      </w:r>
-      <w:proofErr w:type="spellEnd"/>
-      <w:r>
-        <w:t xml:space="preserve"> a </w:t>
-      </w:r>
-      <w:r>
-        <w:rPr>
-          <w:i/>
-        </w:rPr>
-        <w:t>G</w:t>
-      </w:r>
-      <w:r>
-        <w:rPr>
-          <w:i/>
-        </w:rPr>
-        <w:t>ame_</w:t>
-      </w:r>
-      <w:proofErr w:type="spellStart"/>
-      <w:r>
-        <w:rPr>
-          <w:i/>
-        </w:rPr>
-        <w:t>loop</w:t>
-      </w:r>
-      <w:proofErr w:type="spellEnd"/>
-      <w:r>
-        <w:t xml:space="preserve">. </w:t>
-      </w:r>
-      <w:r>
-        <w:t xml:space="preserve">Tím se program vrátí do smyčky </w:t>
-      </w:r>
-      <w:proofErr w:type="spellStart"/>
-      <w:r>
-        <w:rPr>
-          <w:i/>
-        </w:rPr>
-        <w:t>MainMenu</w:t>
-      </w:r>
-      <w:proofErr w:type="spellEnd"/>
-      <w:r>
-        <w:rPr>
-          <w:i/>
-        </w:rPr>
-        <w:t>_</w:t>
-      </w:r>
-      <w:proofErr w:type="spellStart"/>
-      <w:r>
-        <w:rPr>
-          <w:i/>
-        </w:rPr>
-        <w:t>loop</w:t>
-      </w:r>
-      <w:proofErr w:type="spellEnd"/>
+        <w:t>MainMenu_loop</w:t>
+      </w:r>
       <w:r>
         <w:t>, odkud mohou uživatelé znovu zahájit zápas.</w:t>
       </w:r>
@@ -9583,85 +8437,22 @@
         <w:t xml:space="preserve"> – Ilustrace</w:t>
       </w:r>
       <w:r>
-        <w:t xml:space="preserve"> </w:t>
-      </w:r>
-      <w:proofErr w:type="spellStart"/>
-      <w:r>
-        <w:t>Mrakoplaše</w:t>
-      </w:r>
-      <w:proofErr w:type="spellEnd"/>
-      <w:r>
-        <w:t xml:space="preserve"> od Paula </w:t>
-      </w:r>
-      <w:proofErr w:type="spellStart"/>
-      <w:r>
-        <w:t>Kidbyho</w:t>
+        <w:t xml:space="preserve"> Mrakoplaše od Paula Kidbyho</w:t>
       </w:r>
       <w:bookmarkEnd w:id="80"/>
       <w:bookmarkEnd w:id="81"/>
-      <w:proofErr w:type="spellEnd"/>
-    </w:p>
-    <w:p>
-      <w:r>
-        <w:t xml:space="preserve">Zdroj: Kniha Výtvarné umění </w:t>
-      </w:r>
-      <w:proofErr w:type="spellStart"/>
-      <w:r>
-        <w:t>Zeměplochy</w:t>
-      </w:r>
-      <w:proofErr w:type="spellEnd"/>
-    </w:p>
-    <w:p>
-      <w:r>
-        <w:t xml:space="preserve">První z nich je </w:t>
-      </w:r>
-      <w:proofErr w:type="spellStart"/>
-      <w:r>
-        <w:t>Mrakoplaš</w:t>
-      </w:r>
-      <w:proofErr w:type="spellEnd"/>
-      <w:r>
-        <w:t xml:space="preserve"> z knižního cyklu </w:t>
-      </w:r>
-      <w:proofErr w:type="spellStart"/>
-      <w:r>
-        <w:t>Zeměplocha</w:t>
-      </w:r>
-      <w:proofErr w:type="spellEnd"/>
-      <w:r>
-        <w:t xml:space="preserve"> od autora </w:t>
-      </w:r>
-      <w:proofErr w:type="spellStart"/>
-      <w:r>
-        <w:t>Terryho</w:t>
-      </w:r>
-      <w:proofErr w:type="spellEnd"/>
-      <w:r>
-        <w:t xml:space="preserve"> </w:t>
-      </w:r>
-      <w:proofErr w:type="spellStart"/>
-      <w:r>
-        <w:t>Pratcheta</w:t>
-      </w:r>
-      <w:proofErr w:type="spellEnd"/>
-      <w:r>
-        <w:t xml:space="preserve">, kterého jsem překreslil pomocí využití stylu pixel </w:t>
-      </w:r>
-      <w:proofErr w:type="spellStart"/>
-      <w:r>
-        <w:t>art</w:t>
-      </w:r>
-      <w:proofErr w:type="spellEnd"/>
-      <w:r>
-        <w:t xml:space="preserve">. Obrázek jsem poté zvětšil do rozlišení 64 </w:t>
-      </w:r>
-      <w:proofErr w:type="spellStart"/>
-      <w:r>
-        <w:t>pixelů</w:t>
-      </w:r>
-      <w:proofErr w:type="spellEnd"/>
-      <w:r>
-        <w:t>.</w:t>
+    </w:p>
+    <w:p>
+      <w:r>
+        <w:t>Zdroj: Kniha Výtvarné umění Zeměplochy</w:t>
+      </w:r>
+    </w:p>
+    <w:p>
+      <w:r>
+        <w:t>První z nich je Mrakoplaš z knižního cyklu Zeměplocha od autora Terryho Pratcheta, kterého jsem překreslil pomocí využití stylu pixel art</w:t>
+      </w:r>
+      <w:r>
+        <w:t>. Obrázek jsem poté zvětšil do rozlišení 64 pixelů.</w:t>
       </w:r>
     </w:p>
     <w:p>
@@ -9741,23 +8532,10 @@
         <w:fldChar w:fldCharType="end"/>
       </w:r>
       <w:r>
-        <w:t xml:space="preserve"> - Překreslení </w:t>
-      </w:r>
-      <w:proofErr w:type="spellStart"/>
-      <w:r>
-        <w:t>Mrakoplaše</w:t>
-      </w:r>
-      <w:proofErr w:type="spellEnd"/>
-      <w:r>
-        <w:t xml:space="preserve"> pomocí pixel </w:t>
-      </w:r>
-      <w:proofErr w:type="spellStart"/>
-      <w:r>
-        <w:t>art</w:t>
+        <w:t xml:space="preserve"> - Překreslení Mrakoplaše pomocí pixel art</w:t>
       </w:r>
       <w:bookmarkEnd w:id="82"/>
       <w:bookmarkEnd w:id="83"/>
-      <w:proofErr w:type="spellEnd"/>
     </w:p>
     <w:p>
       <w:r>
@@ -9766,31 +8544,7 @@
     </w:p>
     <w:p>
       <w:r>
-        <w:t xml:space="preserve">Druhou z postav je </w:t>
-      </w:r>
-      <w:proofErr w:type="spellStart"/>
-      <w:r>
-        <w:t>Guts</w:t>
-      </w:r>
-      <w:proofErr w:type="spellEnd"/>
-      <w:r>
-        <w:t xml:space="preserve"> z manga série Berserk, kterou psal a kreslil </w:t>
-      </w:r>
-      <w:proofErr w:type="spellStart"/>
-      <w:r>
-        <w:t>Kentaró</w:t>
-      </w:r>
-      <w:proofErr w:type="spellEnd"/>
-      <w:r>
-        <w:t xml:space="preserve"> </w:t>
-      </w:r>
-      <w:proofErr w:type="spellStart"/>
-      <w:r>
-        <w:t>Miura</w:t>
-      </w:r>
-      <w:proofErr w:type="spellEnd"/>
-      <w:r>
-        <w:t>.</w:t>
+        <w:t>Druhou z postav je Guts z manga série Berserk, kterou psal a kreslil Kentaró Miura.</w:t>
       </w:r>
     </w:p>
     <w:p>
@@ -9896,23 +8650,7 @@
         <w:t xml:space="preserve"> </w:t>
       </w:r>
       <w:r>
-        <w:t xml:space="preserve">stylem pixel </w:t>
-      </w:r>
-      <w:proofErr w:type="spellStart"/>
-      <w:r>
-        <w:t>art</w:t>
-      </w:r>
-      <w:proofErr w:type="spellEnd"/>
-      <w:r>
-        <w:t xml:space="preserve"> překreslil do obrázku, který jsem později zvětšil na 64 </w:t>
-      </w:r>
-      <w:proofErr w:type="spellStart"/>
-      <w:r>
-        <w:t>pixelů</w:t>
-      </w:r>
-      <w:proofErr w:type="spellEnd"/>
-      <w:r>
-        <w:t>.</w:t>
+        <w:t>stylem pixel art překreslil do obrázku, který jsem později zvětšil na 64 pixelů.</w:t>
       </w:r>
     </w:p>
     <w:p>
@@ -9992,23 +8730,10 @@
         <w:fldChar w:fldCharType="end"/>
       </w:r>
       <w:r>
-        <w:t xml:space="preserve"> - Překreslení </w:t>
-      </w:r>
-      <w:proofErr w:type="spellStart"/>
-      <w:r>
-        <w:t>Gutse</w:t>
-      </w:r>
-      <w:proofErr w:type="spellEnd"/>
-      <w:r>
-        <w:t xml:space="preserve"> pomocí pixel </w:t>
-      </w:r>
-      <w:proofErr w:type="spellStart"/>
-      <w:r>
-        <w:t>art</w:t>
+        <w:t xml:space="preserve"> - Překreslení Gutse pomocí pixel art</w:t>
       </w:r>
       <w:bookmarkEnd w:id="86"/>
       <w:bookmarkEnd w:id="87"/>
-      <w:proofErr w:type="spellEnd"/>
     </w:p>
     <w:p>
       <w:r>
@@ -10109,15 +8834,10 @@
         <w:fldChar w:fldCharType="end"/>
       </w:r>
       <w:r>
-        <w:t xml:space="preserve"> - Snímky animací </w:t>
-      </w:r>
-      <w:proofErr w:type="spellStart"/>
-      <w:r>
-        <w:t>Mrakoplaše</w:t>
+        <w:t xml:space="preserve"> - Snímky animací Mrakoplaše</w:t>
       </w:r>
       <w:bookmarkEnd w:id="89"/>
       <w:bookmarkEnd w:id="90"/>
-      <w:proofErr w:type="spellEnd"/>
     </w:p>
     <w:p>
       <w:r>
@@ -10132,15 +8852,7 @@
         <w:t>snímky animací</w:t>
       </w:r>
       <w:r>
-        <w:t xml:space="preserve"> </w:t>
-      </w:r>
-      <w:proofErr w:type="spellStart"/>
-      <w:r>
-        <w:t>Mrakoplaše</w:t>
-      </w:r>
-      <w:proofErr w:type="spellEnd"/>
-      <w:r>
-        <w:t xml:space="preserve"> krom těch, které jsou pouze vertikálně převráceny (např. běh doleva).</w:t>
+        <w:t xml:space="preserve"> Mrakoplaše krom těch, které jsou pouze vertikálně převráceny (např. běh doleva).</w:t>
       </w:r>
     </w:p>
     <w:p>
@@ -10242,15 +8954,7 @@
     </w:p>
     <w:p>
       <w:r>
-        <w:t xml:space="preserve">Při tvoření animací budeme využívat hlavně funkci zobrazování předchozích </w:t>
-      </w:r>
-      <w:proofErr w:type="gramStart"/>
-      <w:r>
-        <w:t>snímků která</w:t>
-      </w:r>
-      <w:proofErr w:type="gramEnd"/>
-      <w:r>
-        <w:t xml:space="preserve"> nám pomůže při vymýšlení pohybů pro následující snímek.</w:t>
+        <w:t>Při tvoření animací budeme využívat hlavně funkci zobrazování předchozích snímků která nám pomůže při vymýšlení pohybů pro následující snímek.</w:t>
       </w:r>
     </w:p>
     <w:p>
@@ -10329,15 +9033,10 @@
         <w:fldChar w:fldCharType="end"/>
       </w:r>
       <w:r>
-        <w:t xml:space="preserve"> - Snímky animací </w:t>
-      </w:r>
-      <w:proofErr w:type="spellStart"/>
-      <w:r>
-        <w:t>Gutse</w:t>
+        <w:t xml:space="preserve"> - Snímky animací Gutse</w:t>
       </w:r>
       <w:bookmarkEnd w:id="93"/>
       <w:bookmarkEnd w:id="94"/>
-      <w:proofErr w:type="spellEnd"/>
     </w:p>
     <w:p>
       <w:r>
@@ -10353,31 +9052,7 @@
         <w:t>tělo</w:t>
       </w:r>
       <w:r>
-        <w:t xml:space="preserve"> </w:t>
-      </w:r>
-      <w:proofErr w:type="spellStart"/>
-      <w:r>
-        <w:t>Gutse</w:t>
-      </w:r>
-      <w:proofErr w:type="spellEnd"/>
-      <w:r>
-        <w:t xml:space="preserve"> při útoku a jeho meč. Kolidování </w:t>
-      </w:r>
-      <w:proofErr w:type="spellStart"/>
-      <w:r>
-        <w:t>Mrakoplaše</w:t>
-      </w:r>
-      <w:proofErr w:type="spellEnd"/>
-      <w:r>
-        <w:t xml:space="preserve"> s mečem je pak mnohem jednodušší na realizaci, jelikož pouze vezmeme </w:t>
-      </w:r>
-      <w:proofErr w:type="spellStart"/>
-      <w:r>
-        <w:t>rectangle</w:t>
-      </w:r>
-      <w:proofErr w:type="spellEnd"/>
-      <w:r>
-        <w:t xml:space="preserve"> meče.</w:t>
+        <w:t xml:space="preserve"> Gutse při útoku a jeho meč. Kolidování Mrakoplaše s mečem je pak mnohem jednodušší na realizaci, jelikož pouze vezmeme rectangle meče.</w:t>
       </w:r>
     </w:p>
     <w:p>
@@ -10392,23 +9067,7 @@
     </w:p>
     <w:p>
       <w:r>
-        <w:t xml:space="preserve">Animace jsou z programu </w:t>
-      </w:r>
-      <w:proofErr w:type="spellStart"/>
-      <w:r>
-        <w:t>Aseprite</w:t>
-      </w:r>
-      <w:proofErr w:type="spellEnd"/>
-      <w:r>
-        <w:t xml:space="preserve"> exportovány do obrázků ve formátu </w:t>
-      </w:r>
-      <w:proofErr w:type="spellStart"/>
-      <w:r>
-        <w:t>png</w:t>
-      </w:r>
-      <w:proofErr w:type="spellEnd"/>
-      <w:r>
-        <w:t>, vždy se jeden snímek animace rovná jednomu exportovanému obrázku.</w:t>
+        <w:t>Animace jsou z programu Aseprite exportovány do obrázků ve formátu png, vždy se jeden snímek animace rovná jednomu exportovanému obrázku.</w:t>
       </w:r>
     </w:p>
     <w:p>
@@ -10487,15 +9146,10 @@
         <w:fldChar w:fldCharType="end"/>
       </w:r>
       <w:r>
-        <w:t xml:space="preserve"> - Exportování v programu </w:t>
-      </w:r>
-      <w:proofErr w:type="spellStart"/>
-      <w:r>
-        <w:t>Aseprite</w:t>
+        <w:t xml:space="preserve"> - Exportování v programu Aseprite</w:t>
       </w:r>
       <w:bookmarkEnd w:id="96"/>
       <w:bookmarkEnd w:id="97"/>
-      <w:proofErr w:type="spellEnd"/>
     </w:p>
     <w:p>
       <w:r>
@@ -10509,14 +9163,12 @@
       <w:r>
         <w:t xml:space="preserve">seřadíme do seznamů v našem programu, aby se daly následně používat při animacích a my na ně do seznamu mohli odkazovat pomocí </w:t>
       </w:r>
-      <w:proofErr w:type="spellStart"/>
       <w:r>
         <w:rPr>
           <w:i/>
         </w:rPr>
         <w:t>stepIndexů</w:t>
       </w:r>
-      <w:proofErr w:type="spellEnd"/>
       <w:r>
         <w:t>.</w:t>
       </w:r>
@@ -10625,15 +9277,7 @@
     </w:p>
     <w:p>
       <w:r>
-        <w:t xml:space="preserve">S celkovým výsledkem práce jsem velmi spokojen. Svou znalost knihovny </w:t>
-      </w:r>
-      <w:proofErr w:type="spellStart"/>
-      <w:r>
-        <w:t>Pygame</w:t>
-      </w:r>
-      <w:proofErr w:type="spellEnd"/>
-      <w:r>
-        <w:t xml:space="preserve"> a schopnost s ní pracovat už jsem si několikrát ověřil na menších projektech a v této práci jsem všechny tyto zkušenosti zužitkoval a ještě nabyl několik nových</w:t>
+        <w:t>S celkovým výsledkem práce jsem velmi spokojen. Svou znalost knihovny Pygame a schopnost s ní pracovat už jsem si několikrát ověřil na menších projektech a v této práci jsem všechny tyto zkušenosti zužitkoval a ještě nabyl několik nových</w:t>
       </w:r>
       <w:r>
         <w:t>, jako třeba práce</w:t>
@@ -10671,15 +9315,7 @@
         <w:t>ika mohla</w:t>
       </w:r>
       <w:r>
-        <w:t xml:space="preserve"> fungoval, pokud bylo potřeba, načrtnul jsem si na papír jednotlivé kroky, které se </w:t>
-      </w:r>
-      <w:proofErr w:type="gramStart"/>
-      <w:r>
-        <w:t>ve</w:t>
-      </w:r>
-      <w:proofErr w:type="gramEnd"/>
-      <w:r>
-        <w:t xml:space="preserve"> herní smyčce budou opakovat</w:t>
+        <w:t xml:space="preserve"> fungoval, pokud bylo potřeba, načrtnul jsem si na papír jednotlivé kroky, které se ve herní smyčce budou opakovat</w:t>
       </w:r>
       <w:r>
         <w:t>, abych si tuto myšlenku lépe představil, a</w:t>
@@ -10691,15 +9327,7 @@
         <w:t>,</w:t>
       </w:r>
       <w:r>
-        <w:t xml:space="preserve"> a pokud fungovala, udělal jsem snímek na stránku </w:t>
-      </w:r>
-      <w:proofErr w:type="spellStart"/>
-      <w:r>
-        <w:t>GitHub</w:t>
-      </w:r>
-      <w:proofErr w:type="spellEnd"/>
-      <w:r>
-        <w:t>, kam jsem celý svůj projekt ukládal.</w:t>
+        <w:t xml:space="preserve"> a pokud fungovala, udělal jsem snímek na stránku GitHub, kam jsem celý svůj projekt ukládal.</w:t>
       </w:r>
       <w:r>
         <w:t xml:space="preserve"> Takto jsem postupoval při </w:t>
@@ -10731,21 +9359,11 @@
         <w:t xml:space="preserve"> s jejich animováním.</w:t>
       </w:r>
       <w:r>
-        <w:t xml:space="preserve"> Díky výpomocným videím na platformě </w:t>
-      </w:r>
-      <w:proofErr w:type="spellStart"/>
-      <w:r>
-        <w:t>YouTube</w:t>
-      </w:r>
-      <w:proofErr w:type="spellEnd"/>
-      <w:r>
-        <w:t xml:space="preserve">, které se zaměřují na práci s programem </w:t>
-      </w:r>
-      <w:proofErr w:type="spellStart"/>
+        <w:t xml:space="preserve"> Díky výpomocným videím na platformě YouTube, které se zaměřují na práci s programem </w:t>
+      </w:r>
       <w:r>
         <w:t>Aseprite</w:t>
       </w:r>
-      <w:proofErr w:type="spellEnd"/>
       <w:r>
         <w:t xml:space="preserve"> se mi ale podařilo nakreslit jednoduché modely postav a vytvořit základní animace jejich pohybu. </w:t>
       </w:r>
@@ -10755,15 +9373,7 @@
     </w:p>
     <w:p>
       <w:r>
-        <w:t xml:space="preserve">Naprogramování interaktivního menu a jeho propojení se samotnou hrou bylo těžší, než jsem očekával. To převážně z důvodu mého rozložení funkcí menu a hry do dvou samostatných souborů a využíváním souboru menu jako knihovny pro soubor </w:t>
-      </w:r>
-      <w:proofErr w:type="gramStart"/>
-      <w:r>
-        <w:t>se</w:t>
-      </w:r>
-      <w:proofErr w:type="gramEnd"/>
-      <w:r>
-        <w:t xml:space="preserve"> hrou.</w:t>
+        <w:t>Naprogramování interaktivního menu a jeho propojení se samotnou hrou bylo těžší, než jsem očekával. To převážně z důvodu mého rozložení funkcí menu a hry do dvou samostatných souborů a využíváním souboru menu jako knihovny pro soubor se hrou.</w:t>
       </w:r>
     </w:p>
     <w:p>
@@ -10788,13 +9398,8 @@
       <w:r>
         <w:t xml:space="preserve">den. Do budoucna bych se rád soustředil na práci s herními </w:t>
       </w:r>
-      <w:proofErr w:type="spellStart"/>
-      <w:r>
-        <w:t>enginy</w:t>
-      </w:r>
-      <w:proofErr w:type="spellEnd"/>
-      <w:r>
-        <w:t xml:space="preserve"> a momentálně se věnuji studiu jazyka C++.</w:t>
+      <w:r>
+        <w:t>enginy a momentálně se věnuji studiu jazyka C++.</w:t>
       </w:r>
       <w:r>
         <w:t xml:space="preserve"> </w:t>
@@ -10844,7 +9449,6 @@
       <w:r>
         <w:tab/>
       </w:r>
-      <w:proofErr w:type="spellStart"/>
       <w:r>
         <w:rPr>
           <w:rFonts w:ascii="Open Sans" w:hAnsi="Open Sans"/>
@@ -10853,31 +9457,8 @@
           <w:color w:val="212529"/>
           <w:shd w:val="clear" w:color="auto" w:fill="FFFFFF"/>
         </w:rPr>
-        <w:t>Pygame</w:t>
-      </w:r>
-      <w:proofErr w:type="spellEnd"/>
-      <w:r>
-        <w:rPr>
-          <w:rFonts w:ascii="Open Sans" w:hAnsi="Open Sans"/>
-          <w:i/>
-          <w:iCs/>
-          <w:color w:val="212529"/>
-          <w:shd w:val="clear" w:color="auto" w:fill="FFFFFF"/>
-        </w:rPr>
-        <w:t xml:space="preserve"> </w:t>
-      </w:r>
-      <w:proofErr w:type="spellStart"/>
-      <w:r>
-        <w:rPr>
-          <w:rFonts w:ascii="Open Sans" w:hAnsi="Open Sans"/>
-          <w:i/>
-          <w:iCs/>
-          <w:color w:val="212529"/>
-          <w:shd w:val="clear" w:color="auto" w:fill="FFFFFF"/>
-        </w:rPr>
-        <w:t>documentation</w:t>
-      </w:r>
-      <w:proofErr w:type="spellEnd"/>
+        <w:t>Pygame documentation</w:t>
+      </w:r>
       <w:r>
         <w:rPr>
           <w:rFonts w:ascii="Open Sans" w:hAnsi="Open Sans"/>
@@ -13513,7 +12094,7 @@
           <wp:inline distT="0" distB="0" distL="0" distR="0">
             <wp:extent cx="5400675" cy="3816350"/>
             <wp:effectExtent l="19050" t="0" r="9525" b="0"/>
-            <wp:docPr id="711" name="Obrázek 710" descr="poster2.png"/>
+            <wp:docPr id="712" name="Obrázek 711" descr="poster.png"/>
             <wp:cNvGraphicFramePr>
               <a:graphicFrameLocks xmlns:a="http://schemas.openxmlformats.org/drawingml/2006/main" noChangeAspect="1"/>
             </wp:cNvGraphicFramePr>
@@ -13521,7 +12102,7 @@
               <a:graphicData uri="http://schemas.openxmlformats.org/drawingml/2006/picture">
                 <pic:pic xmlns:pic="http://schemas.openxmlformats.org/drawingml/2006/picture">
                   <pic:nvPicPr>
-                    <pic:cNvPr id="0" name="poster2.png"/>
+                    <pic:cNvPr id="0" name="poster.png"/>
                     <pic:cNvPicPr/>
                   </pic:nvPicPr>
                   <pic:blipFill>
@@ -13644,7 +12225,7 @@
         <w:sz w:val="24"/>
         <w:szCs w:val="24"/>
       </w:rPr>
-      <w:t>6</w:t>
+      <w:t>35</w:t>
     </w:r>
     <w:r>
       <w:rPr>
@@ -17937,6 +16518,7 @@
     <w:rsid w:val="009D67E7"/>
     <w:rsid w:val="00B16A91"/>
     <w:rsid w:val="00B36018"/>
+    <w:rsid w:val="00B36B51"/>
     <w:rsid w:val="00BF6CB1"/>
     <w:rsid w:val="00C3691B"/>
     <w:rsid w:val="00CD1132"/>
@@ -18523,7 +17105,7 @@
 </file>
 
 <file path=customXml/itemProps1.xml><?xml version="1.0" encoding="utf-8"?>
-<ds:datastoreItem xmlns:ds="http://schemas.openxmlformats.org/officeDocument/2006/customXml" ds:itemID="{7F754574-0847-4104-80E9-847ED57C56C4}">
+<ds:datastoreItem xmlns:ds="http://schemas.openxmlformats.org/officeDocument/2006/customXml" ds:itemID="{8453608D-F846-4AB2-97D5-96E00782DFDF}">
   <ds:schemaRefs>
     <ds:schemaRef ds:uri="http://schemas.openxmlformats.org/officeDocument/2006/bibliography"/>
   </ds:schemaRefs>

</xml_diff>